<commit_message>
Adding current code and new GUI
</commit_message>
<xml_diff>
--- a/Nuvola/ClientServerProtocol.docx
+++ b/Nuvola/ClientServerProtocol.docx
@@ -659,25 +659,43 @@
                 <w:sz w:val="24"/>
                 <w:szCs w:val="24"/>
               </w:rPr>
+              <w:t>0]  //success</w:t>
+            </w:r>
+          </w:p>
+          <w:p>
+            <w:pPr>
+              <w:bidi w:val="0"/>
+              <w:ind w:left="140" w:right="140"/>
+              <w:rPr>
+                <w:rFonts w:cs="David"/>
+                <w:sz w:val="24"/>
+                <w:szCs w:val="24"/>
+              </w:rPr>
+            </w:pPr>
+            <w:r>
+              <w:rPr>
+                <w:rFonts w:cs="David"/>
+                <w:sz w:val="24"/>
+                <w:szCs w:val="24"/>
+              </w:rPr>
+              <w:t>[10</w:t>
+            </w:r>
+            <w:r>
+              <w:rPr>
+                <w:rFonts w:cs="David" w:hint="cs"/>
+                <w:sz w:val="24"/>
+                <w:szCs w:val="24"/>
+                <w:rtl/>
+              </w:rPr>
               <w:t>0</w:t>
             </w:r>
-            <w:proofErr w:type="gramStart"/>
-            <w:r>
-              <w:rPr>
-                <w:rFonts w:cs="David"/>
-                <w:sz w:val="24"/>
-                <w:szCs w:val="24"/>
-              </w:rPr>
-              <w:t>]  /</w:t>
-            </w:r>
-            <w:proofErr w:type="gramEnd"/>
-            <w:r>
-              <w:rPr>
-                <w:rFonts w:cs="David"/>
-                <w:sz w:val="24"/>
-                <w:szCs w:val="24"/>
-              </w:rPr>
-              <w:t>/success</w:t>
+            <w:r>
+              <w:rPr>
+                <w:rFonts w:cs="David"/>
+                <w:sz w:val="24"/>
+                <w:szCs w:val="24"/>
+              </w:rPr>
+              <w:t>1] //Wrong Details</w:t>
             </w:r>
           </w:p>
           <w:p>
@@ -713,7 +731,7 @@
                 <w:sz w:val="24"/>
                 <w:szCs w:val="24"/>
               </w:rPr>
-              <w:t>1] //Wrong Details</w:t>
+              <w:t>2] //User is already connected</w:t>
             </w:r>
           </w:p>
           <w:p>
@@ -731,44 +749,6 @@
                 <w:rFonts w:cs="David"/>
                 <w:sz w:val="24"/>
                 <w:szCs w:val="24"/>
-              </w:rPr>
-              <w:t>[10</w:t>
-            </w:r>
-            <w:r>
-              <w:rPr>
-                <w:rFonts w:cs="David" w:hint="cs"/>
-                <w:sz w:val="24"/>
-                <w:szCs w:val="24"/>
-                <w:rtl/>
-              </w:rPr>
-              <w:t>0</w:t>
-            </w:r>
-            <w:r>
-              <w:rPr>
-                <w:rFonts w:cs="David"/>
-                <w:sz w:val="24"/>
-                <w:szCs w:val="24"/>
-              </w:rPr>
-              <w:t>2] //User is already connected</w:t>
-            </w:r>
-          </w:p>
-          <w:p>
-            <w:pPr>
-              <w:bidi w:val="0"/>
-              <w:ind w:left="140" w:right="140"/>
-              <w:rPr>
-                <w:rFonts w:cs="David"/>
-                <w:sz w:val="24"/>
-                <w:szCs w:val="24"/>
-                <w:lang w:val="en-IL"/>
-              </w:rPr>
-            </w:pPr>
-            <w:r>
-              <w:rPr>
-                <w:rFonts w:cs="David"/>
-                <w:sz w:val="24"/>
-                <w:szCs w:val="24"/>
-                <w:lang w:val="en-IL"/>
               </w:rPr>
               <w:t>[1003] //Username or Password not valid</w:t>
             </w:r>
@@ -835,7 +815,6 @@
                 <w:sz w:val="24"/>
                 <w:szCs w:val="24"/>
                 <w:rtl/>
-                <w:lang w:val="en-IL"/>
               </w:rPr>
             </w:pPr>
             <w:r>
@@ -844,7 +823,6 @@
                 <w:sz w:val="24"/>
                 <w:szCs w:val="24"/>
                 <w:rtl/>
-                <w:lang w:val="en-IL"/>
               </w:rPr>
               <w:t>קליינט -סרבר</w:t>
             </w:r>
@@ -872,7 +850,6 @@
                 <w:rFonts w:cs="David"/>
                 <w:sz w:val="24"/>
                 <w:szCs w:val="24"/>
-                <w:lang w:val="en-IL"/>
               </w:rPr>
             </w:pPr>
             <w:r>
@@ -881,7 +858,6 @@
                 <w:sz w:val="24"/>
                 <w:szCs w:val="24"/>
                 <w:rtl/>
-                <w:lang w:val="en-IL"/>
               </w:rPr>
               <w:t xml:space="preserve">בקשת </w:t>
             </w:r>
@@ -918,18 +894,127 @@
                 <w:rFonts w:cs="David"/>
                 <w:sz w:val="24"/>
                 <w:szCs w:val="24"/>
-                <w:lang w:val="en-IL"/>
-              </w:rPr>
-            </w:pPr>
-            <w:r>
-              <w:rPr>
-                <w:rFonts w:cs="David"/>
-                <w:sz w:val="24"/>
-                <w:szCs w:val="24"/>
-                <w:lang w:val="en-IL"/>
+              </w:rPr>
+            </w:pPr>
+            <w:r>
+              <w:rPr>
+                <w:rFonts w:cs="David"/>
+                <w:sz w:val="24"/>
+                <w:szCs w:val="24"/>
               </w:rPr>
               <w:t>[201]</w:t>
             </w:r>
+          </w:p>
+        </w:tc>
+      </w:tr>
+      <w:tr>
+        <w:tc>
+          <w:tcPr>
+            <w:tcW w:w="1276" w:type="dxa"/>
+            <w:tcBorders>
+              <w:left w:val="single" w:sz="8" w:space="0" w:color="000000"/>
+              <w:bottom w:val="single" w:sz="8" w:space="0" w:color="000000"/>
+              <w:right w:val="single" w:sz="8" w:space="0" w:color="000000"/>
+            </w:tcBorders>
+            <w:shd w:val="clear" w:color="auto" w:fill="A6A6A6" w:themeFill="background1" w:themeFillShade="A6"/>
+            <w:tcMar>
+              <w:top w:w="100" w:type="dxa"/>
+              <w:left w:w="100" w:type="dxa"/>
+              <w:bottom w:w="100" w:type="dxa"/>
+              <w:right w:w="100" w:type="dxa"/>
+            </w:tcMar>
+          </w:tcPr>
+          <w:p>
+            <w:pPr>
+              <w:ind w:left="140" w:right="140"/>
+              <w:rPr>
+                <w:rFonts w:cs="David" w:hint="cs"/>
+                <w:sz w:val="24"/>
+                <w:szCs w:val="24"/>
+                <w:rtl/>
+              </w:rPr>
+            </w:pPr>
+          </w:p>
+        </w:tc>
+        <w:tc>
+          <w:tcPr>
+            <w:tcW w:w="1276" w:type="dxa"/>
+            <w:tcBorders>
+              <w:bottom w:val="single" w:sz="8" w:space="0" w:color="000000"/>
+              <w:right w:val="single" w:sz="8" w:space="0" w:color="000000"/>
+            </w:tcBorders>
+            <w:shd w:val="clear" w:color="auto" w:fill="A6A6A6" w:themeFill="background1" w:themeFillShade="A6"/>
+            <w:tcMar>
+              <w:top w:w="100" w:type="dxa"/>
+              <w:left w:w="100" w:type="dxa"/>
+              <w:bottom w:w="100" w:type="dxa"/>
+              <w:right w:w="100" w:type="dxa"/>
+            </w:tcMar>
+          </w:tcPr>
+          <w:p>
+            <w:pPr>
+              <w:ind w:left="140" w:right="140"/>
+              <w:rPr>
+                <w:rFonts w:cs="David" w:hint="cs"/>
+                <w:sz w:val="24"/>
+                <w:szCs w:val="24"/>
+                <w:rtl/>
+              </w:rPr>
+            </w:pPr>
+          </w:p>
+        </w:tc>
+        <w:tc>
+          <w:tcPr>
+            <w:tcW w:w="2126" w:type="dxa"/>
+            <w:tcBorders>
+              <w:bottom w:val="single" w:sz="8" w:space="0" w:color="000000"/>
+              <w:right w:val="single" w:sz="8" w:space="0" w:color="000000"/>
+            </w:tcBorders>
+            <w:shd w:val="clear" w:color="auto" w:fill="A6A6A6" w:themeFill="background1" w:themeFillShade="A6"/>
+            <w:tcMar>
+              <w:top w:w="100" w:type="dxa"/>
+              <w:left w:w="100" w:type="dxa"/>
+              <w:bottom w:w="100" w:type="dxa"/>
+              <w:right w:w="100" w:type="dxa"/>
+            </w:tcMar>
+          </w:tcPr>
+          <w:p>
+            <w:pPr>
+              <w:ind w:left="140" w:right="140"/>
+              <w:rPr>
+                <w:rFonts w:cs="David" w:hint="cs"/>
+                <w:sz w:val="24"/>
+                <w:szCs w:val="24"/>
+                <w:rtl/>
+              </w:rPr>
+            </w:pPr>
+          </w:p>
+        </w:tc>
+        <w:tc>
+          <w:tcPr>
+            <w:tcW w:w="5387" w:type="dxa"/>
+            <w:tcBorders>
+              <w:bottom w:val="single" w:sz="8" w:space="0" w:color="000000"/>
+              <w:right w:val="single" w:sz="8" w:space="0" w:color="000000"/>
+            </w:tcBorders>
+            <w:shd w:val="clear" w:color="auto" w:fill="A6A6A6" w:themeFill="background1" w:themeFillShade="A6"/>
+            <w:tcMar>
+              <w:top w:w="100" w:type="dxa"/>
+              <w:left w:w="100" w:type="dxa"/>
+              <w:bottom w:w="100" w:type="dxa"/>
+              <w:right w:w="100" w:type="dxa"/>
+            </w:tcMar>
+          </w:tcPr>
+          <w:p>
+            <w:pPr>
+              <w:bidi w:val="0"/>
+              <w:ind w:left="140" w:right="140"/>
+              <w:rPr>
+                <w:rFonts w:cs="David"/>
+                <w:sz w:val="24"/>
+                <w:szCs w:val="24"/>
+              </w:rPr>
+            </w:pPr>
           </w:p>
         </w:tc>
       </w:tr>
@@ -995,16 +1080,14 @@
                 <w:rFonts w:cs="David"/>
                 <w:sz w:val="24"/>
                 <w:szCs w:val="24"/>
-                <w:lang w:val="en-IL"/>
-              </w:rPr>
-            </w:pPr>
-            <w:r>
-              <w:rPr>
-                <w:rFonts w:cs="David"/>
-                <w:sz w:val="24"/>
-                <w:szCs w:val="24"/>
-                <w:rtl/>
-                <w:lang w:val="en-IL"/>
+              </w:rPr>
+            </w:pPr>
+            <w:r>
+              <w:rPr>
+                <w:rFonts w:cs="David"/>
+                <w:sz w:val="24"/>
+                <w:szCs w:val="24"/>
+                <w:rtl/>
               </w:rPr>
               <w:t>קליינט-סרבר</w:t>
             </w:r>
@@ -1034,16 +1117,15 @@
                 <w:rFonts w:cs="David"/>
                 <w:sz w:val="24"/>
                 <w:szCs w:val="24"/>
-                <w:lang w:val="en-IL"/>
-              </w:rPr>
-            </w:pPr>
-            <w:r>
-              <w:rPr>
-                <w:rFonts w:cs="David"/>
-                <w:sz w:val="24"/>
-                <w:szCs w:val="24"/>
-                <w:rtl/>
-                <w:lang w:val="en-IL"/>
+                <w:rtl/>
+              </w:rPr>
+            </w:pPr>
+            <w:r>
+              <w:rPr>
+                <w:rFonts w:cs="David"/>
+                <w:sz w:val="24"/>
+                <w:szCs w:val="24"/>
+                <w:rtl/>
               </w:rPr>
               <w:t>בקשת הירשמות-</w:t>
             </w:r>
@@ -1052,7 +1134,6 @@
                 <w:rFonts w:cs="David"/>
                 <w:sz w:val="24"/>
                 <w:szCs w:val="24"/>
-                <w:lang w:val="en-IL"/>
               </w:rPr>
               <w:t>sign up</w:t>
             </w:r>
@@ -1083,16 +1164,14 @@
                 <w:rFonts w:cs="David"/>
                 <w:sz w:val="24"/>
                 <w:szCs w:val="24"/>
-                <w:lang w:val="en-IL"/>
-              </w:rPr>
-            </w:pPr>
-            <w:r>
-              <w:rPr>
-                <w:rFonts w:cs="David"/>
-                <w:sz w:val="24"/>
-                <w:szCs w:val="24"/>
-                <w:rtl/>
-                <w:lang w:val="en-IL"/>
+              </w:rPr>
+            </w:pPr>
+            <w:r>
+              <w:rPr>
+                <w:rFonts w:cs="David"/>
+                <w:sz w:val="24"/>
+                <w:szCs w:val="24"/>
+                <w:rtl/>
               </w:rPr>
               <w:t>קוד הודעה = 3 בתים</w:t>
             </w:r>
@@ -1105,16 +1184,14 @@
                 <w:rFonts w:cs="David"/>
                 <w:sz w:val="24"/>
                 <w:szCs w:val="24"/>
-                <w:lang w:val="en-IL"/>
-              </w:rPr>
-            </w:pPr>
-            <w:r>
-              <w:rPr>
-                <w:rFonts w:cs="David"/>
-                <w:sz w:val="24"/>
-                <w:szCs w:val="24"/>
-                <w:rtl/>
-                <w:lang w:val="en-IL"/>
+              </w:rPr>
+            </w:pPr>
+            <w:r>
+              <w:rPr>
+                <w:rFonts w:cs="David"/>
+                <w:sz w:val="24"/>
+                <w:szCs w:val="24"/>
+                <w:rtl/>
               </w:rPr>
               <w:t xml:space="preserve">מספר התווים של </w:t>
             </w:r>
@@ -1125,7 +1202,6 @@
                 <w:sz w:val="24"/>
                 <w:szCs w:val="24"/>
                 <w:rtl/>
-                <w:lang w:val="en-IL"/>
               </w:rPr>
               <w:t>היוזר</w:t>
             </w:r>
@@ -1136,7 +1212,6 @@
                 <w:sz w:val="24"/>
                 <w:szCs w:val="24"/>
                 <w:rtl/>
-                <w:lang w:val="en-IL"/>
               </w:rPr>
               <w:t xml:space="preserve"> - 2 בתים (כמחרוזת)</w:t>
             </w:r>
@@ -1149,16 +1224,14 @@
                 <w:rFonts w:cs="David"/>
                 <w:sz w:val="24"/>
                 <w:szCs w:val="24"/>
-                <w:lang w:val="en-IL"/>
-              </w:rPr>
-            </w:pPr>
-            <w:r>
-              <w:rPr>
-                <w:rFonts w:cs="David"/>
-                <w:sz w:val="24"/>
-                <w:szCs w:val="24"/>
-                <w:rtl/>
-                <w:lang w:val="en-IL"/>
+              </w:rPr>
+            </w:pPr>
+            <w:r>
+              <w:rPr>
+                <w:rFonts w:cs="David"/>
+                <w:sz w:val="24"/>
+                <w:szCs w:val="24"/>
+                <w:rtl/>
               </w:rPr>
               <w:t xml:space="preserve">שם משתמש </w:t>
             </w:r>
@@ -1171,16 +1244,14 @@
                 <w:rFonts w:cs="David"/>
                 <w:sz w:val="24"/>
                 <w:szCs w:val="24"/>
-                <w:lang w:val="en-IL"/>
-              </w:rPr>
-            </w:pPr>
-            <w:r>
-              <w:rPr>
-                <w:rFonts w:cs="David"/>
-                <w:sz w:val="24"/>
-                <w:szCs w:val="24"/>
-                <w:rtl/>
-                <w:lang w:val="en-IL"/>
+              </w:rPr>
+            </w:pPr>
+            <w:r>
+              <w:rPr>
+                <w:rFonts w:cs="David"/>
+                <w:sz w:val="24"/>
+                <w:szCs w:val="24"/>
+                <w:rtl/>
               </w:rPr>
               <w:t>מספר התווים של הסיסמה -  2 בתים (כמחרוזת)</w:t>
             </w:r>
@@ -1193,16 +1264,14 @@
                 <w:rFonts w:cs="David"/>
                 <w:sz w:val="24"/>
                 <w:szCs w:val="24"/>
-                <w:lang w:val="en-IL"/>
-              </w:rPr>
-            </w:pPr>
-            <w:r>
-              <w:rPr>
-                <w:rFonts w:cs="David"/>
-                <w:sz w:val="24"/>
-                <w:szCs w:val="24"/>
-                <w:rtl/>
-                <w:lang w:val="en-IL"/>
+              </w:rPr>
+            </w:pPr>
+            <w:r>
+              <w:rPr>
+                <w:rFonts w:cs="David"/>
+                <w:sz w:val="24"/>
+                <w:szCs w:val="24"/>
+                <w:rtl/>
               </w:rPr>
               <w:t>סיסמה</w:t>
             </w:r>
@@ -1215,16 +1284,14 @@
                 <w:rFonts w:cs="David"/>
                 <w:sz w:val="24"/>
                 <w:szCs w:val="24"/>
-                <w:lang w:val="en-IL"/>
-              </w:rPr>
-            </w:pPr>
-            <w:r>
-              <w:rPr>
-                <w:rFonts w:cs="David"/>
-                <w:sz w:val="24"/>
-                <w:szCs w:val="24"/>
-                <w:rtl/>
-                <w:lang w:val="en-IL"/>
+              </w:rPr>
+            </w:pPr>
+            <w:r>
+              <w:rPr>
+                <w:rFonts w:cs="David"/>
+                <w:sz w:val="24"/>
+                <w:szCs w:val="24"/>
+                <w:rtl/>
               </w:rPr>
               <w:t>מספר התווים של המייל - 2 בתים (כמחרוזת)</w:t>
             </w:r>
@@ -1238,16 +1305,14 @@
                 <w:sz w:val="24"/>
                 <w:szCs w:val="24"/>
                 <w:rtl/>
-                <w:lang w:val="en-IL"/>
-              </w:rPr>
-            </w:pPr>
-            <w:r>
-              <w:rPr>
-                <w:rFonts w:cs="David"/>
-                <w:sz w:val="24"/>
-                <w:szCs w:val="24"/>
-                <w:rtl/>
-                <w:lang w:val="en-IL"/>
+              </w:rPr>
+            </w:pPr>
+            <w:r>
+              <w:rPr>
+                <w:rFonts w:cs="David"/>
+                <w:sz w:val="24"/>
+                <w:szCs w:val="24"/>
+                <w:rtl/>
               </w:rPr>
               <w:t>סיסמה</w:t>
             </w:r>
@@ -1260,7 +1325,6 @@
                 <w:rFonts w:cs="David"/>
                 <w:sz w:val="24"/>
                 <w:szCs w:val="24"/>
-                <w:lang w:val="en-IL"/>
               </w:rPr>
             </w:pPr>
           </w:p>
@@ -1272,15 +1336,13 @@
                 <w:rFonts w:cs="David"/>
                 <w:sz w:val="24"/>
                 <w:szCs w:val="24"/>
-                <w:lang w:val="en-IL"/>
-              </w:rPr>
-            </w:pPr>
-            <w:r>
-              <w:rPr>
-                <w:rFonts w:cs="David"/>
-                <w:sz w:val="24"/>
-                <w:szCs w:val="24"/>
-                <w:lang w:val="en-IL"/>
+              </w:rPr>
+            </w:pPr>
+            <w:r>
+              <w:rPr>
+                <w:rFonts w:cs="David"/>
+                <w:sz w:val="24"/>
+                <w:szCs w:val="24"/>
               </w:rPr>
               <w:t>[20</w:t>
             </w:r>
@@ -1290,7 +1352,6 @@
                 <w:sz w:val="24"/>
                 <w:szCs w:val="24"/>
                 <w:rtl/>
-                <w:lang w:val="en-IL"/>
               </w:rPr>
               <w:t>2</w:t>
             </w:r>
@@ -1299,7 +1360,6 @@
                 <w:rFonts w:cs="David"/>
                 <w:sz w:val="24"/>
                 <w:szCs w:val="24"/>
-                <w:lang w:val="en-IL"/>
               </w:rPr>
               <w:t>##username##pass##Email</w:t>
             </w:r>
@@ -1308,18 +1368,40 @@
                 <w:rFonts w:cs="David"/>
                 <w:sz w:val="24"/>
                 <w:szCs w:val="24"/>
-                <w:lang w:val="en-IL"/>
-              </w:rPr>
-              <w:t>##Firstname##Lastname</w:t>
-            </w:r>
-            <w:bookmarkStart w:id="0" w:name="_GoBack"/>
-            <w:bookmarkEnd w:id="0"/>
-            <w:r>
-              <w:rPr>
-                <w:rFonts w:cs="David"/>
-                <w:sz w:val="24"/>
-                <w:szCs w:val="24"/>
-                <w:lang w:val="en-IL"/>
+              </w:rPr>
+              <w:t>##</w:t>
+            </w:r>
+            <w:proofErr w:type="spellStart"/>
+            <w:r>
+              <w:rPr>
+                <w:rFonts w:cs="David"/>
+                <w:sz w:val="24"/>
+                <w:szCs w:val="24"/>
+              </w:rPr>
+              <w:t>CloudAmo</w:t>
+            </w:r>
+            <w:r>
+              <w:rPr>
+                <w:rFonts w:cs="David"/>
+                <w:sz w:val="24"/>
+                <w:szCs w:val="24"/>
+              </w:rPr>
+              <w:t>S</w:t>
+            </w:r>
+            <w:r>
+              <w:rPr>
+                <w:rFonts w:cs="David"/>
+                <w:sz w:val="24"/>
+                <w:szCs w:val="24"/>
+              </w:rPr>
+              <w:t>unt</w:t>
+            </w:r>
+            <w:proofErr w:type="spellEnd"/>
+            <w:r>
+              <w:rPr>
+                <w:rFonts w:cs="David"/>
+                <w:sz w:val="24"/>
+                <w:szCs w:val="24"/>
               </w:rPr>
               <w:t>]</w:t>
             </w:r>
@@ -1388,16 +1470,14 @@
                 <w:rFonts w:cs="David"/>
                 <w:sz w:val="24"/>
                 <w:szCs w:val="24"/>
-                <w:lang w:val="en-IL"/>
-              </w:rPr>
-            </w:pPr>
-            <w:r>
-              <w:rPr>
-                <w:rFonts w:cs="David"/>
-                <w:sz w:val="24"/>
-                <w:szCs w:val="24"/>
-                <w:rtl/>
-                <w:lang w:val="en-IL"/>
+              </w:rPr>
+            </w:pPr>
+            <w:r>
+              <w:rPr>
+                <w:rFonts w:cs="David"/>
+                <w:sz w:val="24"/>
+                <w:szCs w:val="24"/>
+                <w:rtl/>
               </w:rPr>
               <w:t>סרבר-קליינט</w:t>
             </w:r>
@@ -1427,16 +1507,15 @@
                 <w:rFonts w:cs="David"/>
                 <w:sz w:val="24"/>
                 <w:szCs w:val="24"/>
-                <w:lang w:val="en-IL"/>
-              </w:rPr>
-            </w:pPr>
-            <w:r>
-              <w:rPr>
-                <w:rFonts w:cs="David"/>
-                <w:sz w:val="24"/>
-                <w:szCs w:val="24"/>
-                <w:rtl/>
-                <w:lang w:val="en-IL"/>
+                <w:rtl/>
+              </w:rPr>
+            </w:pPr>
+            <w:r>
+              <w:rPr>
+                <w:rFonts w:cs="David"/>
+                <w:sz w:val="24"/>
+                <w:szCs w:val="24"/>
+                <w:rtl/>
               </w:rPr>
               <w:t>מענה לבקשת הירשמות -</w:t>
             </w:r>
@@ -1445,7 +1524,6 @@
                 <w:rFonts w:cs="David"/>
                 <w:sz w:val="24"/>
                 <w:szCs w:val="24"/>
-                <w:lang w:val="en-IL"/>
               </w:rPr>
               <w:t>sign up</w:t>
             </w:r>
@@ -1476,15 +1554,13 @@
                 <w:rFonts w:cs="David"/>
                 <w:sz w:val="24"/>
                 <w:szCs w:val="24"/>
-                <w:lang w:val="en-IL"/>
-              </w:rPr>
-            </w:pPr>
-            <w:r>
-              <w:rPr>
-                <w:rFonts w:cs="David"/>
-                <w:sz w:val="24"/>
-                <w:szCs w:val="24"/>
-                <w:lang w:val="en-IL"/>
+              </w:rPr>
+            </w:pPr>
+            <w:r>
+              <w:rPr>
+                <w:rFonts w:cs="David"/>
+                <w:sz w:val="24"/>
+                <w:szCs w:val="24"/>
               </w:rPr>
               <w:t>[10</w:t>
             </w:r>
@@ -1494,7 +1570,6 @@
                 <w:sz w:val="24"/>
                 <w:szCs w:val="24"/>
                 <w:rtl/>
-                <w:lang w:val="en-IL"/>
               </w:rPr>
               <w:t>1</w:t>
             </w:r>
@@ -1503,29 +1578,8 @@
                 <w:rFonts w:cs="David"/>
                 <w:sz w:val="24"/>
                 <w:szCs w:val="24"/>
-                <w:lang w:val="en-IL"/>
-              </w:rPr>
-              <w:t>0</w:t>
-            </w:r>
-            <w:proofErr w:type="gramStart"/>
-            <w:r>
-              <w:rPr>
-                <w:rFonts w:cs="David"/>
-                <w:sz w:val="24"/>
-                <w:szCs w:val="24"/>
-                <w:lang w:val="en-IL"/>
-              </w:rPr>
-              <w:t>]  /</w:t>
-            </w:r>
-            <w:proofErr w:type="gramEnd"/>
-            <w:r>
-              <w:rPr>
-                <w:rFonts w:cs="David"/>
-                <w:sz w:val="24"/>
-                <w:szCs w:val="24"/>
-                <w:lang w:val="en-IL"/>
-              </w:rPr>
-              <w:t>/success</w:t>
+              </w:rPr>
+              <w:t>0]  //success</w:t>
             </w:r>
           </w:p>
           <w:p>
@@ -1536,15 +1590,13 @@
                 <w:rFonts w:cs="David"/>
                 <w:sz w:val="24"/>
                 <w:szCs w:val="24"/>
-                <w:lang w:val="en-IL"/>
-              </w:rPr>
-            </w:pPr>
-            <w:r>
-              <w:rPr>
-                <w:rFonts w:cs="David"/>
-                <w:sz w:val="24"/>
-                <w:szCs w:val="24"/>
-                <w:lang w:val="en-IL"/>
+              </w:rPr>
+            </w:pPr>
+            <w:r>
+              <w:rPr>
+                <w:rFonts w:cs="David"/>
+                <w:sz w:val="24"/>
+                <w:szCs w:val="24"/>
               </w:rPr>
               <w:t>[10</w:t>
             </w:r>
@@ -1554,7 +1606,6 @@
                 <w:sz w:val="24"/>
                 <w:szCs w:val="24"/>
                 <w:rtl/>
-                <w:lang w:val="en-IL"/>
               </w:rPr>
               <w:t>1</w:t>
             </w:r>
@@ -1563,7 +1614,6 @@
                 <w:rFonts w:cs="David"/>
                 <w:sz w:val="24"/>
                 <w:szCs w:val="24"/>
-                <w:lang w:val="en-IL"/>
               </w:rPr>
               <w:t>1] // Pass illegal</w:t>
             </w:r>
@@ -1576,15 +1626,13 @@
                 <w:rFonts w:cs="David"/>
                 <w:sz w:val="24"/>
                 <w:szCs w:val="24"/>
-                <w:lang w:val="en-IL"/>
-              </w:rPr>
-            </w:pPr>
-            <w:r>
-              <w:rPr>
-                <w:rFonts w:cs="David"/>
-                <w:sz w:val="24"/>
-                <w:szCs w:val="24"/>
-                <w:lang w:val="en-IL"/>
+              </w:rPr>
+            </w:pPr>
+            <w:r>
+              <w:rPr>
+                <w:rFonts w:cs="David"/>
+                <w:sz w:val="24"/>
+                <w:szCs w:val="24"/>
               </w:rPr>
               <w:t>[10</w:t>
             </w:r>
@@ -1594,7 +1642,6 @@
                 <w:sz w:val="24"/>
                 <w:szCs w:val="24"/>
                 <w:rtl/>
-                <w:lang w:val="en-IL"/>
               </w:rPr>
               <w:t>1</w:t>
             </w:r>
@@ -1603,7 +1650,6 @@
                 <w:rFonts w:cs="David"/>
                 <w:sz w:val="24"/>
                 <w:szCs w:val="24"/>
-                <w:lang w:val="en-IL"/>
               </w:rPr>
               <w:t>2] // Username already exists</w:t>
             </w:r>
@@ -1617,15 +1663,13 @@
                 <w:sz w:val="24"/>
                 <w:szCs w:val="24"/>
                 <w:rtl/>
-                <w:lang w:val="en-IL"/>
-              </w:rPr>
-            </w:pPr>
-            <w:r>
-              <w:rPr>
-                <w:rFonts w:cs="David"/>
-                <w:sz w:val="24"/>
-                <w:szCs w:val="24"/>
-                <w:lang w:val="en-IL"/>
+              </w:rPr>
+            </w:pPr>
+            <w:r>
+              <w:rPr>
+                <w:rFonts w:cs="David"/>
+                <w:sz w:val="24"/>
+                <w:szCs w:val="24"/>
               </w:rPr>
               <w:t>[10</w:t>
             </w:r>
@@ -1635,7 +1679,6 @@
                 <w:sz w:val="24"/>
                 <w:szCs w:val="24"/>
                 <w:rtl/>
-                <w:lang w:val="en-IL"/>
               </w:rPr>
               <w:t>1</w:t>
             </w:r>
@@ -1644,7 +1687,6 @@
                 <w:rFonts w:cs="David"/>
                 <w:sz w:val="24"/>
                 <w:szCs w:val="24"/>
-                <w:lang w:val="en-IL"/>
               </w:rPr>
               <w:t>3] // Username is illegal</w:t>
             </w:r>
@@ -1657,15 +1699,13 @@
                 <w:rFonts w:cs="David"/>
                 <w:sz w:val="24"/>
                 <w:szCs w:val="24"/>
-                <w:lang w:val="en-IL"/>
-              </w:rPr>
-            </w:pPr>
-            <w:r>
-              <w:rPr>
-                <w:rFonts w:cs="David"/>
-                <w:sz w:val="24"/>
-                <w:szCs w:val="24"/>
-                <w:lang w:val="en-IL"/>
+              </w:rPr>
+            </w:pPr>
+            <w:r>
+              <w:rPr>
+                <w:rFonts w:cs="David"/>
+                <w:sz w:val="24"/>
+                <w:szCs w:val="24"/>
               </w:rPr>
               <w:t>[10</w:t>
             </w:r>
@@ -1675,7 +1715,6 @@
                 <w:sz w:val="24"/>
                 <w:szCs w:val="24"/>
                 <w:rtl/>
-                <w:lang w:val="en-IL"/>
               </w:rPr>
               <w:t>1</w:t>
             </w:r>
@@ -1684,14 +1723,46 @@
                 <w:rFonts w:cs="David"/>
                 <w:sz w:val="24"/>
                 <w:szCs w:val="24"/>
-                <w:lang w:val="en-IL"/>
               </w:rPr>
               <w:t xml:space="preserve">4] // Other </w:t>
             </w:r>
+          </w:p>
+          <w:p>
+            <w:pPr>
+              <w:bidi w:val="0"/>
+              <w:ind w:left="140" w:right="140"/>
+              <w:rPr>
+                <w:rFonts w:cs="David"/>
+                <w:sz w:val="24"/>
+                <w:szCs w:val="24"/>
+              </w:rPr>
+            </w:pPr>
+            <w:r>
+              <w:rPr>
+                <w:rFonts w:cs="David"/>
+                <w:sz w:val="24"/>
+                <w:szCs w:val="24"/>
+              </w:rPr>
+              <w:t>[1015] // Not enough room on the computer</w:t>
+            </w:r>
+          </w:p>
+          <w:p>
+            <w:pPr>
+              <w:bidi w:val="0"/>
+              <w:ind w:left="140" w:right="140"/>
+              <w:rPr>
+                <w:rFonts w:cs="David"/>
+                <w:sz w:val="24"/>
+                <w:szCs w:val="24"/>
+              </w:rPr>
+            </w:pPr>
           </w:p>
         </w:tc>
       </w:tr>
       <w:tr>
+        <w:trPr>
+          <w:trHeight w:val="337"/>
+        </w:trPr>
         <w:tc>
           <w:tcPr>
             <w:tcW w:w="1276" w:type="dxa"/>
@@ -1713,7 +1784,7 @@
             <w:pPr>
               <w:ind w:left="140" w:right="140"/>
               <w:rPr>
-                <w:rFonts w:cs="David"/>
+                <w:rFonts w:ascii="David" w:hAnsi="David" w:cs="David"/>
                 <w:sz w:val="24"/>
                 <w:szCs w:val="24"/>
                 <w:lang w:val="en-IL"/>
@@ -1721,7 +1792,7 @@
             </w:pPr>
             <w:r>
               <w:rPr>
-                <w:rFonts w:cs="David"/>
+                <w:rFonts w:ascii="David" w:hAnsi="David" w:cs="David"/>
                 <w:sz w:val="24"/>
                 <w:szCs w:val="24"/>
                 <w:lang w:val="en-IL"/>
@@ -1755,7 +1826,6 @@
                 <w:sz w:val="24"/>
                 <w:szCs w:val="24"/>
                 <w:rtl/>
-                <w:lang w:val="en-IL"/>
               </w:rPr>
             </w:pPr>
             <w:r>
@@ -1764,39 +1834,8 @@
                 <w:sz w:val="24"/>
                 <w:szCs w:val="24"/>
                 <w:rtl/>
-                <w:lang w:val="en-IL"/>
-              </w:rPr>
-              <w:t>קליינ</w:t>
-            </w:r>
-            <w:r>
-              <w:rPr>
-                <w:rFonts w:cs="David" w:hint="cs"/>
-                <w:sz w:val="24"/>
-                <w:szCs w:val="24"/>
-                <w:rtl/>
-                <w:lang w:val="en-IL"/>
-              </w:rPr>
-              <w:t>ט</w:t>
-            </w:r>
-            <w:r>
-              <w:rPr>
-                <w:rFonts w:cs="David" w:hint="cs"/>
-                <w:sz w:val="24"/>
-                <w:szCs w:val="24"/>
-                <w:rtl/>
-                <w:lang w:val="en-IL"/>
-              </w:rPr>
-              <w:t>-</w:t>
-            </w:r>
-            <w:r>
-              <w:rPr>
-                <w:rFonts w:cs="David" w:hint="cs"/>
-                <w:sz w:val="24"/>
-                <w:szCs w:val="24"/>
-                <w:rtl/>
-                <w:lang w:val="en-IL"/>
-              </w:rPr>
-              <w:t xml:space="preserve"> סרבר</w:t>
+              </w:rPr>
+              <w:t>קליינט -סרבר</w:t>
             </w:r>
           </w:p>
         </w:tc>
@@ -1824,6 +1863,7 @@
                 <w:rFonts w:cs="David"/>
                 <w:sz w:val="24"/>
                 <w:szCs w:val="24"/>
+                <w:rtl/>
                 <w:lang w:val="en-IL"/>
               </w:rPr>
             </w:pPr>
@@ -1835,15 +1875,17 @@
                 <w:rtl/>
                 <w:lang w:val="en-IL"/>
               </w:rPr>
-              <w:t>שליחת מידע נוסף על ה</w:t>
-            </w:r>
-            <w:r>
-              <w:rPr>
-                <w:rFonts w:cs="David"/>
-                <w:sz w:val="24"/>
-                <w:szCs w:val="24"/>
-              </w:rPr>
-              <w:t>User</w:t>
+              <w:t>העלאת</w:t>
+            </w:r>
+            <w:r>
+              <w:rPr>
+                <w:rFonts w:cs="David" w:hint="cs"/>
+                <w:sz w:val="24"/>
+                <w:szCs w:val="24"/>
+                <w:rtl/>
+                <w:lang w:val="en-IL"/>
+              </w:rPr>
+              <w:t xml:space="preserve"> קובץ</w:t>
             </w:r>
           </w:p>
         </w:tc>
@@ -1866,271 +1908,144 @@
           </w:tcPr>
           <w:p>
             <w:pPr>
+              <w:tabs>
+                <w:tab w:val="left" w:pos="1830"/>
+              </w:tabs>
               <w:bidi w:val="0"/>
               <w:ind w:left="140" w:right="140"/>
               <w:rPr>
                 <w:rFonts w:cs="David"/>
                 <w:sz w:val="24"/>
                 <w:szCs w:val="24"/>
-              </w:rPr>
-            </w:pPr>
-            <w:r>
-              <w:rPr>
-                <w:rFonts w:cs="David" w:hint="cs"/>
-                <w:sz w:val="24"/>
-                <w:szCs w:val="24"/>
-                <w:rtl/>
+                <w:rtl/>
+              </w:rPr>
+            </w:pPr>
+            <w:r>
+              <w:rPr>
+                <w:rFonts w:cs="David"/>
+                <w:sz w:val="24"/>
+                <w:szCs w:val="24"/>
+              </w:rPr>
+              <w:t>[2</w:t>
+            </w:r>
+            <w:r>
+              <w:rPr>
+                <w:rFonts w:cs="David"/>
+                <w:sz w:val="24"/>
+                <w:szCs w:val="24"/>
                 <w:lang w:val="en-IL"/>
               </w:rPr>
-              <w:t>שליחת מידע נוסף על המשתמש</w:t>
-            </w:r>
-          </w:p>
-          <w:p>
-            <w:pPr>
+              <w:t>03</w:t>
+            </w:r>
+            <w:r>
+              <w:rPr>
+                <w:rFonts w:cs="David"/>
+                <w:sz w:val="24"/>
+                <w:szCs w:val="24"/>
+              </w:rPr>
+              <w:t>##</w:t>
+            </w:r>
+            <w:proofErr w:type="spellStart"/>
+            <w:r>
+              <w:rPr>
+                <w:rFonts w:cs="David"/>
+                <w:sz w:val="24"/>
+                <w:szCs w:val="24"/>
+              </w:rPr>
+              <w:t>filepath</w:t>
+            </w:r>
+            <w:proofErr w:type="spellEnd"/>
+            <w:r>
+              <w:rPr>
+                <w:rFonts w:cs="David"/>
+                <w:sz w:val="24"/>
+                <w:szCs w:val="24"/>
+                <w:lang w:val="en-IL"/>
+              </w:rPr>
+              <w:t>encrypt</w:t>
+            </w:r>
+            <w:r>
+              <w:rPr>
+                <w:rFonts w:cs="David"/>
+                <w:sz w:val="24"/>
+                <w:szCs w:val="24"/>
+              </w:rPr>
+              <w:t>(1/0)</w:t>
+            </w:r>
+            <w:r>
+              <w:rPr>
+                <w:rFonts w:cs="David"/>
+                <w:sz w:val="24"/>
+                <w:szCs w:val="24"/>
+              </w:rPr>
+              <w:t>]</w:t>
+            </w:r>
+          </w:p>
+          <w:p>
+            <w:pPr>
+              <w:tabs>
+                <w:tab w:val="left" w:pos="1830"/>
+              </w:tabs>
               <w:bidi w:val="0"/>
               <w:ind w:left="140" w:right="140"/>
               <w:rPr>
                 <w:rFonts w:cs="David"/>
                 <w:sz w:val="24"/>
                 <w:szCs w:val="24"/>
-                <w:rtl/>
-                <w:lang w:val="en-IL"/>
-              </w:rPr>
-            </w:pPr>
-            <w:r>
-              <w:rPr>
-                <w:rFonts w:cs="David" w:hint="cs"/>
-                <w:sz w:val="24"/>
-                <w:szCs w:val="24"/>
-                <w:rtl/>
-                <w:lang w:val="en-IL"/>
-              </w:rPr>
-              <w:t>קוד הודעה = 3 בתים (כמחרוזת)</w:t>
-            </w:r>
-          </w:p>
-          <w:p>
-            <w:pPr>
-              <w:bidi w:val="0"/>
-              <w:ind w:left="140" w:right="140"/>
-              <w:rPr>
-                <w:rFonts w:cs="David"/>
-                <w:sz w:val="24"/>
-                <w:szCs w:val="24"/>
-                <w:rtl/>
-                <w:lang w:val="en-IL"/>
-              </w:rPr>
-            </w:pPr>
-            <w:r>
-              <w:rPr>
-                <w:rFonts w:cs="David" w:hint="cs"/>
-                <w:sz w:val="24"/>
-                <w:szCs w:val="24"/>
-                <w:rtl/>
-                <w:lang w:val="en-IL"/>
-              </w:rPr>
-              <w:t xml:space="preserve">מספר התווים של כמות הזיכרון שהמשתמש רוצה לתת לענן </w:t>
-            </w:r>
-            <w:r>
-              <w:rPr>
-                <w:rFonts w:cs="David"/>
-                <w:sz w:val="24"/>
-                <w:szCs w:val="24"/>
-                <w:rtl/>
-                <w:lang w:val="en-IL"/>
-              </w:rPr>
-              <w:t>–</w:t>
-            </w:r>
-            <w:r>
-              <w:rPr>
-                <w:rFonts w:cs="David" w:hint="cs"/>
-                <w:sz w:val="24"/>
-                <w:szCs w:val="24"/>
-                <w:rtl/>
-                <w:lang w:val="en-IL"/>
-              </w:rPr>
-              <w:t xml:space="preserve"> 2 בתים (כמחרוזת)</w:t>
-            </w:r>
-          </w:p>
-          <w:p>
-            <w:pPr>
-              <w:bidi w:val="0"/>
-              <w:ind w:left="140" w:right="140"/>
-              <w:rPr>
-                <w:rFonts w:cs="David"/>
-                <w:sz w:val="24"/>
-                <w:szCs w:val="24"/>
-                <w:rtl/>
-                <w:lang w:val="en-IL"/>
-              </w:rPr>
-            </w:pPr>
-            <w:r>
-              <w:rPr>
-                <w:rFonts w:cs="David" w:hint="cs"/>
-                <w:sz w:val="24"/>
-                <w:szCs w:val="24"/>
-                <w:rtl/>
-                <w:lang w:val="en-IL"/>
-              </w:rPr>
-              <w:t>הכמות</w:t>
-            </w:r>
-          </w:p>
-          <w:p>
-            <w:pPr>
-              <w:bidi w:val="0"/>
-              <w:ind w:left="140" w:right="140"/>
-              <w:rPr>
-                <w:rFonts w:cs="David"/>
-                <w:sz w:val="24"/>
-                <w:szCs w:val="24"/>
-                <w:rtl/>
-                <w:lang w:val="en-IL"/>
-              </w:rPr>
-            </w:pPr>
-            <w:r>
-              <w:rPr>
-                <w:rFonts w:cs="David" w:hint="cs"/>
-                <w:sz w:val="24"/>
-                <w:szCs w:val="24"/>
-                <w:rtl/>
-                <w:lang w:val="en-IL"/>
-              </w:rPr>
-              <w:t xml:space="preserve">מספר התווים של השם של ספריית הענן </w:t>
-            </w:r>
-            <w:r>
-              <w:rPr>
-                <w:rFonts w:cs="David"/>
-                <w:sz w:val="24"/>
-                <w:szCs w:val="24"/>
-                <w:rtl/>
-                <w:lang w:val="en-IL"/>
-              </w:rPr>
-              <w:t>–</w:t>
-            </w:r>
-            <w:r>
-              <w:rPr>
-                <w:rFonts w:cs="David" w:hint="cs"/>
-                <w:sz w:val="24"/>
-                <w:szCs w:val="24"/>
-                <w:rtl/>
-                <w:lang w:val="en-IL"/>
-              </w:rPr>
-              <w:t xml:space="preserve"> 2 בתים (כמחרוזת)</w:t>
-            </w:r>
-          </w:p>
-          <w:p>
-            <w:pPr>
-              <w:bidi w:val="0"/>
-              <w:ind w:left="140" w:right="140"/>
-              <w:rPr>
-                <w:rFonts w:cs="David"/>
-                <w:sz w:val="24"/>
-                <w:szCs w:val="24"/>
-                <w:rtl/>
-                <w:lang w:val="en-IL"/>
-              </w:rPr>
-            </w:pPr>
-            <w:r>
-              <w:rPr>
-                <w:rFonts w:cs="David" w:hint="cs"/>
-                <w:sz w:val="24"/>
-                <w:szCs w:val="24"/>
-                <w:rtl/>
-                <w:lang w:val="en-IL"/>
-              </w:rPr>
-              <w:t>השם</w:t>
-            </w:r>
-          </w:p>
-          <w:p>
-            <w:pPr>
-              <w:bidi w:val="0"/>
-              <w:ind w:left="140" w:right="140"/>
-              <w:rPr>
-                <w:rFonts w:cs="David"/>
-                <w:sz w:val="24"/>
-                <w:szCs w:val="24"/>
-              </w:rPr>
-            </w:pPr>
-            <w:r>
-              <w:rPr>
-                <w:rFonts w:cs="David"/>
-                <w:sz w:val="24"/>
-                <w:szCs w:val="24"/>
-              </w:rPr>
-              <w:t>[203##</w:t>
-            </w:r>
-            <w:proofErr w:type="spellStart"/>
-            <w:r>
-              <w:rPr>
-                <w:rFonts w:cs="David"/>
-                <w:sz w:val="24"/>
-                <w:szCs w:val="24"/>
-              </w:rPr>
-              <w:t>cloudAmount</w:t>
-            </w:r>
-            <w:proofErr w:type="spellEnd"/>
-            <w:r>
-              <w:rPr>
-                <w:rFonts w:cs="David"/>
-                <w:sz w:val="24"/>
-                <w:szCs w:val="24"/>
-              </w:rPr>
-              <w:t>##</w:t>
-            </w:r>
-            <w:proofErr w:type="spellStart"/>
-            <w:r>
-              <w:rPr>
-                <w:rFonts w:cs="David"/>
-                <w:sz w:val="24"/>
-                <w:szCs w:val="24"/>
-              </w:rPr>
-              <w:t>folderName</w:t>
-            </w:r>
-            <w:proofErr w:type="spellEnd"/>
-            <w:r>
-              <w:rPr>
-                <w:rFonts w:cs="David"/>
-                <w:sz w:val="24"/>
-                <w:szCs w:val="24"/>
-              </w:rPr>
-              <w:t>]</w:t>
+              </w:rPr>
+            </w:pPr>
+            <w:r>
+              <w:rPr>
+                <w:rFonts w:cs="David"/>
+                <w:sz w:val="24"/>
+                <w:szCs w:val="24"/>
+              </w:rPr>
+              <w:tab/>
             </w:r>
           </w:p>
         </w:tc>
       </w:tr>
       <w:tr>
+        <w:trPr>
+          <w:trHeight w:val="337"/>
+        </w:trPr>
         <w:tc>
           <w:tcPr>
             <w:tcW w:w="1276" w:type="dxa"/>
             <w:tcBorders>
               <w:top w:val="single" w:sz="6" w:space="0" w:color="000000"/>
               <w:left w:val="single" w:sz="8" w:space="0" w:color="000000"/>
-              <w:bottom w:val="single" w:sz="8" w:space="0" w:color="000000"/>
-              <w:right w:val="single" w:sz="8" w:space="0" w:color="000000"/>
-            </w:tcBorders>
-            <w:shd w:val="clear" w:color="auto" w:fill="FFFFFF" w:themeFill="background1"/>
-            <w:tcMar>
-              <w:top w:w="100" w:type="dxa"/>
-              <w:left w:w="100" w:type="dxa"/>
-              <w:bottom w:w="100" w:type="dxa"/>
-              <w:right w:w="100" w:type="dxa"/>
-            </w:tcMar>
-          </w:tcPr>
-          <w:p>
-            <w:pPr>
-              <w:ind w:left="140" w:right="140"/>
-              <w:rPr>
-                <w:rFonts w:cs="David"/>
-                <w:sz w:val="24"/>
-                <w:szCs w:val="24"/>
-              </w:rPr>
-            </w:pPr>
-            <w:r>
-              <w:rPr>
-                <w:rFonts w:cs="David"/>
-                <w:sz w:val="24"/>
-                <w:szCs w:val="24"/>
-              </w:rPr>
-              <w:t>102</w:t>
+              <w:bottom w:val="single" w:sz="6" w:space="0" w:color="000000"/>
+              <w:right w:val="single" w:sz="8" w:space="0" w:color="000000"/>
+            </w:tcBorders>
+            <w:shd w:val="clear" w:color="auto" w:fill="A6A6A6" w:themeFill="background1" w:themeFillShade="A6"/>
+            <w:tcMar>
+              <w:top w:w="100" w:type="dxa"/>
+              <w:left w:w="100" w:type="dxa"/>
+              <w:bottom w:w="100" w:type="dxa"/>
+              <w:right w:w="100" w:type="dxa"/>
+            </w:tcMar>
+          </w:tcPr>
+          <w:p>
+            <w:pPr>
+              <w:ind w:left="140" w:right="140"/>
+              <w:rPr>
+                <w:rFonts w:cs="David"/>
+                <w:sz w:val="24"/>
+                <w:szCs w:val="24"/>
+                <w:rtl/>
+                <w:lang w:val="en-IL"/>
+              </w:rPr>
+            </w:pPr>
+            <w:r>
+              <w:rPr>
+                <w:rFonts w:cs="David" w:hint="cs"/>
+                <w:sz w:val="24"/>
+                <w:szCs w:val="24"/>
+                <w:rtl/>
+                <w:lang w:val="en-IL"/>
+              </w:rPr>
+              <w:t>204</w:t>
             </w:r>
           </w:p>
         </w:tc>
@@ -2140,37 +2055,35 @@
             <w:tcBorders>
               <w:top w:val="single" w:sz="6" w:space="0" w:color="000000"/>
               <w:left w:val="single" w:sz="6" w:space="0" w:color="000000"/>
-              <w:bottom w:val="single" w:sz="8" w:space="0" w:color="000000"/>
-              <w:right w:val="single" w:sz="8" w:space="0" w:color="000000"/>
-            </w:tcBorders>
-            <w:shd w:val="clear" w:color="auto" w:fill="FFFFFF" w:themeFill="background1"/>
-            <w:tcMar>
-              <w:top w:w="100" w:type="dxa"/>
-              <w:left w:w="100" w:type="dxa"/>
-              <w:bottom w:w="100" w:type="dxa"/>
-              <w:right w:w="100" w:type="dxa"/>
-            </w:tcMar>
-          </w:tcPr>
-          <w:p>
-            <w:pPr>
-              <w:ind w:left="140" w:right="140"/>
-              <w:rPr>
-                <w:rFonts w:cs="David"/>
-                <w:sz w:val="24"/>
-                <w:szCs w:val="24"/>
-                <w:rtl/>
-                <w:lang w:val="en-IL"/>
-              </w:rPr>
-            </w:pPr>
-            <w:r>
+              <w:bottom w:val="single" w:sz="6" w:space="0" w:color="000000"/>
+              <w:right w:val="single" w:sz="8" w:space="0" w:color="000000"/>
+            </w:tcBorders>
+            <w:shd w:val="clear" w:color="auto" w:fill="A6A6A6" w:themeFill="background1" w:themeFillShade="A6"/>
+            <w:tcMar>
+              <w:top w:w="100" w:type="dxa"/>
+              <w:left w:w="100" w:type="dxa"/>
+              <w:bottom w:w="100" w:type="dxa"/>
+              <w:right w:w="100" w:type="dxa"/>
+            </w:tcMar>
+          </w:tcPr>
+          <w:p>
+            <w:pPr>
+              <w:ind w:left="140" w:right="140"/>
               <w:rPr>
                 <w:rFonts w:cs="David" w:hint="cs"/>
                 <w:sz w:val="24"/>
                 <w:szCs w:val="24"/>
                 <w:rtl/>
-                <w:lang w:val="en-IL"/>
-              </w:rPr>
-              <w:t>סרבר- קליינט</w:t>
+              </w:rPr>
+            </w:pPr>
+            <w:r>
+              <w:rPr>
+                <w:rFonts w:cs="David" w:hint="cs"/>
+                <w:sz w:val="24"/>
+                <w:szCs w:val="24"/>
+                <w:rtl/>
+              </w:rPr>
+              <w:t>קליינט - סרבר</w:t>
             </w:r>
           </w:p>
         </w:tc>
@@ -2180,22 +2093,22 @@
             <w:tcBorders>
               <w:top w:val="single" w:sz="6" w:space="0" w:color="000000"/>
               <w:left w:val="single" w:sz="6" w:space="0" w:color="000000"/>
-              <w:bottom w:val="single" w:sz="8" w:space="0" w:color="000000"/>
-              <w:right w:val="single" w:sz="8" w:space="0" w:color="000000"/>
-            </w:tcBorders>
-            <w:shd w:val="clear" w:color="auto" w:fill="FFFFFF" w:themeFill="background1"/>
-            <w:tcMar>
-              <w:top w:w="100" w:type="dxa"/>
-              <w:left w:w="100" w:type="dxa"/>
-              <w:bottom w:w="100" w:type="dxa"/>
-              <w:right w:w="100" w:type="dxa"/>
-            </w:tcMar>
-          </w:tcPr>
-          <w:p>
-            <w:pPr>
-              <w:ind w:left="140" w:right="140"/>
-              <w:rPr>
-                <w:rFonts w:cs="David"/>
+              <w:bottom w:val="single" w:sz="6" w:space="0" w:color="000000"/>
+              <w:right w:val="single" w:sz="8" w:space="0" w:color="000000"/>
+            </w:tcBorders>
+            <w:shd w:val="clear" w:color="auto" w:fill="A6A6A6" w:themeFill="background1" w:themeFillShade="A6"/>
+            <w:tcMar>
+              <w:top w:w="100" w:type="dxa"/>
+              <w:left w:w="100" w:type="dxa"/>
+              <w:bottom w:w="100" w:type="dxa"/>
+              <w:right w:w="100" w:type="dxa"/>
+            </w:tcMar>
+          </w:tcPr>
+          <w:p>
+            <w:pPr>
+              <w:ind w:left="140" w:right="140"/>
+              <w:rPr>
+                <w:rFonts w:cs="David" w:hint="cs"/>
                 <w:sz w:val="24"/>
                 <w:szCs w:val="24"/>
                 <w:rtl/>
@@ -2210,7 +2123,7 @@
                 <w:rtl/>
                 <w:lang w:val="en-IL"/>
               </w:rPr>
-              <w:t>מענה על שליחת מידע על המשתמש</w:t>
+              <w:t>קבלת קובץ</w:t>
             </w:r>
           </w:p>
         </w:tc>
@@ -2220,19 +2133,22 @@
             <w:tcBorders>
               <w:top w:val="single" w:sz="6" w:space="0" w:color="000000"/>
               <w:left w:val="single" w:sz="6" w:space="0" w:color="000000"/>
-              <w:bottom w:val="single" w:sz="8" w:space="0" w:color="000000"/>
-              <w:right w:val="single" w:sz="8" w:space="0" w:color="000000"/>
-            </w:tcBorders>
-            <w:shd w:val="clear" w:color="auto" w:fill="FFFFFF" w:themeFill="background1"/>
-            <w:tcMar>
-              <w:top w:w="100" w:type="dxa"/>
-              <w:left w:w="100" w:type="dxa"/>
-              <w:bottom w:w="100" w:type="dxa"/>
-              <w:right w:w="100" w:type="dxa"/>
-            </w:tcMar>
-          </w:tcPr>
-          <w:p>
-            <w:pPr>
+              <w:bottom w:val="single" w:sz="6" w:space="0" w:color="000000"/>
+              <w:right w:val="single" w:sz="8" w:space="0" w:color="000000"/>
+            </w:tcBorders>
+            <w:shd w:val="clear" w:color="auto" w:fill="A6A6A6" w:themeFill="background1" w:themeFillShade="A6"/>
+            <w:tcMar>
+              <w:top w:w="100" w:type="dxa"/>
+              <w:left w:w="100" w:type="dxa"/>
+              <w:bottom w:w="100" w:type="dxa"/>
+              <w:right w:w="100" w:type="dxa"/>
+            </w:tcMar>
+          </w:tcPr>
+          <w:p>
+            <w:pPr>
+              <w:tabs>
+                <w:tab w:val="left" w:pos="1830"/>
+              </w:tabs>
               <w:bidi w:val="0"/>
               <w:ind w:left="140" w:right="140"/>
               <w:rPr>
@@ -2246,49 +2162,20 @@
                 <w:rFonts w:cs="David"/>
                 <w:sz w:val="24"/>
                 <w:szCs w:val="24"/>
-              </w:rPr>
-              <w:t>[1020] // success</w:t>
-            </w:r>
-          </w:p>
-          <w:p>
-            <w:pPr>
-              <w:bidi w:val="0"/>
-              <w:ind w:left="140" w:right="140"/>
-              <w:rPr>
-                <w:rFonts w:cs="David"/>
-                <w:sz w:val="24"/>
-                <w:szCs w:val="24"/>
-              </w:rPr>
-            </w:pPr>
-            <w:r>
-              <w:rPr>
-                <w:rFonts w:cs="David"/>
-                <w:sz w:val="24"/>
-                <w:szCs w:val="24"/>
-              </w:rPr>
-              <w:t>[1021] // Not enough room on the computer</w:t>
-            </w:r>
-          </w:p>
-          <w:p>
-            <w:pPr>
-              <w:bidi w:val="0"/>
-              <w:ind w:left="140" w:right="140"/>
-              <w:rPr>
-                <w:rFonts w:cs="David"/>
-                <w:sz w:val="24"/>
-                <w:szCs w:val="24"/>
-                <w:rtl/>
-              </w:rPr>
-            </w:pPr>
-            <w:r>
-              <w:rPr>
-                <w:rFonts w:cs="David"/>
-                <w:sz w:val="24"/>
-                <w:szCs w:val="24"/>
-              </w:rPr>
-              <w:lastRenderedPageBreak/>
-              <w:t>[1022] // Other</w:t>
-            </w:r>
+                <w:lang w:val="en-IL"/>
+              </w:rPr>
+              <w:t>[204</w:t>
+            </w:r>
+            <w:r>
+              <w:rPr>
+                <w:rFonts w:cs="David"/>
+                <w:sz w:val="24"/>
+                <w:szCs w:val="24"/>
+              </w:rPr>
+              <w:t>]</w:t>
+            </w:r>
+            <w:bookmarkStart w:id="0" w:name="_GoBack"/>
+            <w:bookmarkEnd w:id="0"/>
           </w:p>
         </w:tc>
       </w:tr>
@@ -3008,7 +2895,7 @@
 </file>
 
 <file path=customXml/itemProps1.xml><?xml version="1.0" encoding="utf-8"?>
-<ds:datastoreItem xmlns:ds="http://schemas.openxmlformats.org/officeDocument/2006/customXml" ds:itemID="{9507EA7D-1EAB-425A-A260-823D091B088D}">
+<ds:datastoreItem xmlns:ds="http://schemas.openxmlformats.org/officeDocument/2006/customXml" ds:itemID="{10592A33-17CC-46E6-B712-41E016C00980}">
   <ds:schemaRefs>
     <ds:schemaRef ds:uri="http://schemas.openxmlformats.org/officeDocument/2006/bibliography"/>
   </ds:schemaRefs>

</xml_diff>

<commit_message>
Updated Nuvola and added WPF
</commit_message>
<xml_diff>
--- a/Nuvola/ClientServerProtocol.docx
+++ b/Nuvola/ClientServerProtocol.docx
@@ -928,7 +928,7 @@
             <w:pPr>
               <w:ind w:left="140" w:right="140"/>
               <w:rPr>
-                <w:rFonts w:cs="David" w:hint="cs"/>
+                <w:rFonts w:cs="David"/>
                 <w:sz w:val="24"/>
                 <w:szCs w:val="24"/>
                 <w:rtl/>
@@ -955,7 +955,7 @@
             <w:pPr>
               <w:ind w:left="140" w:right="140"/>
               <w:rPr>
-                <w:rFonts w:cs="David" w:hint="cs"/>
+                <w:rFonts w:cs="David"/>
                 <w:sz w:val="24"/>
                 <w:szCs w:val="24"/>
                 <w:rtl/>
@@ -982,7 +982,7 @@
             <w:pPr>
               <w:ind w:left="140" w:right="140"/>
               <w:rPr>
-                <w:rFonts w:cs="David" w:hint="cs"/>
+                <w:rFonts w:cs="David"/>
                 <w:sz w:val="24"/>
                 <w:szCs w:val="24"/>
                 <w:rtl/>
@@ -1977,6 +1977,71 @@
                 <w:rFonts w:cs="David"/>
                 <w:sz w:val="24"/>
                 <w:szCs w:val="24"/>
+                <w:lang w:val="en-IL"/>
+              </w:rPr>
+              <w:t>##</w:t>
+            </w:r>
+            <w:proofErr w:type="spellStart"/>
+            <w:r>
+              <w:rPr>
+                <w:rFonts w:cs="David"/>
+                <w:sz w:val="24"/>
+                <w:szCs w:val="24"/>
+                <w:lang w:val="en-IL"/>
+              </w:rPr>
+              <w:t>numberOfUsers</w:t>
+            </w:r>
+            <w:proofErr w:type="spellEnd"/>
+            <w:r>
+              <w:rPr>
+                <w:rFonts w:cs="David"/>
+                <w:sz w:val="24"/>
+                <w:szCs w:val="24"/>
+                <w:lang w:val="en-IL"/>
+              </w:rPr>
+              <w:t>##</w:t>
+            </w:r>
+            <w:r>
+              <w:rPr>
+                <w:rFonts w:cs="David"/>
+                <w:sz w:val="24"/>
+                <w:szCs w:val="24"/>
+                <w:lang w:val="en-IL"/>
+              </w:rPr>
+              <w:t>ip</w:t>
+            </w:r>
+            <w:r>
+              <w:rPr>
+                <w:rFonts w:cs="David"/>
+                <w:sz w:val="24"/>
+                <w:szCs w:val="24"/>
+                <w:lang w:val="en-IL"/>
+              </w:rPr>
+              <w:t>##</w:t>
+            </w:r>
+            <w:r>
+              <w:rPr>
+                <w:rFonts w:cs="David"/>
+                <w:sz w:val="24"/>
+                <w:szCs w:val="24"/>
+                <w:lang w:val="en-IL"/>
+              </w:rPr>
+              <w:t>ip</w:t>
+            </w:r>
+            <w:r>
+              <w:rPr>
+                <w:rFonts w:cs="David"/>
+                <w:sz w:val="24"/>
+                <w:szCs w:val="24"/>
+                <w:lang w:val="en-IL"/>
+              </w:rPr>
+              <w:t>...</w:t>
+            </w:r>
+            <w:r>
+              <w:rPr>
+                <w:rFonts w:cs="David"/>
+                <w:sz w:val="24"/>
+                <w:szCs w:val="24"/>
               </w:rPr>
               <w:t>]</w:t>
             </w:r>
@@ -2070,7 +2135,7 @@
             <w:pPr>
               <w:ind w:left="140" w:right="140"/>
               <w:rPr>
-                <w:rFonts w:cs="David" w:hint="cs"/>
+                <w:rFonts w:cs="David"/>
                 <w:sz w:val="24"/>
                 <w:szCs w:val="24"/>
                 <w:rtl/>
@@ -2108,7 +2173,7 @@
             <w:pPr>
               <w:ind w:left="140" w:right="140"/>
               <w:rPr>
-                <w:rFonts w:cs="David" w:hint="cs"/>
+                <w:rFonts w:cs="David"/>
                 <w:sz w:val="24"/>
                 <w:szCs w:val="24"/>
                 <w:rtl/>
@@ -2174,8 +2239,1111 @@
               </w:rPr>
               <w:t>]</w:t>
             </w:r>
+            <w:r>
+              <w:rPr>
+                <w:rFonts w:cs="David"/>
+                <w:sz w:val="24"/>
+                <w:szCs w:val="24"/>
+              </w:rPr>
+              <w:t xml:space="preserve"> </w:t>
+            </w:r>
+          </w:p>
+        </w:tc>
+      </w:tr>
+      <w:tr>
+        <w:trPr>
+          <w:trHeight w:val="337"/>
+        </w:trPr>
+        <w:tc>
+          <w:tcPr>
+            <w:tcW w:w="1276" w:type="dxa"/>
+            <w:tcBorders>
+              <w:top w:val="single" w:sz="6" w:space="0" w:color="000000"/>
+              <w:left w:val="single" w:sz="8" w:space="0" w:color="000000"/>
+              <w:bottom w:val="single" w:sz="6" w:space="0" w:color="000000"/>
+              <w:right w:val="single" w:sz="8" w:space="0" w:color="000000"/>
+            </w:tcBorders>
+            <w:shd w:val="clear" w:color="auto" w:fill="A6A6A6" w:themeFill="background1" w:themeFillShade="A6"/>
+            <w:tcMar>
+              <w:top w:w="100" w:type="dxa"/>
+              <w:left w:w="100" w:type="dxa"/>
+              <w:bottom w:w="100" w:type="dxa"/>
+              <w:right w:w="100" w:type="dxa"/>
+            </w:tcMar>
+          </w:tcPr>
+          <w:p>
+            <w:pPr>
+              <w:ind w:left="140" w:right="140"/>
+              <w:rPr>
+                <w:rFonts w:cs="David"/>
+                <w:sz w:val="24"/>
+                <w:szCs w:val="24"/>
+                <w:rtl/>
+                <w:lang w:val="en-IL"/>
+              </w:rPr>
+            </w:pPr>
+            <w:r>
+              <w:rPr>
+                <w:rFonts w:cs="David" w:hint="cs"/>
+                <w:sz w:val="24"/>
+                <w:szCs w:val="24"/>
+                <w:rtl/>
+                <w:lang w:val="en-IL"/>
+              </w:rPr>
+              <w:t>205</w:t>
+            </w:r>
+          </w:p>
+        </w:tc>
+        <w:tc>
+          <w:tcPr>
+            <w:tcW w:w="1276" w:type="dxa"/>
+            <w:tcBorders>
+              <w:top w:val="single" w:sz="6" w:space="0" w:color="000000"/>
+              <w:left w:val="single" w:sz="6" w:space="0" w:color="000000"/>
+              <w:bottom w:val="single" w:sz="6" w:space="0" w:color="000000"/>
+              <w:right w:val="single" w:sz="8" w:space="0" w:color="000000"/>
+            </w:tcBorders>
+            <w:shd w:val="clear" w:color="auto" w:fill="A6A6A6" w:themeFill="background1" w:themeFillShade="A6"/>
+            <w:tcMar>
+              <w:top w:w="100" w:type="dxa"/>
+              <w:left w:w="100" w:type="dxa"/>
+              <w:bottom w:w="100" w:type="dxa"/>
+              <w:right w:w="100" w:type="dxa"/>
+            </w:tcMar>
+          </w:tcPr>
+          <w:p>
+            <w:pPr>
+              <w:ind w:left="140" w:right="140"/>
+              <w:rPr>
+                <w:rFonts w:cs="David"/>
+                <w:sz w:val="24"/>
+                <w:szCs w:val="24"/>
+                <w:rtl/>
+              </w:rPr>
+            </w:pPr>
+            <w:r>
+              <w:rPr>
+                <w:rFonts w:cs="David" w:hint="cs"/>
+                <w:sz w:val="24"/>
+                <w:szCs w:val="24"/>
+                <w:rtl/>
+              </w:rPr>
+              <w:t>קליינט - סרבר</w:t>
+            </w:r>
+          </w:p>
+        </w:tc>
+        <w:tc>
+          <w:tcPr>
+            <w:tcW w:w="2126" w:type="dxa"/>
+            <w:tcBorders>
+              <w:top w:val="single" w:sz="6" w:space="0" w:color="000000"/>
+              <w:left w:val="single" w:sz="6" w:space="0" w:color="000000"/>
+              <w:bottom w:val="single" w:sz="6" w:space="0" w:color="000000"/>
+              <w:right w:val="single" w:sz="8" w:space="0" w:color="000000"/>
+            </w:tcBorders>
+            <w:shd w:val="clear" w:color="auto" w:fill="A6A6A6" w:themeFill="background1" w:themeFillShade="A6"/>
+            <w:tcMar>
+              <w:top w:w="100" w:type="dxa"/>
+              <w:left w:w="100" w:type="dxa"/>
+              <w:bottom w:w="100" w:type="dxa"/>
+              <w:right w:w="100" w:type="dxa"/>
+            </w:tcMar>
+          </w:tcPr>
+          <w:p>
+            <w:pPr>
+              <w:ind w:left="140" w:right="140"/>
+              <w:rPr>
+                <w:rFonts w:cs="David"/>
+                <w:sz w:val="24"/>
+                <w:szCs w:val="24"/>
+                <w:rtl/>
+                <w:lang w:val="en-IL"/>
+              </w:rPr>
+            </w:pPr>
+            <w:r>
+              <w:rPr>
+                <w:rFonts w:cs="David" w:hint="cs"/>
+                <w:sz w:val="24"/>
+                <w:szCs w:val="24"/>
+                <w:rtl/>
+                <w:lang w:val="en-IL"/>
+              </w:rPr>
+              <w:t>בקשה לקבלת מידע על המשתמש</w:t>
+            </w:r>
+          </w:p>
+        </w:tc>
+        <w:tc>
+          <w:tcPr>
+            <w:tcW w:w="5387" w:type="dxa"/>
+            <w:tcBorders>
+              <w:top w:val="single" w:sz="6" w:space="0" w:color="000000"/>
+              <w:left w:val="single" w:sz="6" w:space="0" w:color="000000"/>
+              <w:bottom w:val="single" w:sz="6" w:space="0" w:color="000000"/>
+              <w:right w:val="single" w:sz="8" w:space="0" w:color="000000"/>
+            </w:tcBorders>
+            <w:shd w:val="clear" w:color="auto" w:fill="A6A6A6" w:themeFill="background1" w:themeFillShade="A6"/>
+            <w:tcMar>
+              <w:top w:w="100" w:type="dxa"/>
+              <w:left w:w="100" w:type="dxa"/>
+              <w:bottom w:w="100" w:type="dxa"/>
+              <w:right w:w="100" w:type="dxa"/>
+            </w:tcMar>
+          </w:tcPr>
+          <w:p>
+            <w:pPr>
+              <w:tabs>
+                <w:tab w:val="left" w:pos="1830"/>
+              </w:tabs>
+              <w:bidi w:val="0"/>
+              <w:ind w:left="140" w:right="140"/>
+              <w:rPr>
+                <w:rFonts w:cs="David"/>
+                <w:sz w:val="24"/>
+                <w:szCs w:val="24"/>
+                <w:lang w:val="en-IL"/>
+              </w:rPr>
+            </w:pPr>
+            <w:r>
+              <w:rPr>
+                <w:rFonts w:cs="David"/>
+                <w:sz w:val="24"/>
+                <w:szCs w:val="24"/>
+                <w:lang w:val="en-IL"/>
+              </w:rPr>
+              <w:t>[205]</w:t>
+            </w:r>
+          </w:p>
+        </w:tc>
+      </w:tr>
+      <w:tr>
+        <w:trPr>
+          <w:trHeight w:val="337"/>
+        </w:trPr>
+        <w:tc>
+          <w:tcPr>
+            <w:tcW w:w="1276" w:type="dxa"/>
+            <w:tcBorders>
+              <w:top w:val="single" w:sz="6" w:space="0" w:color="000000"/>
+              <w:left w:val="single" w:sz="8" w:space="0" w:color="000000"/>
+              <w:bottom w:val="single" w:sz="6" w:space="0" w:color="000000"/>
+              <w:right w:val="single" w:sz="8" w:space="0" w:color="000000"/>
+            </w:tcBorders>
+            <w:shd w:val="clear" w:color="auto" w:fill="FFFFFF" w:themeFill="background1"/>
+            <w:tcMar>
+              <w:top w:w="100" w:type="dxa"/>
+              <w:left w:w="100" w:type="dxa"/>
+              <w:bottom w:w="100" w:type="dxa"/>
+              <w:right w:w="100" w:type="dxa"/>
+            </w:tcMar>
+          </w:tcPr>
+          <w:p>
+            <w:pPr>
+              <w:ind w:left="140" w:right="140"/>
+              <w:rPr>
+                <w:rFonts w:cs="David"/>
+                <w:sz w:val="24"/>
+                <w:szCs w:val="24"/>
+                <w:rtl/>
+                <w:lang w:val="en-IL"/>
+              </w:rPr>
+            </w:pPr>
+            <w:r>
+              <w:rPr>
+                <w:rFonts w:cs="David" w:hint="cs"/>
+                <w:sz w:val="24"/>
+                <w:szCs w:val="24"/>
+                <w:rtl/>
+                <w:lang w:val="en-IL"/>
+              </w:rPr>
+              <w:lastRenderedPageBreak/>
+              <w:t>102</w:t>
+            </w:r>
+          </w:p>
+        </w:tc>
+        <w:tc>
+          <w:tcPr>
+            <w:tcW w:w="1276" w:type="dxa"/>
+            <w:tcBorders>
+              <w:top w:val="single" w:sz="6" w:space="0" w:color="000000"/>
+              <w:left w:val="single" w:sz="6" w:space="0" w:color="000000"/>
+              <w:bottom w:val="single" w:sz="6" w:space="0" w:color="000000"/>
+              <w:right w:val="single" w:sz="8" w:space="0" w:color="000000"/>
+            </w:tcBorders>
+            <w:shd w:val="clear" w:color="auto" w:fill="FFFFFF" w:themeFill="background1"/>
+            <w:tcMar>
+              <w:top w:w="100" w:type="dxa"/>
+              <w:left w:w="100" w:type="dxa"/>
+              <w:bottom w:w="100" w:type="dxa"/>
+              <w:right w:w="100" w:type="dxa"/>
+            </w:tcMar>
+          </w:tcPr>
+          <w:p>
+            <w:pPr>
+              <w:ind w:left="140" w:right="140"/>
+              <w:rPr>
+                <w:rFonts w:cs="David"/>
+                <w:sz w:val="24"/>
+                <w:szCs w:val="24"/>
+                <w:rtl/>
+              </w:rPr>
+            </w:pPr>
+            <w:r>
+              <w:rPr>
+                <w:rFonts w:cs="David" w:hint="cs"/>
+                <w:sz w:val="24"/>
+                <w:szCs w:val="24"/>
+                <w:rtl/>
+              </w:rPr>
+              <w:t>סרבר - קליינט</w:t>
+            </w:r>
+          </w:p>
+        </w:tc>
+        <w:tc>
+          <w:tcPr>
+            <w:tcW w:w="2126" w:type="dxa"/>
+            <w:tcBorders>
+              <w:top w:val="single" w:sz="6" w:space="0" w:color="000000"/>
+              <w:left w:val="single" w:sz="6" w:space="0" w:color="000000"/>
+              <w:bottom w:val="single" w:sz="6" w:space="0" w:color="000000"/>
+              <w:right w:val="single" w:sz="8" w:space="0" w:color="000000"/>
+            </w:tcBorders>
+            <w:shd w:val="clear" w:color="auto" w:fill="FFFFFF" w:themeFill="background1"/>
+            <w:tcMar>
+              <w:top w:w="100" w:type="dxa"/>
+              <w:left w:w="100" w:type="dxa"/>
+              <w:bottom w:w="100" w:type="dxa"/>
+              <w:right w:w="100" w:type="dxa"/>
+            </w:tcMar>
+          </w:tcPr>
+          <w:p>
+            <w:pPr>
+              <w:ind w:left="140" w:right="140"/>
+              <w:rPr>
+                <w:rFonts w:cs="David"/>
+                <w:sz w:val="24"/>
+                <w:szCs w:val="24"/>
+                <w:rtl/>
+                <w:lang w:val="en-IL"/>
+              </w:rPr>
+            </w:pPr>
+            <w:r>
+              <w:rPr>
+                <w:rFonts w:cs="David" w:hint="cs"/>
+                <w:sz w:val="24"/>
+                <w:szCs w:val="24"/>
+                <w:rtl/>
+                <w:lang w:val="en-IL"/>
+              </w:rPr>
+              <w:t>מענה לבקשת מידע על המשתמש</w:t>
+            </w:r>
+          </w:p>
+        </w:tc>
+        <w:tc>
+          <w:tcPr>
+            <w:tcW w:w="5387" w:type="dxa"/>
+            <w:tcBorders>
+              <w:top w:val="single" w:sz="6" w:space="0" w:color="000000"/>
+              <w:left w:val="single" w:sz="6" w:space="0" w:color="000000"/>
+              <w:bottom w:val="single" w:sz="6" w:space="0" w:color="000000"/>
+              <w:right w:val="single" w:sz="8" w:space="0" w:color="000000"/>
+            </w:tcBorders>
+            <w:shd w:val="clear" w:color="auto" w:fill="FFFFFF" w:themeFill="background1"/>
+            <w:tcMar>
+              <w:top w:w="100" w:type="dxa"/>
+              <w:left w:w="100" w:type="dxa"/>
+              <w:bottom w:w="100" w:type="dxa"/>
+              <w:right w:w="100" w:type="dxa"/>
+            </w:tcMar>
+          </w:tcPr>
+          <w:p>
+            <w:pPr>
+              <w:tabs>
+                <w:tab w:val="left" w:pos="1830"/>
+              </w:tabs>
+              <w:bidi w:val="0"/>
+              <w:ind w:left="140" w:right="140"/>
+              <w:rPr>
+                <w:rFonts w:cs="David"/>
+                <w:sz w:val="24"/>
+                <w:szCs w:val="24"/>
+              </w:rPr>
+            </w:pPr>
+            <w:r>
+              <w:rPr>
+                <w:rFonts w:cs="David"/>
+                <w:sz w:val="24"/>
+                <w:szCs w:val="24"/>
+              </w:rPr>
+              <w:t>[102##username##email##</w:t>
+            </w:r>
+            <w:proofErr w:type="spellStart"/>
+            <w:r>
+              <w:rPr>
+                <w:rFonts w:cs="David"/>
+                <w:sz w:val="24"/>
+                <w:szCs w:val="24"/>
+              </w:rPr>
+              <w:t>cloudSize</w:t>
+            </w:r>
+            <w:proofErr w:type="spellEnd"/>
+            <w:r>
+              <w:rPr>
+                <w:rFonts w:cs="David"/>
+                <w:sz w:val="24"/>
+                <w:szCs w:val="24"/>
+              </w:rPr>
+              <w:t>]</w:t>
+            </w:r>
+          </w:p>
+        </w:tc>
+      </w:tr>
+      <w:tr>
+        <w:trPr>
+          <w:trHeight w:val="337"/>
+        </w:trPr>
+        <w:tc>
+          <w:tcPr>
+            <w:tcW w:w="1276" w:type="dxa"/>
+            <w:tcBorders>
+              <w:top w:val="single" w:sz="6" w:space="0" w:color="000000"/>
+              <w:left w:val="single" w:sz="8" w:space="0" w:color="000000"/>
+              <w:bottom w:val="single" w:sz="6" w:space="0" w:color="000000"/>
+              <w:right w:val="single" w:sz="8" w:space="0" w:color="000000"/>
+            </w:tcBorders>
+            <w:shd w:val="clear" w:color="auto" w:fill="A6A6A6" w:themeFill="background1" w:themeFillShade="A6"/>
+            <w:tcMar>
+              <w:top w:w="100" w:type="dxa"/>
+              <w:left w:w="100" w:type="dxa"/>
+              <w:bottom w:w="100" w:type="dxa"/>
+              <w:right w:w="100" w:type="dxa"/>
+            </w:tcMar>
+          </w:tcPr>
+          <w:p>
+            <w:pPr>
+              <w:ind w:left="140" w:right="140"/>
+              <w:rPr>
+                <w:rFonts w:cs="David"/>
+                <w:sz w:val="24"/>
+                <w:szCs w:val="24"/>
+                <w:lang w:val="en-IL"/>
+              </w:rPr>
+            </w:pPr>
+            <w:r>
+              <w:rPr>
+                <w:rFonts w:cs="David" w:hint="cs"/>
+                <w:sz w:val="24"/>
+                <w:szCs w:val="24"/>
+                <w:rtl/>
+                <w:lang w:val="en-IL"/>
+              </w:rPr>
+              <w:t>206</w:t>
+            </w:r>
+          </w:p>
+        </w:tc>
+        <w:tc>
+          <w:tcPr>
+            <w:tcW w:w="1276" w:type="dxa"/>
+            <w:tcBorders>
+              <w:top w:val="single" w:sz="6" w:space="0" w:color="000000"/>
+              <w:left w:val="single" w:sz="6" w:space="0" w:color="000000"/>
+              <w:bottom w:val="single" w:sz="6" w:space="0" w:color="000000"/>
+              <w:right w:val="single" w:sz="8" w:space="0" w:color="000000"/>
+            </w:tcBorders>
+            <w:shd w:val="clear" w:color="auto" w:fill="A6A6A6" w:themeFill="background1" w:themeFillShade="A6"/>
+            <w:tcMar>
+              <w:top w:w="100" w:type="dxa"/>
+              <w:left w:w="100" w:type="dxa"/>
+              <w:bottom w:w="100" w:type="dxa"/>
+              <w:right w:w="100" w:type="dxa"/>
+            </w:tcMar>
+          </w:tcPr>
+          <w:p>
+            <w:pPr>
+              <w:ind w:left="140" w:right="140"/>
+              <w:rPr>
+                <w:rFonts w:cs="David"/>
+                <w:sz w:val="24"/>
+                <w:szCs w:val="24"/>
+                <w:rtl/>
+              </w:rPr>
+            </w:pPr>
+            <w:r>
+              <w:rPr>
+                <w:rFonts w:cs="David" w:hint="cs"/>
+                <w:sz w:val="24"/>
+                <w:szCs w:val="24"/>
+                <w:rtl/>
+              </w:rPr>
+              <w:t>קליינט - סרבר</w:t>
+            </w:r>
+          </w:p>
+        </w:tc>
+        <w:tc>
+          <w:tcPr>
+            <w:tcW w:w="2126" w:type="dxa"/>
+            <w:tcBorders>
+              <w:top w:val="single" w:sz="6" w:space="0" w:color="000000"/>
+              <w:left w:val="single" w:sz="6" w:space="0" w:color="000000"/>
+              <w:bottom w:val="single" w:sz="6" w:space="0" w:color="000000"/>
+              <w:right w:val="single" w:sz="8" w:space="0" w:color="000000"/>
+            </w:tcBorders>
+            <w:shd w:val="clear" w:color="auto" w:fill="A6A6A6" w:themeFill="background1" w:themeFillShade="A6"/>
+            <w:tcMar>
+              <w:top w:w="100" w:type="dxa"/>
+              <w:left w:w="100" w:type="dxa"/>
+              <w:bottom w:w="100" w:type="dxa"/>
+              <w:right w:w="100" w:type="dxa"/>
+            </w:tcMar>
+          </w:tcPr>
+          <w:p>
+            <w:pPr>
+              <w:ind w:left="140" w:right="140"/>
+              <w:rPr>
+                <w:rFonts w:cs="David"/>
+                <w:sz w:val="24"/>
+                <w:szCs w:val="24"/>
+                <w:rtl/>
+                <w:lang w:val="en-IL"/>
+              </w:rPr>
+            </w:pPr>
+            <w:r>
+              <w:rPr>
+                <w:rFonts w:cs="David" w:hint="cs"/>
+                <w:sz w:val="24"/>
+                <w:szCs w:val="24"/>
+                <w:rtl/>
+                <w:lang w:val="en-IL"/>
+              </w:rPr>
+              <w:t>בקשה ליצירת קבוצה</w:t>
+            </w:r>
+          </w:p>
+        </w:tc>
+        <w:tc>
+          <w:tcPr>
+            <w:tcW w:w="5387" w:type="dxa"/>
+            <w:tcBorders>
+              <w:top w:val="single" w:sz="6" w:space="0" w:color="000000"/>
+              <w:left w:val="single" w:sz="6" w:space="0" w:color="000000"/>
+              <w:bottom w:val="single" w:sz="6" w:space="0" w:color="000000"/>
+              <w:right w:val="single" w:sz="8" w:space="0" w:color="000000"/>
+            </w:tcBorders>
+            <w:shd w:val="clear" w:color="auto" w:fill="A6A6A6" w:themeFill="background1" w:themeFillShade="A6"/>
+            <w:tcMar>
+              <w:top w:w="100" w:type="dxa"/>
+              <w:left w:w="100" w:type="dxa"/>
+              <w:bottom w:w="100" w:type="dxa"/>
+              <w:right w:w="100" w:type="dxa"/>
+            </w:tcMar>
+          </w:tcPr>
+          <w:p>
+            <w:pPr>
+              <w:tabs>
+                <w:tab w:val="left" w:pos="1830"/>
+              </w:tabs>
+              <w:bidi w:val="0"/>
+              <w:ind w:left="140" w:right="140"/>
+              <w:rPr>
+                <w:rFonts w:cs="David"/>
+                <w:sz w:val="24"/>
+                <w:szCs w:val="24"/>
+                <w:lang w:val="en-IL"/>
+              </w:rPr>
+            </w:pPr>
+            <w:r>
+              <w:rPr>
+                <w:rFonts w:cs="David"/>
+                <w:sz w:val="24"/>
+                <w:szCs w:val="24"/>
+                <w:lang w:val="en-IL"/>
+              </w:rPr>
+              <w:t>[206##</w:t>
+            </w:r>
+            <w:proofErr w:type="spellStart"/>
+            <w:r>
+              <w:rPr>
+                <w:rFonts w:cs="David"/>
+                <w:sz w:val="24"/>
+                <w:szCs w:val="24"/>
+                <w:lang w:val="en-IL"/>
+              </w:rPr>
+              <w:t>groupname</w:t>
+            </w:r>
+            <w:proofErr w:type="spellEnd"/>
+            <w:r>
+              <w:rPr>
+                <w:rFonts w:cs="David"/>
+                <w:sz w:val="24"/>
+                <w:szCs w:val="24"/>
+                <w:lang w:val="en-IL"/>
+              </w:rPr>
+              <w:t>##password]</w:t>
+            </w:r>
+          </w:p>
+        </w:tc>
+      </w:tr>
+      <w:tr>
+        <w:trPr>
+          <w:trHeight w:val="337"/>
+        </w:trPr>
+        <w:tc>
+          <w:tcPr>
+            <w:tcW w:w="1276" w:type="dxa"/>
+            <w:tcBorders>
+              <w:top w:val="single" w:sz="6" w:space="0" w:color="000000"/>
+              <w:left w:val="single" w:sz="8" w:space="0" w:color="000000"/>
+              <w:bottom w:val="single" w:sz="6" w:space="0" w:color="000000"/>
+              <w:right w:val="single" w:sz="8" w:space="0" w:color="000000"/>
+            </w:tcBorders>
+            <w:shd w:val="clear" w:color="auto" w:fill="A6A6A6" w:themeFill="background1" w:themeFillShade="A6"/>
+            <w:tcMar>
+              <w:top w:w="100" w:type="dxa"/>
+              <w:left w:w="100" w:type="dxa"/>
+              <w:bottom w:w="100" w:type="dxa"/>
+              <w:right w:w="100" w:type="dxa"/>
+            </w:tcMar>
+          </w:tcPr>
+          <w:p>
+            <w:pPr>
+              <w:ind w:left="140" w:right="140"/>
+              <w:rPr>
+                <w:rFonts w:cs="David"/>
+                <w:sz w:val="24"/>
+                <w:szCs w:val="24"/>
+                <w:lang w:val="en-IL"/>
+              </w:rPr>
+            </w:pPr>
+            <w:r>
+              <w:rPr>
+                <w:rFonts w:cs="David" w:hint="cs"/>
+                <w:sz w:val="24"/>
+                <w:szCs w:val="24"/>
+                <w:rtl/>
+                <w:lang w:val="en-IL"/>
+              </w:rPr>
+              <w:t>207</w:t>
+            </w:r>
+          </w:p>
+        </w:tc>
+        <w:tc>
+          <w:tcPr>
+            <w:tcW w:w="1276" w:type="dxa"/>
+            <w:tcBorders>
+              <w:top w:val="single" w:sz="6" w:space="0" w:color="000000"/>
+              <w:left w:val="single" w:sz="6" w:space="0" w:color="000000"/>
+              <w:bottom w:val="single" w:sz="6" w:space="0" w:color="000000"/>
+              <w:right w:val="single" w:sz="8" w:space="0" w:color="000000"/>
+            </w:tcBorders>
+            <w:shd w:val="clear" w:color="auto" w:fill="A6A6A6" w:themeFill="background1" w:themeFillShade="A6"/>
+            <w:tcMar>
+              <w:top w:w="100" w:type="dxa"/>
+              <w:left w:w="100" w:type="dxa"/>
+              <w:bottom w:w="100" w:type="dxa"/>
+              <w:right w:w="100" w:type="dxa"/>
+            </w:tcMar>
+          </w:tcPr>
+          <w:p>
+            <w:pPr>
+              <w:ind w:left="140" w:right="140"/>
+              <w:rPr>
+                <w:rFonts w:cs="David"/>
+                <w:sz w:val="24"/>
+                <w:szCs w:val="24"/>
+                <w:rtl/>
+              </w:rPr>
+            </w:pPr>
+            <w:r>
+              <w:rPr>
+                <w:rFonts w:cs="David" w:hint="cs"/>
+                <w:sz w:val="24"/>
+                <w:szCs w:val="24"/>
+                <w:rtl/>
+              </w:rPr>
+              <w:t>קליינט - סרבר</w:t>
+            </w:r>
+          </w:p>
+        </w:tc>
+        <w:tc>
+          <w:tcPr>
+            <w:tcW w:w="2126" w:type="dxa"/>
+            <w:tcBorders>
+              <w:top w:val="single" w:sz="6" w:space="0" w:color="000000"/>
+              <w:left w:val="single" w:sz="6" w:space="0" w:color="000000"/>
+              <w:bottom w:val="single" w:sz="6" w:space="0" w:color="000000"/>
+              <w:right w:val="single" w:sz="8" w:space="0" w:color="000000"/>
+            </w:tcBorders>
+            <w:shd w:val="clear" w:color="auto" w:fill="A6A6A6" w:themeFill="background1" w:themeFillShade="A6"/>
+            <w:tcMar>
+              <w:top w:w="100" w:type="dxa"/>
+              <w:left w:w="100" w:type="dxa"/>
+              <w:bottom w:w="100" w:type="dxa"/>
+              <w:right w:w="100" w:type="dxa"/>
+            </w:tcMar>
+          </w:tcPr>
+          <w:p>
+            <w:pPr>
+              <w:ind w:left="140" w:right="140"/>
+              <w:rPr>
+                <w:rFonts w:cs="David"/>
+                <w:sz w:val="24"/>
+                <w:szCs w:val="24"/>
+                <w:rtl/>
+                <w:lang w:val="en-IL"/>
+              </w:rPr>
+            </w:pPr>
+            <w:r>
+              <w:rPr>
+                <w:rFonts w:cs="David" w:hint="cs"/>
+                <w:sz w:val="24"/>
+                <w:szCs w:val="24"/>
+                <w:rtl/>
+                <w:lang w:val="en-IL"/>
+              </w:rPr>
+              <w:t>הוספת משתמש לקבוצה</w:t>
+            </w:r>
+          </w:p>
+        </w:tc>
+        <w:tc>
+          <w:tcPr>
+            <w:tcW w:w="5387" w:type="dxa"/>
+            <w:tcBorders>
+              <w:top w:val="single" w:sz="6" w:space="0" w:color="000000"/>
+              <w:left w:val="single" w:sz="6" w:space="0" w:color="000000"/>
+              <w:bottom w:val="single" w:sz="6" w:space="0" w:color="000000"/>
+              <w:right w:val="single" w:sz="8" w:space="0" w:color="000000"/>
+            </w:tcBorders>
+            <w:shd w:val="clear" w:color="auto" w:fill="A6A6A6" w:themeFill="background1" w:themeFillShade="A6"/>
+            <w:tcMar>
+              <w:top w:w="100" w:type="dxa"/>
+              <w:left w:w="100" w:type="dxa"/>
+              <w:bottom w:w="100" w:type="dxa"/>
+              <w:right w:w="100" w:type="dxa"/>
+            </w:tcMar>
+          </w:tcPr>
+          <w:p>
+            <w:pPr>
+              <w:tabs>
+                <w:tab w:val="left" w:pos="1830"/>
+              </w:tabs>
+              <w:bidi w:val="0"/>
+              <w:ind w:left="140" w:right="140"/>
+              <w:rPr>
+                <w:rFonts w:cs="David"/>
+                <w:sz w:val="24"/>
+                <w:szCs w:val="24"/>
+                <w:lang w:val="en-IL"/>
+              </w:rPr>
+            </w:pPr>
+            <w:r>
+              <w:rPr>
+                <w:rFonts w:cs="David"/>
+                <w:sz w:val="24"/>
+                <w:szCs w:val="24"/>
+                <w:lang w:val="en-IL"/>
+              </w:rPr>
+              <w:t>[207##username##ip]</w:t>
+            </w:r>
+          </w:p>
+        </w:tc>
+      </w:tr>
+      <w:tr>
+        <w:trPr>
+          <w:trHeight w:val="337"/>
+        </w:trPr>
+        <w:tc>
+          <w:tcPr>
+            <w:tcW w:w="1276" w:type="dxa"/>
+            <w:tcBorders>
+              <w:top w:val="single" w:sz="6" w:space="0" w:color="000000"/>
+              <w:left w:val="single" w:sz="8" w:space="0" w:color="000000"/>
+              <w:bottom w:val="single" w:sz="6" w:space="0" w:color="000000"/>
+              <w:right w:val="single" w:sz="8" w:space="0" w:color="000000"/>
+            </w:tcBorders>
+            <w:shd w:val="clear" w:color="auto" w:fill="A6A6A6" w:themeFill="background1" w:themeFillShade="A6"/>
+            <w:tcMar>
+              <w:top w:w="100" w:type="dxa"/>
+              <w:left w:w="100" w:type="dxa"/>
+              <w:bottom w:w="100" w:type="dxa"/>
+              <w:right w:w="100" w:type="dxa"/>
+            </w:tcMar>
+          </w:tcPr>
+          <w:p>
+            <w:pPr>
+              <w:ind w:left="140" w:right="140"/>
+              <w:rPr>
+                <w:rFonts w:cs="David"/>
+                <w:sz w:val="24"/>
+                <w:szCs w:val="24"/>
+                <w:rtl/>
+                <w:lang w:val="en-IL"/>
+              </w:rPr>
+            </w:pPr>
+            <w:r>
+              <w:rPr>
+                <w:rFonts w:cs="David" w:hint="cs"/>
+                <w:sz w:val="24"/>
+                <w:szCs w:val="24"/>
+                <w:rtl/>
+                <w:lang w:val="en-IL"/>
+              </w:rPr>
+              <w:t>208</w:t>
+            </w:r>
+          </w:p>
+        </w:tc>
+        <w:tc>
+          <w:tcPr>
+            <w:tcW w:w="1276" w:type="dxa"/>
+            <w:tcBorders>
+              <w:top w:val="single" w:sz="6" w:space="0" w:color="000000"/>
+              <w:left w:val="single" w:sz="6" w:space="0" w:color="000000"/>
+              <w:bottom w:val="single" w:sz="6" w:space="0" w:color="000000"/>
+              <w:right w:val="single" w:sz="8" w:space="0" w:color="000000"/>
+            </w:tcBorders>
+            <w:shd w:val="clear" w:color="auto" w:fill="A6A6A6" w:themeFill="background1" w:themeFillShade="A6"/>
+            <w:tcMar>
+              <w:top w:w="100" w:type="dxa"/>
+              <w:left w:w="100" w:type="dxa"/>
+              <w:bottom w:w="100" w:type="dxa"/>
+              <w:right w:w="100" w:type="dxa"/>
+            </w:tcMar>
+          </w:tcPr>
+          <w:p>
+            <w:pPr>
+              <w:ind w:left="140" w:right="140"/>
+              <w:rPr>
+                <w:rFonts w:cs="David"/>
+                <w:sz w:val="24"/>
+                <w:szCs w:val="24"/>
+                <w:rtl/>
+              </w:rPr>
+            </w:pPr>
+            <w:r>
+              <w:rPr>
+                <w:rFonts w:cs="David" w:hint="cs"/>
+                <w:sz w:val="24"/>
+                <w:szCs w:val="24"/>
+                <w:rtl/>
+              </w:rPr>
+              <w:t>קליינט - סרבר</w:t>
+            </w:r>
+          </w:p>
+        </w:tc>
+        <w:tc>
+          <w:tcPr>
+            <w:tcW w:w="2126" w:type="dxa"/>
+            <w:tcBorders>
+              <w:top w:val="single" w:sz="6" w:space="0" w:color="000000"/>
+              <w:left w:val="single" w:sz="6" w:space="0" w:color="000000"/>
+              <w:bottom w:val="single" w:sz="6" w:space="0" w:color="000000"/>
+              <w:right w:val="single" w:sz="8" w:space="0" w:color="000000"/>
+            </w:tcBorders>
+            <w:shd w:val="clear" w:color="auto" w:fill="A6A6A6" w:themeFill="background1" w:themeFillShade="A6"/>
+            <w:tcMar>
+              <w:top w:w="100" w:type="dxa"/>
+              <w:left w:w="100" w:type="dxa"/>
+              <w:bottom w:w="100" w:type="dxa"/>
+              <w:right w:w="100" w:type="dxa"/>
+            </w:tcMar>
+          </w:tcPr>
+          <w:p>
+            <w:pPr>
+              <w:ind w:left="140" w:right="140"/>
+              <w:rPr>
+                <w:rFonts w:cs="David"/>
+                <w:sz w:val="24"/>
+                <w:szCs w:val="24"/>
+                <w:rtl/>
+                <w:lang w:val="en-IL"/>
+              </w:rPr>
+            </w:pPr>
+            <w:r>
+              <w:rPr>
+                <w:rFonts w:cs="David" w:hint="cs"/>
+                <w:sz w:val="24"/>
+                <w:szCs w:val="24"/>
+                <w:rtl/>
+                <w:lang w:val="en-IL"/>
+              </w:rPr>
+              <w:t>בקשת מידע לגבי הקבוצות הקיימות</w:t>
+            </w:r>
+          </w:p>
+        </w:tc>
+        <w:tc>
+          <w:tcPr>
+            <w:tcW w:w="5387" w:type="dxa"/>
+            <w:tcBorders>
+              <w:top w:val="single" w:sz="6" w:space="0" w:color="000000"/>
+              <w:left w:val="single" w:sz="6" w:space="0" w:color="000000"/>
+              <w:bottom w:val="single" w:sz="6" w:space="0" w:color="000000"/>
+              <w:right w:val="single" w:sz="8" w:space="0" w:color="000000"/>
+            </w:tcBorders>
+            <w:shd w:val="clear" w:color="auto" w:fill="A6A6A6" w:themeFill="background1" w:themeFillShade="A6"/>
+            <w:tcMar>
+              <w:top w:w="100" w:type="dxa"/>
+              <w:left w:w="100" w:type="dxa"/>
+              <w:bottom w:w="100" w:type="dxa"/>
+              <w:right w:w="100" w:type="dxa"/>
+            </w:tcMar>
+          </w:tcPr>
+          <w:p>
+            <w:pPr>
+              <w:tabs>
+                <w:tab w:val="left" w:pos="1830"/>
+              </w:tabs>
+              <w:bidi w:val="0"/>
+              <w:ind w:left="140" w:right="140"/>
+              <w:rPr>
+                <w:rFonts w:cs="David"/>
+                <w:sz w:val="24"/>
+                <w:szCs w:val="24"/>
+                <w:lang w:val="en-IL"/>
+              </w:rPr>
+            </w:pPr>
+            <w:r>
+              <w:rPr>
+                <w:rFonts w:cs="David"/>
+                <w:sz w:val="24"/>
+                <w:szCs w:val="24"/>
+                <w:lang w:val="en-IL"/>
+              </w:rPr>
+              <w:t>[208]</w:t>
+            </w:r>
+          </w:p>
+        </w:tc>
+      </w:tr>
+      <w:tr>
+        <w:trPr>
+          <w:trHeight w:val="337"/>
+        </w:trPr>
+        <w:tc>
+          <w:tcPr>
+            <w:tcW w:w="1276" w:type="dxa"/>
+            <w:tcBorders>
+              <w:top w:val="single" w:sz="6" w:space="0" w:color="000000"/>
+              <w:left w:val="single" w:sz="8" w:space="0" w:color="000000"/>
+              <w:bottom w:val="single" w:sz="6" w:space="0" w:color="000000"/>
+              <w:right w:val="single" w:sz="8" w:space="0" w:color="000000"/>
+            </w:tcBorders>
+            <w:shd w:val="clear" w:color="auto" w:fill="FFFFFF" w:themeFill="background1"/>
+            <w:tcMar>
+              <w:top w:w="100" w:type="dxa"/>
+              <w:left w:w="100" w:type="dxa"/>
+              <w:bottom w:w="100" w:type="dxa"/>
+              <w:right w:w="100" w:type="dxa"/>
+            </w:tcMar>
+          </w:tcPr>
+          <w:p>
+            <w:pPr>
+              <w:ind w:left="140" w:right="140"/>
+              <w:rPr>
+                <w:rFonts w:cs="David"/>
+                <w:sz w:val="24"/>
+                <w:szCs w:val="24"/>
+                <w:rtl/>
+                <w:lang w:val="en-IL"/>
+              </w:rPr>
+            </w:pPr>
+            <w:r>
+              <w:rPr>
+                <w:rFonts w:cs="David" w:hint="cs"/>
+                <w:sz w:val="24"/>
+                <w:szCs w:val="24"/>
+                <w:rtl/>
+                <w:lang w:val="en-IL"/>
+              </w:rPr>
+              <w:t>103</w:t>
+            </w:r>
+          </w:p>
+        </w:tc>
+        <w:tc>
+          <w:tcPr>
+            <w:tcW w:w="1276" w:type="dxa"/>
+            <w:tcBorders>
+              <w:top w:val="single" w:sz="6" w:space="0" w:color="000000"/>
+              <w:left w:val="single" w:sz="6" w:space="0" w:color="000000"/>
+              <w:bottom w:val="single" w:sz="6" w:space="0" w:color="000000"/>
+              <w:right w:val="single" w:sz="8" w:space="0" w:color="000000"/>
+            </w:tcBorders>
+            <w:shd w:val="clear" w:color="auto" w:fill="FFFFFF" w:themeFill="background1"/>
+            <w:tcMar>
+              <w:top w:w="100" w:type="dxa"/>
+              <w:left w:w="100" w:type="dxa"/>
+              <w:bottom w:w="100" w:type="dxa"/>
+              <w:right w:w="100" w:type="dxa"/>
+            </w:tcMar>
+          </w:tcPr>
+          <w:p>
+            <w:pPr>
+              <w:ind w:left="140" w:right="140"/>
+              <w:rPr>
+                <w:rFonts w:cs="David"/>
+                <w:sz w:val="24"/>
+                <w:szCs w:val="24"/>
+                <w:rtl/>
+              </w:rPr>
+            </w:pPr>
+            <w:r>
+              <w:rPr>
+                <w:rFonts w:cs="David" w:hint="cs"/>
+                <w:sz w:val="24"/>
+                <w:szCs w:val="24"/>
+                <w:rtl/>
+              </w:rPr>
+              <w:t>סרבר - קליינט</w:t>
+            </w:r>
+          </w:p>
+        </w:tc>
+        <w:tc>
+          <w:tcPr>
+            <w:tcW w:w="2126" w:type="dxa"/>
+            <w:tcBorders>
+              <w:top w:val="single" w:sz="6" w:space="0" w:color="000000"/>
+              <w:left w:val="single" w:sz="6" w:space="0" w:color="000000"/>
+              <w:bottom w:val="single" w:sz="6" w:space="0" w:color="000000"/>
+              <w:right w:val="single" w:sz="8" w:space="0" w:color="000000"/>
+            </w:tcBorders>
+            <w:shd w:val="clear" w:color="auto" w:fill="FFFFFF" w:themeFill="background1"/>
+            <w:tcMar>
+              <w:top w:w="100" w:type="dxa"/>
+              <w:left w:w="100" w:type="dxa"/>
+              <w:bottom w:w="100" w:type="dxa"/>
+              <w:right w:w="100" w:type="dxa"/>
+            </w:tcMar>
+          </w:tcPr>
+          <w:p>
+            <w:pPr>
+              <w:ind w:left="140" w:right="140"/>
+              <w:rPr>
+                <w:rFonts w:cs="David"/>
+                <w:sz w:val="24"/>
+                <w:szCs w:val="24"/>
+                <w:rtl/>
+                <w:lang w:val="en-IL"/>
+              </w:rPr>
+            </w:pPr>
+            <w:r>
+              <w:rPr>
+                <w:rFonts w:cs="David" w:hint="cs"/>
+                <w:sz w:val="24"/>
+                <w:szCs w:val="24"/>
+                <w:rtl/>
+                <w:lang w:val="en-IL"/>
+              </w:rPr>
+              <w:t>החזרת מידע לגבי הקבוצות הקיימות</w:t>
+            </w:r>
+          </w:p>
+        </w:tc>
+        <w:tc>
+          <w:tcPr>
+            <w:tcW w:w="5387" w:type="dxa"/>
+            <w:tcBorders>
+              <w:top w:val="single" w:sz="6" w:space="0" w:color="000000"/>
+              <w:left w:val="single" w:sz="6" w:space="0" w:color="000000"/>
+              <w:bottom w:val="single" w:sz="6" w:space="0" w:color="000000"/>
+              <w:right w:val="single" w:sz="8" w:space="0" w:color="000000"/>
+            </w:tcBorders>
+            <w:shd w:val="clear" w:color="auto" w:fill="FFFFFF" w:themeFill="background1"/>
+            <w:tcMar>
+              <w:top w:w="100" w:type="dxa"/>
+              <w:left w:w="100" w:type="dxa"/>
+              <w:bottom w:w="100" w:type="dxa"/>
+              <w:right w:w="100" w:type="dxa"/>
+            </w:tcMar>
+          </w:tcPr>
+          <w:p>
+            <w:pPr>
+              <w:tabs>
+                <w:tab w:val="left" w:pos="1830"/>
+              </w:tabs>
+              <w:bidi w:val="0"/>
+              <w:ind w:left="140" w:right="140"/>
+              <w:rPr>
+                <w:rFonts w:cs="David"/>
+                <w:sz w:val="24"/>
+                <w:szCs w:val="24"/>
+                <w:rtl/>
+                <w:lang w:val="en-IL"/>
+              </w:rPr>
+            </w:pPr>
+            <w:r>
+              <w:rPr>
+                <w:rFonts w:cs="David"/>
+                <w:sz w:val="24"/>
+                <w:szCs w:val="24"/>
+                <w:lang w:val="en-IL"/>
+              </w:rPr>
+              <w:t>[103</w:t>
+            </w:r>
+            <w:r>
+              <w:rPr>
+                <w:rFonts w:cs="David"/>
+                <w:sz w:val="24"/>
+                <w:szCs w:val="24"/>
+                <w:lang w:val="en-IL"/>
+              </w:rPr>
+              <w:t>##</w:t>
+            </w:r>
+            <w:proofErr w:type="spellStart"/>
+            <w:r>
+              <w:rPr>
+                <w:rFonts w:cs="David"/>
+                <w:sz w:val="24"/>
+                <w:szCs w:val="24"/>
+                <w:lang w:val="en-IL"/>
+              </w:rPr>
+              <w:t>numGroups</w:t>
+            </w:r>
             <w:bookmarkStart w:id="0" w:name="_GoBack"/>
             <w:bookmarkEnd w:id="0"/>
+            <w:proofErr w:type="spellEnd"/>
+            <w:r>
+              <w:rPr>
+                <w:rFonts w:cs="David"/>
+                <w:sz w:val="24"/>
+                <w:szCs w:val="24"/>
+                <w:lang w:val="en-IL"/>
+              </w:rPr>
+              <w:t>##</w:t>
+            </w:r>
+            <w:proofErr w:type="spellStart"/>
+            <w:r>
+              <w:rPr>
+                <w:rFonts w:cs="David"/>
+                <w:sz w:val="24"/>
+                <w:szCs w:val="24"/>
+                <w:lang w:val="en-IL"/>
+              </w:rPr>
+              <w:t>groupname</w:t>
+            </w:r>
+            <w:proofErr w:type="spellEnd"/>
+            <w:r>
+              <w:rPr>
+                <w:rFonts w:cs="David"/>
+                <w:sz w:val="24"/>
+                <w:szCs w:val="24"/>
+                <w:lang w:val="en-IL"/>
+              </w:rPr>
+              <w:t>##users##</w:t>
+            </w:r>
+            <w:proofErr w:type="spellStart"/>
+            <w:r>
+              <w:rPr>
+                <w:rFonts w:cs="David"/>
+                <w:sz w:val="24"/>
+                <w:szCs w:val="24"/>
+                <w:lang w:val="en-IL"/>
+              </w:rPr>
+              <w:t>groupname</w:t>
+            </w:r>
+            <w:proofErr w:type="spellEnd"/>
+            <w:r>
+              <w:rPr>
+                <w:rFonts w:cs="David"/>
+                <w:sz w:val="24"/>
+                <w:szCs w:val="24"/>
+                <w:lang w:val="en-IL"/>
+              </w:rPr>
+              <w:t>##users...]</w:t>
+            </w:r>
           </w:p>
         </w:tc>
       </w:tr>
@@ -2895,7 +4063,7 @@
 </file>
 
 <file path=customXml/itemProps1.xml><?xml version="1.0" encoding="utf-8"?>
-<ds:datastoreItem xmlns:ds="http://schemas.openxmlformats.org/officeDocument/2006/customXml" ds:itemID="{10592A33-17CC-46E6-B712-41E016C00980}">
+<ds:datastoreItem xmlns:ds="http://schemas.openxmlformats.org/officeDocument/2006/customXml" ds:itemID="{2FA450AD-30D7-4B72-85CC-6407B6D38DEF}">
   <ds:schemaRefs>
     <ds:schemaRef ds:uri="http://schemas.openxmlformats.org/officeDocument/2006/bibliography"/>
   </ds:schemaRefs>

</xml_diff>

<commit_message>
Start Of Third Sprint
</commit_message>
<xml_diff>
--- a/Nuvola/ClientServerProtocol.docx
+++ b/Nuvola/ClientServerProtocol.docx
@@ -2595,6 +2595,79 @@
               <w:t>]</w:t>
             </w:r>
           </w:p>
+          <w:p>
+            <w:pPr>
+              <w:tabs>
+                <w:tab w:val="left" w:pos="1830"/>
+              </w:tabs>
+              <w:bidi w:val="0"/>
+              <w:ind w:left="140" w:right="140"/>
+              <w:rPr>
+                <w:rFonts w:cs="David"/>
+                <w:sz w:val="24"/>
+                <w:szCs w:val="24"/>
+              </w:rPr>
+            </w:pPr>
+          </w:p>
+          <w:p>
+            <w:pPr>
+              <w:tabs>
+                <w:tab w:val="left" w:pos="1830"/>
+              </w:tabs>
+              <w:bidi w:val="0"/>
+              <w:ind w:left="140" w:right="140"/>
+              <w:rPr>
+                <w:rFonts w:cs="David"/>
+                <w:sz w:val="24"/>
+                <w:szCs w:val="24"/>
+                <w:rtl/>
+                <w:lang w:val="en-IL"/>
+              </w:rPr>
+            </w:pPr>
+            <w:r>
+              <w:rPr>
+                <w:rFonts w:cs="David" w:hint="cs"/>
+                <w:sz w:val="24"/>
+                <w:szCs w:val="24"/>
+                <w:rtl/>
+                <w:lang w:val="en-IL"/>
+              </w:rPr>
+              <w:t>במידה ואין משתמש יחזיר :</w:t>
+            </w:r>
+          </w:p>
+          <w:p>
+            <w:pPr>
+              <w:tabs>
+                <w:tab w:val="left" w:pos="1830"/>
+              </w:tabs>
+              <w:bidi w:val="0"/>
+              <w:ind w:left="140" w:right="140"/>
+              <w:rPr>
+                <w:rFonts w:cs="David"/>
+                <w:sz w:val="24"/>
+                <w:szCs w:val="24"/>
+                <w:lang w:val="en-IL"/>
+              </w:rPr>
+            </w:pPr>
+            <w:r>
+              <w:rPr>
+                <w:rFonts w:cs="David"/>
+                <w:sz w:val="24"/>
+                <w:szCs w:val="24"/>
+                <w:lang w:val="en-IL"/>
+              </w:rPr>
+              <w:t>[102</w:t>
+            </w:r>
+            <w:r>
+              <w:rPr>
+                <w:rFonts w:cs="David"/>
+                <w:sz w:val="24"/>
+                <w:szCs w:val="24"/>
+                <w:lang w:val="en-IL"/>
+              </w:rPr>
+              <w:t>##NULL]</w:t>
+            </w:r>
+          </w:p>
         </w:tc>
       </w:tr>
       <w:tr>
@@ -2940,7 +3013,27 @@
                 <w:szCs w:val="24"/>
                 <w:lang w:val="en-IL"/>
               </w:rPr>
-              <w:t>[207##username##ip]</w:t>
+              <w:t>[207##username##</w:t>
+            </w:r>
+            <w:proofErr w:type="spellStart"/>
+            <w:r>
+              <w:rPr>
+                <w:rFonts w:cs="David"/>
+                <w:sz w:val="24"/>
+                <w:szCs w:val="24"/>
+                <w:lang w:val="en-IL"/>
+              </w:rPr>
+              <w:t>groupname</w:t>
+            </w:r>
+            <w:proofErr w:type="spellEnd"/>
+            <w:r>
+              <w:rPr>
+                <w:rFonts w:cs="David"/>
+                <w:sz w:val="24"/>
+                <w:szCs w:val="24"/>
+                <w:lang w:val="en-IL"/>
+              </w:rPr>
+              <w:t>]</w:t>
             </w:r>
           </w:p>
         </w:tc>
@@ -3292,57 +3385,919 @@
               </w:rPr>
               <w:t>numGroups</w:t>
             </w:r>
+            <w:proofErr w:type="spellEnd"/>
+            <w:r>
+              <w:rPr>
+                <w:rFonts w:cs="David"/>
+                <w:sz w:val="24"/>
+                <w:szCs w:val="24"/>
+                <w:lang w:val="en-IL"/>
+              </w:rPr>
+              <w:t>##</w:t>
+            </w:r>
+            <w:proofErr w:type="spellStart"/>
+            <w:r>
+              <w:rPr>
+                <w:rFonts w:cs="David"/>
+                <w:sz w:val="24"/>
+                <w:szCs w:val="24"/>
+                <w:lang w:val="en-IL"/>
+              </w:rPr>
+              <w:t>groupname</w:t>
+            </w:r>
+            <w:proofErr w:type="spellEnd"/>
+            <w:r>
+              <w:rPr>
+                <w:rFonts w:cs="David"/>
+                <w:sz w:val="24"/>
+                <w:szCs w:val="24"/>
+                <w:lang w:val="en-IL"/>
+              </w:rPr>
+              <w:t>##users##</w:t>
+            </w:r>
+            <w:proofErr w:type="spellStart"/>
+            <w:r>
+              <w:rPr>
+                <w:rFonts w:cs="David"/>
+                <w:sz w:val="24"/>
+                <w:szCs w:val="24"/>
+                <w:lang w:val="en-IL"/>
+              </w:rPr>
+              <w:t>groupname</w:t>
+            </w:r>
+            <w:proofErr w:type="spellEnd"/>
+            <w:r>
+              <w:rPr>
+                <w:rFonts w:cs="David"/>
+                <w:sz w:val="24"/>
+                <w:szCs w:val="24"/>
+                <w:lang w:val="en-IL"/>
+              </w:rPr>
+              <w:t>##users...]</w:t>
+            </w:r>
+          </w:p>
+        </w:tc>
+      </w:tr>
+      <w:tr>
+        <w:trPr>
+          <w:trHeight w:val="337"/>
+        </w:trPr>
+        <w:tc>
+          <w:tcPr>
+            <w:tcW w:w="1276" w:type="dxa"/>
+            <w:tcBorders>
+              <w:top w:val="single" w:sz="6" w:space="0" w:color="000000"/>
+              <w:left w:val="single" w:sz="8" w:space="0" w:color="000000"/>
+              <w:bottom w:val="single" w:sz="6" w:space="0" w:color="000000"/>
+              <w:right w:val="single" w:sz="8" w:space="0" w:color="000000"/>
+            </w:tcBorders>
+            <w:shd w:val="clear" w:color="auto" w:fill="A6A6A6" w:themeFill="background1" w:themeFillShade="A6"/>
+            <w:tcMar>
+              <w:top w:w="100" w:type="dxa"/>
+              <w:left w:w="100" w:type="dxa"/>
+              <w:bottom w:w="100" w:type="dxa"/>
+              <w:right w:w="100" w:type="dxa"/>
+            </w:tcMar>
+          </w:tcPr>
+          <w:p>
+            <w:pPr>
+              <w:ind w:left="140" w:right="140"/>
+              <w:rPr>
+                <w:rFonts w:cs="David"/>
+                <w:sz w:val="24"/>
+                <w:szCs w:val="24"/>
+                <w:lang w:val="en-IL"/>
+              </w:rPr>
+            </w:pPr>
+            <w:r>
+              <w:rPr>
+                <w:rFonts w:cs="David" w:hint="cs"/>
+                <w:sz w:val="24"/>
+                <w:szCs w:val="24"/>
+                <w:rtl/>
+                <w:lang w:val="en-IL"/>
+              </w:rPr>
+              <w:t>209</w:t>
+            </w:r>
+          </w:p>
+        </w:tc>
+        <w:tc>
+          <w:tcPr>
+            <w:tcW w:w="1276" w:type="dxa"/>
+            <w:tcBorders>
+              <w:top w:val="single" w:sz="6" w:space="0" w:color="000000"/>
+              <w:left w:val="single" w:sz="6" w:space="0" w:color="000000"/>
+              <w:bottom w:val="single" w:sz="6" w:space="0" w:color="000000"/>
+              <w:right w:val="single" w:sz="8" w:space="0" w:color="000000"/>
+            </w:tcBorders>
+            <w:shd w:val="clear" w:color="auto" w:fill="A6A6A6" w:themeFill="background1" w:themeFillShade="A6"/>
+            <w:tcMar>
+              <w:top w:w="100" w:type="dxa"/>
+              <w:left w:w="100" w:type="dxa"/>
+              <w:bottom w:w="100" w:type="dxa"/>
+              <w:right w:w="100" w:type="dxa"/>
+            </w:tcMar>
+          </w:tcPr>
+          <w:p>
+            <w:pPr>
+              <w:ind w:left="140" w:right="140"/>
+              <w:rPr>
+                <w:rFonts w:cs="David"/>
+                <w:sz w:val="24"/>
+                <w:szCs w:val="24"/>
+                <w:rtl/>
+              </w:rPr>
+            </w:pPr>
+            <w:r>
+              <w:rPr>
+                <w:rFonts w:cs="David" w:hint="cs"/>
+                <w:sz w:val="24"/>
+                <w:szCs w:val="24"/>
+                <w:rtl/>
+              </w:rPr>
+              <w:t>קליינט - סרבר</w:t>
+            </w:r>
+          </w:p>
+        </w:tc>
+        <w:tc>
+          <w:tcPr>
+            <w:tcW w:w="2126" w:type="dxa"/>
+            <w:tcBorders>
+              <w:top w:val="single" w:sz="6" w:space="0" w:color="000000"/>
+              <w:left w:val="single" w:sz="6" w:space="0" w:color="000000"/>
+              <w:bottom w:val="single" w:sz="6" w:space="0" w:color="000000"/>
+              <w:right w:val="single" w:sz="8" w:space="0" w:color="000000"/>
+            </w:tcBorders>
+            <w:shd w:val="clear" w:color="auto" w:fill="A6A6A6" w:themeFill="background1" w:themeFillShade="A6"/>
+            <w:tcMar>
+              <w:top w:w="100" w:type="dxa"/>
+              <w:left w:w="100" w:type="dxa"/>
+              <w:bottom w:w="100" w:type="dxa"/>
+              <w:right w:w="100" w:type="dxa"/>
+            </w:tcMar>
+          </w:tcPr>
+          <w:p>
+            <w:pPr>
+              <w:ind w:left="140" w:right="140"/>
+              <w:rPr>
+                <w:rFonts w:cs="David"/>
+                <w:sz w:val="24"/>
+                <w:szCs w:val="24"/>
+                <w:rtl/>
+                <w:lang w:val="en-IL"/>
+              </w:rPr>
+            </w:pPr>
+            <w:r>
+              <w:rPr>
+                <w:rFonts w:cs="David" w:hint="cs"/>
+                <w:sz w:val="24"/>
+                <w:szCs w:val="24"/>
+                <w:rtl/>
+                <w:lang w:val="en-IL"/>
+              </w:rPr>
+              <w:t>העלאת קובץ לקבוצה</w:t>
+            </w:r>
+          </w:p>
+        </w:tc>
+        <w:tc>
+          <w:tcPr>
+            <w:tcW w:w="5387" w:type="dxa"/>
+            <w:tcBorders>
+              <w:top w:val="single" w:sz="6" w:space="0" w:color="000000"/>
+              <w:left w:val="single" w:sz="6" w:space="0" w:color="000000"/>
+              <w:bottom w:val="single" w:sz="6" w:space="0" w:color="000000"/>
+              <w:right w:val="single" w:sz="8" w:space="0" w:color="000000"/>
+            </w:tcBorders>
+            <w:shd w:val="clear" w:color="auto" w:fill="A6A6A6" w:themeFill="background1" w:themeFillShade="A6"/>
+            <w:tcMar>
+              <w:top w:w="100" w:type="dxa"/>
+              <w:left w:w="100" w:type="dxa"/>
+              <w:bottom w:w="100" w:type="dxa"/>
+              <w:right w:w="100" w:type="dxa"/>
+            </w:tcMar>
+          </w:tcPr>
+          <w:p>
+            <w:pPr>
+              <w:tabs>
+                <w:tab w:val="left" w:pos="1830"/>
+              </w:tabs>
+              <w:bidi w:val="0"/>
+              <w:ind w:left="140" w:right="140"/>
+              <w:rPr>
+                <w:rFonts w:cs="David"/>
+                <w:sz w:val="24"/>
+                <w:szCs w:val="24"/>
+                <w:lang w:val="en-IL"/>
+              </w:rPr>
+            </w:pPr>
+            <w:r>
+              <w:rPr>
+                <w:rFonts w:cs="David"/>
+                <w:sz w:val="24"/>
+                <w:szCs w:val="24"/>
+                <w:lang w:val="en-IL"/>
+              </w:rPr>
+              <w:t>[209##</w:t>
+            </w:r>
+            <w:proofErr w:type="spellStart"/>
+            <w:r>
+              <w:rPr>
+                <w:rFonts w:cs="David"/>
+                <w:sz w:val="24"/>
+                <w:szCs w:val="24"/>
+                <w:lang w:val="en-IL"/>
+              </w:rPr>
+              <w:t>groupname</w:t>
+            </w:r>
+            <w:proofErr w:type="spellEnd"/>
+            <w:r>
+              <w:rPr>
+                <w:rFonts w:cs="David"/>
+                <w:sz w:val="24"/>
+                <w:szCs w:val="24"/>
+                <w:lang w:val="en-IL"/>
+              </w:rPr>
+              <w:t>##</w:t>
+            </w:r>
+            <w:proofErr w:type="spellStart"/>
+            <w:r>
+              <w:rPr>
+                <w:rFonts w:cs="David"/>
+                <w:sz w:val="24"/>
+                <w:szCs w:val="24"/>
+                <w:lang w:val="en-IL"/>
+              </w:rPr>
+              <w:t>filepath</w:t>
+            </w:r>
+            <w:proofErr w:type="spellEnd"/>
+            <w:r>
+              <w:rPr>
+                <w:rFonts w:cs="David"/>
+                <w:sz w:val="24"/>
+                <w:szCs w:val="24"/>
+                <w:lang w:val="en-IL"/>
+              </w:rPr>
+              <w:t>]</w:t>
+            </w:r>
+          </w:p>
+        </w:tc>
+      </w:tr>
+      <w:tr>
+        <w:trPr>
+          <w:trHeight w:val="337"/>
+        </w:trPr>
+        <w:tc>
+          <w:tcPr>
+            <w:tcW w:w="1276" w:type="dxa"/>
+            <w:tcBorders>
+              <w:top w:val="single" w:sz="6" w:space="0" w:color="000000"/>
+              <w:left w:val="single" w:sz="8" w:space="0" w:color="000000"/>
+              <w:bottom w:val="single" w:sz="6" w:space="0" w:color="000000"/>
+              <w:right w:val="single" w:sz="8" w:space="0" w:color="000000"/>
+            </w:tcBorders>
+            <w:shd w:val="clear" w:color="auto" w:fill="A6A6A6" w:themeFill="background1" w:themeFillShade="A6"/>
+            <w:tcMar>
+              <w:top w:w="100" w:type="dxa"/>
+              <w:left w:w="100" w:type="dxa"/>
+              <w:bottom w:w="100" w:type="dxa"/>
+              <w:right w:w="100" w:type="dxa"/>
+            </w:tcMar>
+          </w:tcPr>
+          <w:p>
+            <w:pPr>
+              <w:ind w:left="140" w:right="140"/>
+              <w:rPr>
+                <w:rFonts w:cs="David"/>
+                <w:sz w:val="24"/>
+                <w:szCs w:val="24"/>
+                <w:rtl/>
+                <w:lang w:val="en-IL"/>
+              </w:rPr>
+            </w:pPr>
+            <w:r>
+              <w:rPr>
+                <w:rFonts w:cs="David" w:hint="cs"/>
+                <w:sz w:val="24"/>
+                <w:szCs w:val="24"/>
+                <w:rtl/>
+                <w:lang w:val="en-IL"/>
+              </w:rPr>
+              <w:t>210</w:t>
+            </w:r>
+          </w:p>
+        </w:tc>
+        <w:tc>
+          <w:tcPr>
+            <w:tcW w:w="1276" w:type="dxa"/>
+            <w:tcBorders>
+              <w:top w:val="single" w:sz="6" w:space="0" w:color="000000"/>
+              <w:left w:val="single" w:sz="6" w:space="0" w:color="000000"/>
+              <w:bottom w:val="single" w:sz="6" w:space="0" w:color="000000"/>
+              <w:right w:val="single" w:sz="8" w:space="0" w:color="000000"/>
+            </w:tcBorders>
+            <w:shd w:val="clear" w:color="auto" w:fill="A6A6A6" w:themeFill="background1" w:themeFillShade="A6"/>
+            <w:tcMar>
+              <w:top w:w="100" w:type="dxa"/>
+              <w:left w:w="100" w:type="dxa"/>
+              <w:bottom w:w="100" w:type="dxa"/>
+              <w:right w:w="100" w:type="dxa"/>
+            </w:tcMar>
+          </w:tcPr>
+          <w:p>
+            <w:pPr>
+              <w:ind w:left="140" w:right="140"/>
+              <w:rPr>
+                <w:rFonts w:cs="David"/>
+                <w:sz w:val="24"/>
+                <w:szCs w:val="24"/>
+                <w:rtl/>
+              </w:rPr>
+            </w:pPr>
+            <w:r>
+              <w:rPr>
+                <w:rFonts w:cs="David" w:hint="cs"/>
+                <w:sz w:val="24"/>
+                <w:szCs w:val="24"/>
+                <w:rtl/>
+              </w:rPr>
+              <w:t>קליינט -סרבר</w:t>
+            </w:r>
+          </w:p>
+        </w:tc>
+        <w:tc>
+          <w:tcPr>
+            <w:tcW w:w="2126" w:type="dxa"/>
+            <w:tcBorders>
+              <w:top w:val="single" w:sz="6" w:space="0" w:color="000000"/>
+              <w:left w:val="single" w:sz="6" w:space="0" w:color="000000"/>
+              <w:bottom w:val="single" w:sz="6" w:space="0" w:color="000000"/>
+              <w:right w:val="single" w:sz="8" w:space="0" w:color="000000"/>
+            </w:tcBorders>
+            <w:shd w:val="clear" w:color="auto" w:fill="A6A6A6" w:themeFill="background1" w:themeFillShade="A6"/>
+            <w:tcMar>
+              <w:top w:w="100" w:type="dxa"/>
+              <w:left w:w="100" w:type="dxa"/>
+              <w:bottom w:w="100" w:type="dxa"/>
+              <w:right w:w="100" w:type="dxa"/>
+            </w:tcMar>
+          </w:tcPr>
+          <w:p>
+            <w:pPr>
+              <w:ind w:left="140" w:right="140"/>
+              <w:rPr>
+                <w:rFonts w:cs="David"/>
+                <w:sz w:val="24"/>
+                <w:szCs w:val="24"/>
+                <w:rtl/>
+                <w:lang w:val="en-IL"/>
+              </w:rPr>
+            </w:pPr>
+            <w:r>
+              <w:rPr>
+                <w:rFonts w:cs="David" w:hint="cs"/>
+                <w:sz w:val="24"/>
+                <w:szCs w:val="24"/>
+                <w:rtl/>
+                <w:lang w:val="en-IL"/>
+              </w:rPr>
+              <w:t>בקשה לקבלת מידע לגבי המשתמשים הקיימים</w:t>
+            </w:r>
+          </w:p>
+        </w:tc>
+        <w:tc>
+          <w:tcPr>
+            <w:tcW w:w="5387" w:type="dxa"/>
+            <w:tcBorders>
+              <w:top w:val="single" w:sz="6" w:space="0" w:color="000000"/>
+              <w:left w:val="single" w:sz="6" w:space="0" w:color="000000"/>
+              <w:bottom w:val="single" w:sz="6" w:space="0" w:color="000000"/>
+              <w:right w:val="single" w:sz="8" w:space="0" w:color="000000"/>
+            </w:tcBorders>
+            <w:shd w:val="clear" w:color="auto" w:fill="A6A6A6" w:themeFill="background1" w:themeFillShade="A6"/>
+            <w:tcMar>
+              <w:top w:w="100" w:type="dxa"/>
+              <w:left w:w="100" w:type="dxa"/>
+              <w:bottom w:w="100" w:type="dxa"/>
+              <w:right w:w="100" w:type="dxa"/>
+            </w:tcMar>
+          </w:tcPr>
+          <w:p>
+            <w:pPr>
+              <w:tabs>
+                <w:tab w:val="left" w:pos="1830"/>
+              </w:tabs>
+              <w:bidi w:val="0"/>
+              <w:ind w:left="140" w:right="140"/>
+              <w:rPr>
+                <w:rFonts w:cs="David"/>
+                <w:sz w:val="24"/>
+                <w:szCs w:val="24"/>
+                <w:lang w:val="en-IL"/>
+              </w:rPr>
+            </w:pPr>
+            <w:r>
+              <w:rPr>
+                <w:rFonts w:cs="David"/>
+                <w:sz w:val="24"/>
+                <w:szCs w:val="24"/>
+                <w:lang w:val="en-IL"/>
+              </w:rPr>
+              <w:t>[210]</w:t>
+            </w:r>
+          </w:p>
+        </w:tc>
+      </w:tr>
+      <w:tr>
+        <w:trPr>
+          <w:trHeight w:val="337"/>
+        </w:trPr>
+        <w:tc>
+          <w:tcPr>
+            <w:tcW w:w="1276" w:type="dxa"/>
+            <w:tcBorders>
+              <w:top w:val="single" w:sz="6" w:space="0" w:color="000000"/>
+              <w:left w:val="single" w:sz="8" w:space="0" w:color="000000"/>
+              <w:bottom w:val="single" w:sz="6" w:space="0" w:color="000000"/>
+              <w:right w:val="single" w:sz="8" w:space="0" w:color="000000"/>
+            </w:tcBorders>
+            <w:shd w:val="clear" w:color="auto" w:fill="FFFFFF" w:themeFill="background1"/>
+            <w:tcMar>
+              <w:top w:w="100" w:type="dxa"/>
+              <w:left w:w="100" w:type="dxa"/>
+              <w:bottom w:w="100" w:type="dxa"/>
+              <w:right w:w="100" w:type="dxa"/>
+            </w:tcMar>
+          </w:tcPr>
+          <w:p>
+            <w:pPr>
+              <w:ind w:left="140" w:right="140"/>
+              <w:rPr>
+                <w:rFonts w:cs="David"/>
+                <w:sz w:val="24"/>
+                <w:szCs w:val="24"/>
+                <w:lang w:val="en-IL"/>
+              </w:rPr>
+            </w:pPr>
+            <w:r>
+              <w:rPr>
+                <w:rFonts w:cs="David" w:hint="cs"/>
+                <w:sz w:val="24"/>
+                <w:szCs w:val="24"/>
+                <w:rtl/>
+                <w:lang w:val="en-IL"/>
+              </w:rPr>
+              <w:t>104</w:t>
+            </w:r>
+          </w:p>
+        </w:tc>
+        <w:tc>
+          <w:tcPr>
+            <w:tcW w:w="1276" w:type="dxa"/>
+            <w:tcBorders>
+              <w:top w:val="single" w:sz="6" w:space="0" w:color="000000"/>
+              <w:left w:val="single" w:sz="6" w:space="0" w:color="000000"/>
+              <w:bottom w:val="single" w:sz="6" w:space="0" w:color="000000"/>
+              <w:right w:val="single" w:sz="8" w:space="0" w:color="000000"/>
+            </w:tcBorders>
+            <w:shd w:val="clear" w:color="auto" w:fill="FFFFFF" w:themeFill="background1"/>
+            <w:tcMar>
+              <w:top w:w="100" w:type="dxa"/>
+              <w:left w:w="100" w:type="dxa"/>
+              <w:bottom w:w="100" w:type="dxa"/>
+              <w:right w:w="100" w:type="dxa"/>
+            </w:tcMar>
+          </w:tcPr>
+          <w:p>
+            <w:pPr>
+              <w:ind w:left="140" w:right="140"/>
+              <w:rPr>
+                <w:rFonts w:cs="David"/>
+                <w:sz w:val="24"/>
+                <w:szCs w:val="24"/>
+                <w:rtl/>
+              </w:rPr>
+            </w:pPr>
+            <w:r>
+              <w:rPr>
+                <w:rFonts w:cs="David" w:hint="cs"/>
+                <w:sz w:val="24"/>
+                <w:szCs w:val="24"/>
+                <w:rtl/>
+              </w:rPr>
+              <w:t>סרבר - קליינט</w:t>
+            </w:r>
+          </w:p>
+        </w:tc>
+        <w:tc>
+          <w:tcPr>
+            <w:tcW w:w="2126" w:type="dxa"/>
+            <w:tcBorders>
+              <w:top w:val="single" w:sz="6" w:space="0" w:color="000000"/>
+              <w:left w:val="single" w:sz="6" w:space="0" w:color="000000"/>
+              <w:bottom w:val="single" w:sz="6" w:space="0" w:color="000000"/>
+              <w:right w:val="single" w:sz="8" w:space="0" w:color="000000"/>
+            </w:tcBorders>
+            <w:shd w:val="clear" w:color="auto" w:fill="FFFFFF" w:themeFill="background1"/>
+            <w:tcMar>
+              <w:top w:w="100" w:type="dxa"/>
+              <w:left w:w="100" w:type="dxa"/>
+              <w:bottom w:w="100" w:type="dxa"/>
+              <w:right w:w="100" w:type="dxa"/>
+            </w:tcMar>
+          </w:tcPr>
+          <w:p>
+            <w:pPr>
+              <w:ind w:left="140" w:right="140"/>
+              <w:rPr>
+                <w:rFonts w:cs="David"/>
+                <w:sz w:val="24"/>
+                <w:szCs w:val="24"/>
+                <w:rtl/>
+                <w:lang w:val="en-IL"/>
+              </w:rPr>
+            </w:pPr>
+            <w:r>
+              <w:rPr>
+                <w:rFonts w:cs="David" w:hint="cs"/>
+                <w:sz w:val="24"/>
+                <w:szCs w:val="24"/>
+                <w:rtl/>
+                <w:lang w:val="en-IL"/>
+              </w:rPr>
+              <w:t>החזרת מידע לגבי המשתמשים הקיימים</w:t>
+            </w:r>
+          </w:p>
+        </w:tc>
+        <w:tc>
+          <w:tcPr>
+            <w:tcW w:w="5387" w:type="dxa"/>
+            <w:tcBorders>
+              <w:top w:val="single" w:sz="6" w:space="0" w:color="000000"/>
+              <w:left w:val="single" w:sz="6" w:space="0" w:color="000000"/>
+              <w:bottom w:val="single" w:sz="6" w:space="0" w:color="000000"/>
+              <w:right w:val="single" w:sz="8" w:space="0" w:color="000000"/>
+            </w:tcBorders>
+            <w:shd w:val="clear" w:color="auto" w:fill="FFFFFF" w:themeFill="background1"/>
+            <w:tcMar>
+              <w:top w:w="100" w:type="dxa"/>
+              <w:left w:w="100" w:type="dxa"/>
+              <w:bottom w:w="100" w:type="dxa"/>
+              <w:right w:w="100" w:type="dxa"/>
+            </w:tcMar>
+          </w:tcPr>
+          <w:p>
+            <w:pPr>
+              <w:tabs>
+                <w:tab w:val="left" w:pos="1830"/>
+              </w:tabs>
+              <w:bidi w:val="0"/>
+              <w:ind w:left="140" w:right="140"/>
+              <w:rPr>
+                <w:rFonts w:cs="David"/>
+                <w:sz w:val="24"/>
+                <w:szCs w:val="24"/>
+                <w:lang w:val="en-IL"/>
+              </w:rPr>
+            </w:pPr>
+            <w:r>
+              <w:rPr>
+                <w:rFonts w:cs="David"/>
+                <w:sz w:val="24"/>
+                <w:szCs w:val="24"/>
+                <w:lang w:val="en-IL"/>
+              </w:rPr>
+              <w:t>[104##amount##username##username...]</w:t>
+            </w:r>
+          </w:p>
+        </w:tc>
+      </w:tr>
+      <w:tr>
+        <w:trPr>
+          <w:trHeight w:val="337"/>
+        </w:trPr>
+        <w:tc>
+          <w:tcPr>
+            <w:tcW w:w="1276" w:type="dxa"/>
+            <w:tcBorders>
+              <w:top w:val="single" w:sz="6" w:space="0" w:color="000000"/>
+              <w:left w:val="single" w:sz="8" w:space="0" w:color="000000"/>
+              <w:bottom w:val="single" w:sz="6" w:space="0" w:color="000000"/>
+              <w:right w:val="single" w:sz="8" w:space="0" w:color="000000"/>
+            </w:tcBorders>
+            <w:shd w:val="clear" w:color="auto" w:fill="A6A6A6" w:themeFill="background1" w:themeFillShade="A6"/>
+            <w:tcMar>
+              <w:top w:w="100" w:type="dxa"/>
+              <w:left w:w="100" w:type="dxa"/>
+              <w:bottom w:w="100" w:type="dxa"/>
+              <w:right w:w="100" w:type="dxa"/>
+            </w:tcMar>
+          </w:tcPr>
+          <w:p>
+            <w:pPr>
+              <w:ind w:left="140" w:right="140"/>
+              <w:rPr>
+                <w:rFonts w:cs="David" w:hint="cs"/>
+                <w:sz w:val="24"/>
+                <w:szCs w:val="24"/>
+                <w:lang w:val="en-IL"/>
+              </w:rPr>
+            </w:pPr>
+            <w:r>
+              <w:rPr>
+                <w:rFonts w:cs="David" w:hint="cs"/>
+                <w:sz w:val="24"/>
+                <w:szCs w:val="24"/>
+                <w:rtl/>
+                <w:lang w:val="en-IL"/>
+              </w:rPr>
+              <w:t>211</w:t>
+            </w:r>
             <w:bookmarkStart w:id="0" w:name="_GoBack"/>
             <w:bookmarkEnd w:id="0"/>
-            <w:proofErr w:type="spellEnd"/>
-            <w:r>
-              <w:rPr>
-                <w:rFonts w:cs="David"/>
-                <w:sz w:val="24"/>
-                <w:szCs w:val="24"/>
-                <w:lang w:val="en-IL"/>
-              </w:rPr>
-              <w:t>##</w:t>
-            </w:r>
-            <w:proofErr w:type="spellStart"/>
-            <w:r>
-              <w:rPr>
-                <w:rFonts w:cs="David"/>
-                <w:sz w:val="24"/>
-                <w:szCs w:val="24"/>
-                <w:lang w:val="en-IL"/>
-              </w:rPr>
-              <w:t>groupname</w:t>
-            </w:r>
-            <w:proofErr w:type="spellEnd"/>
-            <w:r>
-              <w:rPr>
-                <w:rFonts w:cs="David"/>
-                <w:sz w:val="24"/>
-                <w:szCs w:val="24"/>
-                <w:lang w:val="en-IL"/>
-              </w:rPr>
-              <w:t>##users##</w:t>
-            </w:r>
-            <w:proofErr w:type="spellStart"/>
-            <w:r>
-              <w:rPr>
-                <w:rFonts w:cs="David"/>
-                <w:sz w:val="24"/>
-                <w:szCs w:val="24"/>
-                <w:lang w:val="en-IL"/>
-              </w:rPr>
-              <w:t>groupname</w:t>
-            </w:r>
-            <w:proofErr w:type="spellEnd"/>
-            <w:r>
-              <w:rPr>
-                <w:rFonts w:cs="David"/>
-                <w:sz w:val="24"/>
-                <w:szCs w:val="24"/>
-                <w:lang w:val="en-IL"/>
-              </w:rPr>
-              <w:t>##users...]</w:t>
+          </w:p>
+        </w:tc>
+        <w:tc>
+          <w:tcPr>
+            <w:tcW w:w="1276" w:type="dxa"/>
+            <w:tcBorders>
+              <w:top w:val="single" w:sz="6" w:space="0" w:color="000000"/>
+              <w:left w:val="single" w:sz="6" w:space="0" w:color="000000"/>
+              <w:bottom w:val="single" w:sz="6" w:space="0" w:color="000000"/>
+              <w:right w:val="single" w:sz="8" w:space="0" w:color="000000"/>
+            </w:tcBorders>
+            <w:shd w:val="clear" w:color="auto" w:fill="A6A6A6" w:themeFill="background1" w:themeFillShade="A6"/>
+            <w:tcMar>
+              <w:top w:w="100" w:type="dxa"/>
+              <w:left w:w="100" w:type="dxa"/>
+              <w:bottom w:w="100" w:type="dxa"/>
+              <w:right w:w="100" w:type="dxa"/>
+            </w:tcMar>
+          </w:tcPr>
+          <w:p>
+            <w:pPr>
+              <w:ind w:left="140" w:right="140"/>
+              <w:rPr>
+                <w:rFonts w:cs="David" w:hint="cs"/>
+                <w:sz w:val="24"/>
+                <w:szCs w:val="24"/>
+                <w:rtl/>
+              </w:rPr>
+            </w:pPr>
+            <w:r>
+              <w:rPr>
+                <w:rFonts w:cs="David" w:hint="cs"/>
+                <w:sz w:val="24"/>
+                <w:szCs w:val="24"/>
+                <w:rtl/>
+              </w:rPr>
+              <w:t>קליינט - סרבר</w:t>
+            </w:r>
+          </w:p>
+        </w:tc>
+        <w:tc>
+          <w:tcPr>
+            <w:tcW w:w="2126" w:type="dxa"/>
+            <w:tcBorders>
+              <w:top w:val="single" w:sz="6" w:space="0" w:color="000000"/>
+              <w:left w:val="single" w:sz="6" w:space="0" w:color="000000"/>
+              <w:bottom w:val="single" w:sz="6" w:space="0" w:color="000000"/>
+              <w:right w:val="single" w:sz="8" w:space="0" w:color="000000"/>
+            </w:tcBorders>
+            <w:shd w:val="clear" w:color="auto" w:fill="A6A6A6" w:themeFill="background1" w:themeFillShade="A6"/>
+            <w:tcMar>
+              <w:top w:w="100" w:type="dxa"/>
+              <w:left w:w="100" w:type="dxa"/>
+              <w:bottom w:w="100" w:type="dxa"/>
+              <w:right w:w="100" w:type="dxa"/>
+            </w:tcMar>
+          </w:tcPr>
+          <w:p>
+            <w:pPr>
+              <w:ind w:left="140" w:right="140"/>
+              <w:rPr>
+                <w:rFonts w:cs="David" w:hint="cs"/>
+                <w:sz w:val="24"/>
+                <w:szCs w:val="24"/>
+                <w:rtl/>
+                <w:lang w:val="en-IL"/>
+              </w:rPr>
+            </w:pPr>
+            <w:r>
+              <w:rPr>
+                <w:rFonts w:cs="David" w:hint="cs"/>
+                <w:sz w:val="24"/>
+                <w:szCs w:val="24"/>
+                <w:rtl/>
+                <w:lang w:val="en-IL"/>
+              </w:rPr>
+              <w:t>בקשת מידע לגבי סיום עבודת השרת הראשונית</w:t>
+            </w:r>
+          </w:p>
+        </w:tc>
+        <w:tc>
+          <w:tcPr>
+            <w:tcW w:w="5387" w:type="dxa"/>
+            <w:tcBorders>
+              <w:top w:val="single" w:sz="6" w:space="0" w:color="000000"/>
+              <w:left w:val="single" w:sz="6" w:space="0" w:color="000000"/>
+              <w:bottom w:val="single" w:sz="6" w:space="0" w:color="000000"/>
+              <w:right w:val="single" w:sz="8" w:space="0" w:color="000000"/>
+            </w:tcBorders>
+            <w:shd w:val="clear" w:color="auto" w:fill="A6A6A6" w:themeFill="background1" w:themeFillShade="A6"/>
+            <w:tcMar>
+              <w:top w:w="100" w:type="dxa"/>
+              <w:left w:w="100" w:type="dxa"/>
+              <w:bottom w:w="100" w:type="dxa"/>
+              <w:right w:w="100" w:type="dxa"/>
+            </w:tcMar>
+          </w:tcPr>
+          <w:p>
+            <w:pPr>
+              <w:tabs>
+                <w:tab w:val="left" w:pos="1830"/>
+              </w:tabs>
+              <w:bidi w:val="0"/>
+              <w:ind w:right="140"/>
+              <w:rPr>
+                <w:rFonts w:cs="David"/>
+                <w:sz w:val="24"/>
+                <w:szCs w:val="24"/>
+                <w:lang w:val="en-IL"/>
+              </w:rPr>
+            </w:pPr>
+            <w:r>
+              <w:rPr>
+                <w:rFonts w:cs="David"/>
+                <w:sz w:val="24"/>
+                <w:szCs w:val="24"/>
+                <w:lang w:val="en-IL"/>
+              </w:rPr>
+              <w:t xml:space="preserve">  [211]</w:t>
+            </w:r>
+          </w:p>
+        </w:tc>
+      </w:tr>
+      <w:tr>
+        <w:trPr>
+          <w:trHeight w:val="337"/>
+        </w:trPr>
+        <w:tc>
+          <w:tcPr>
+            <w:tcW w:w="1276" w:type="dxa"/>
+            <w:tcBorders>
+              <w:top w:val="single" w:sz="6" w:space="0" w:color="000000"/>
+              <w:left w:val="single" w:sz="8" w:space="0" w:color="000000"/>
+              <w:bottom w:val="single" w:sz="6" w:space="0" w:color="000000"/>
+              <w:right w:val="single" w:sz="8" w:space="0" w:color="000000"/>
+            </w:tcBorders>
+            <w:shd w:val="clear" w:color="auto" w:fill="FFFFFF" w:themeFill="background1"/>
+            <w:tcMar>
+              <w:top w:w="100" w:type="dxa"/>
+              <w:left w:w="100" w:type="dxa"/>
+              <w:bottom w:w="100" w:type="dxa"/>
+              <w:right w:w="100" w:type="dxa"/>
+            </w:tcMar>
+          </w:tcPr>
+          <w:p>
+            <w:pPr>
+              <w:ind w:left="140" w:right="140"/>
+              <w:rPr>
+                <w:rFonts w:cs="David"/>
+                <w:sz w:val="24"/>
+                <w:szCs w:val="24"/>
+                <w:rtl/>
+                <w:lang w:val="en-IL"/>
+              </w:rPr>
+            </w:pPr>
+            <w:r>
+              <w:rPr>
+                <w:rFonts w:cs="David" w:hint="cs"/>
+                <w:sz w:val="24"/>
+                <w:szCs w:val="24"/>
+                <w:rtl/>
+                <w:lang w:val="en-IL"/>
+              </w:rPr>
+              <w:t>105</w:t>
+            </w:r>
+          </w:p>
+        </w:tc>
+        <w:tc>
+          <w:tcPr>
+            <w:tcW w:w="1276" w:type="dxa"/>
+            <w:tcBorders>
+              <w:top w:val="single" w:sz="6" w:space="0" w:color="000000"/>
+              <w:left w:val="single" w:sz="6" w:space="0" w:color="000000"/>
+              <w:bottom w:val="single" w:sz="6" w:space="0" w:color="000000"/>
+              <w:right w:val="single" w:sz="8" w:space="0" w:color="000000"/>
+            </w:tcBorders>
+            <w:shd w:val="clear" w:color="auto" w:fill="FFFFFF" w:themeFill="background1"/>
+            <w:tcMar>
+              <w:top w:w="100" w:type="dxa"/>
+              <w:left w:w="100" w:type="dxa"/>
+              <w:bottom w:w="100" w:type="dxa"/>
+              <w:right w:w="100" w:type="dxa"/>
+            </w:tcMar>
+          </w:tcPr>
+          <w:p>
+            <w:pPr>
+              <w:ind w:left="140" w:right="140"/>
+              <w:rPr>
+                <w:rFonts w:cs="David"/>
+                <w:sz w:val="24"/>
+                <w:szCs w:val="24"/>
+                <w:rtl/>
+              </w:rPr>
+            </w:pPr>
+            <w:r>
+              <w:rPr>
+                <w:rFonts w:cs="David" w:hint="cs"/>
+                <w:sz w:val="24"/>
+                <w:szCs w:val="24"/>
+                <w:rtl/>
+              </w:rPr>
+              <w:t>סרבר - קליינט</w:t>
+            </w:r>
+          </w:p>
+        </w:tc>
+        <w:tc>
+          <w:tcPr>
+            <w:tcW w:w="2126" w:type="dxa"/>
+            <w:tcBorders>
+              <w:top w:val="single" w:sz="6" w:space="0" w:color="000000"/>
+              <w:left w:val="single" w:sz="6" w:space="0" w:color="000000"/>
+              <w:bottom w:val="single" w:sz="6" w:space="0" w:color="000000"/>
+              <w:right w:val="single" w:sz="8" w:space="0" w:color="000000"/>
+            </w:tcBorders>
+            <w:shd w:val="clear" w:color="auto" w:fill="FFFFFF" w:themeFill="background1"/>
+            <w:tcMar>
+              <w:top w:w="100" w:type="dxa"/>
+              <w:left w:w="100" w:type="dxa"/>
+              <w:bottom w:w="100" w:type="dxa"/>
+              <w:right w:w="100" w:type="dxa"/>
+            </w:tcMar>
+          </w:tcPr>
+          <w:p>
+            <w:pPr>
+              <w:ind w:left="140" w:right="140"/>
+              <w:rPr>
+                <w:rFonts w:cs="David"/>
+                <w:sz w:val="24"/>
+                <w:szCs w:val="24"/>
+                <w:rtl/>
+                <w:lang w:val="en-IL"/>
+              </w:rPr>
+            </w:pPr>
+            <w:r>
+              <w:rPr>
+                <w:rFonts w:cs="David" w:hint="cs"/>
+                <w:sz w:val="24"/>
+                <w:szCs w:val="24"/>
+                <w:rtl/>
+                <w:lang w:val="en-IL"/>
+              </w:rPr>
+              <w:t>הודעה לגבי סיום עבודת השרת הראשונית</w:t>
+            </w:r>
+          </w:p>
+        </w:tc>
+        <w:tc>
+          <w:tcPr>
+            <w:tcW w:w="5387" w:type="dxa"/>
+            <w:tcBorders>
+              <w:top w:val="single" w:sz="6" w:space="0" w:color="000000"/>
+              <w:left w:val="single" w:sz="6" w:space="0" w:color="000000"/>
+              <w:bottom w:val="single" w:sz="6" w:space="0" w:color="000000"/>
+              <w:right w:val="single" w:sz="8" w:space="0" w:color="000000"/>
+            </w:tcBorders>
+            <w:shd w:val="clear" w:color="auto" w:fill="FFFFFF" w:themeFill="background1"/>
+            <w:tcMar>
+              <w:top w:w="100" w:type="dxa"/>
+              <w:left w:w="100" w:type="dxa"/>
+              <w:bottom w:w="100" w:type="dxa"/>
+              <w:right w:w="100" w:type="dxa"/>
+            </w:tcMar>
+          </w:tcPr>
+          <w:p>
+            <w:pPr>
+              <w:tabs>
+                <w:tab w:val="left" w:pos="1830"/>
+              </w:tabs>
+              <w:bidi w:val="0"/>
+              <w:ind w:left="140" w:right="140"/>
+              <w:rPr>
+                <w:rFonts w:cs="David"/>
+                <w:sz w:val="24"/>
+                <w:szCs w:val="24"/>
+                <w:lang w:val="en-IL"/>
+              </w:rPr>
+            </w:pPr>
+            <w:r>
+              <w:rPr>
+                <w:rFonts w:cs="David"/>
+                <w:sz w:val="24"/>
+                <w:szCs w:val="24"/>
+                <w:lang w:val="en-IL"/>
+              </w:rPr>
+              <w:t>[105]</w:t>
             </w:r>
           </w:p>
         </w:tc>
@@ -4063,7 +5018,7 @@
 </file>
 
 <file path=customXml/itemProps1.xml><?xml version="1.0" encoding="utf-8"?>
-<ds:datastoreItem xmlns:ds="http://schemas.openxmlformats.org/officeDocument/2006/customXml" ds:itemID="{2FA450AD-30D7-4B72-85CC-6407B6D38DEF}">
+<ds:datastoreItem xmlns:ds="http://schemas.openxmlformats.org/officeDocument/2006/customXml" ds:itemID="{FA5C9EB8-697E-4481-96A3-795CE1581313}">
   <ds:schemaRefs>
     <ds:schemaRef ds:uri="http://schemas.openxmlformats.org/officeDocument/2006/bibliography"/>
   </ds:schemaRefs>

</xml_diff>

<commit_message>
Before the getting files back writing
</commit_message>
<xml_diff>
--- a/Nuvola/ClientServerProtocol.docx
+++ b/Nuvola/ClientServerProtocol.docx
@@ -1945,6 +1945,15 @@
               </w:rPr>
               <w:t>##</w:t>
             </w:r>
+            <w:r>
+              <w:rPr>
+                <w:rFonts w:cs="David"/>
+                <w:sz w:val="24"/>
+                <w:szCs w:val="24"/>
+                <w:lang w:val="en-IL"/>
+              </w:rPr>
+              <w:t>#</w:t>
+            </w:r>
             <w:proofErr w:type="spellStart"/>
             <w:r>
               <w:rPr>
@@ -4343,7 +4352,7 @@
             <w:pPr>
               <w:ind w:left="140" w:right="140"/>
               <w:rPr>
-                <w:rFonts w:cs="David" w:hint="cs"/>
+                <w:rFonts w:cs="David"/>
                 <w:sz w:val="24"/>
                 <w:szCs w:val="24"/>
                 <w:rtl/>
@@ -4383,7 +4392,7 @@
             <w:pPr>
               <w:ind w:left="140" w:right="140"/>
               <w:rPr>
-                <w:rFonts w:cs="David" w:hint="cs"/>
+                <w:rFonts w:cs="David"/>
                 <w:sz w:val="24"/>
                 <w:szCs w:val="24"/>
                 <w:rtl/>
@@ -4421,7 +4430,7 @@
             <w:pPr>
               <w:ind w:left="140" w:right="140"/>
               <w:rPr>
-                <w:rFonts w:cs="David" w:hint="cs"/>
+                <w:rFonts w:cs="David"/>
                 <w:sz w:val="24"/>
                 <w:szCs w:val="24"/>
                 <w:rtl/>
@@ -4465,7 +4474,7 @@
               <w:bidi w:val="0"/>
               <w:ind w:left="140" w:right="140"/>
               <w:rPr>
-                <w:rFonts w:cs="David" w:hint="cs"/>
+                <w:rFonts w:cs="David"/>
                 <w:sz w:val="24"/>
                 <w:szCs w:val="24"/>
                 <w:rtl/>
@@ -4510,6 +4519,815 @@
               </w:rPr>
               <w:t>]</w:t>
             </w:r>
+          </w:p>
+        </w:tc>
+      </w:tr>
+      <w:tr>
+        <w:trPr>
+          <w:trHeight w:val="337"/>
+        </w:trPr>
+        <w:tc>
+          <w:tcPr>
+            <w:tcW w:w="1276" w:type="dxa"/>
+            <w:tcBorders>
+              <w:top w:val="single" w:sz="6" w:space="0" w:color="000000"/>
+              <w:left w:val="single" w:sz="8" w:space="0" w:color="000000"/>
+              <w:bottom w:val="single" w:sz="6" w:space="0" w:color="000000"/>
+              <w:right w:val="single" w:sz="8" w:space="0" w:color="000000"/>
+            </w:tcBorders>
+            <w:shd w:val="clear" w:color="auto" w:fill="A6A6A6" w:themeFill="background1" w:themeFillShade="A6"/>
+            <w:tcMar>
+              <w:top w:w="100" w:type="dxa"/>
+              <w:left w:w="100" w:type="dxa"/>
+              <w:bottom w:w="100" w:type="dxa"/>
+              <w:right w:w="100" w:type="dxa"/>
+            </w:tcMar>
+          </w:tcPr>
+          <w:p>
+            <w:pPr>
+              <w:ind w:left="140" w:right="140"/>
+              <w:rPr>
+                <w:rFonts w:cs="David"/>
+                <w:sz w:val="24"/>
+                <w:szCs w:val="24"/>
+                <w:lang w:val="en-IL"/>
+              </w:rPr>
+            </w:pPr>
+            <w:r>
+              <w:rPr>
+                <w:rFonts w:cs="David" w:hint="cs"/>
+                <w:sz w:val="24"/>
+                <w:szCs w:val="24"/>
+                <w:rtl/>
+                <w:lang w:val="en-IL"/>
+              </w:rPr>
+              <w:t>213</w:t>
+            </w:r>
+          </w:p>
+        </w:tc>
+        <w:tc>
+          <w:tcPr>
+            <w:tcW w:w="1276" w:type="dxa"/>
+            <w:tcBorders>
+              <w:top w:val="single" w:sz="6" w:space="0" w:color="000000"/>
+              <w:left w:val="single" w:sz="6" w:space="0" w:color="000000"/>
+              <w:bottom w:val="single" w:sz="6" w:space="0" w:color="000000"/>
+              <w:right w:val="single" w:sz="8" w:space="0" w:color="000000"/>
+            </w:tcBorders>
+            <w:shd w:val="clear" w:color="auto" w:fill="A6A6A6" w:themeFill="background1" w:themeFillShade="A6"/>
+            <w:tcMar>
+              <w:top w:w="100" w:type="dxa"/>
+              <w:left w:w="100" w:type="dxa"/>
+              <w:bottom w:w="100" w:type="dxa"/>
+              <w:right w:w="100" w:type="dxa"/>
+            </w:tcMar>
+          </w:tcPr>
+          <w:p>
+            <w:pPr>
+              <w:ind w:left="140" w:right="140"/>
+              <w:rPr>
+                <w:rFonts w:cs="David"/>
+                <w:sz w:val="24"/>
+                <w:szCs w:val="24"/>
+                <w:rtl/>
+              </w:rPr>
+            </w:pPr>
+            <w:r>
+              <w:rPr>
+                <w:rFonts w:cs="David" w:hint="cs"/>
+                <w:sz w:val="24"/>
+                <w:szCs w:val="24"/>
+                <w:rtl/>
+              </w:rPr>
+              <w:t>קליינט - סרבר</w:t>
+            </w:r>
+          </w:p>
+        </w:tc>
+        <w:tc>
+          <w:tcPr>
+            <w:tcW w:w="2126" w:type="dxa"/>
+            <w:tcBorders>
+              <w:top w:val="single" w:sz="6" w:space="0" w:color="000000"/>
+              <w:left w:val="single" w:sz="6" w:space="0" w:color="000000"/>
+              <w:bottom w:val="single" w:sz="6" w:space="0" w:color="000000"/>
+              <w:right w:val="single" w:sz="8" w:space="0" w:color="000000"/>
+            </w:tcBorders>
+            <w:shd w:val="clear" w:color="auto" w:fill="A6A6A6" w:themeFill="background1" w:themeFillShade="A6"/>
+            <w:tcMar>
+              <w:top w:w="100" w:type="dxa"/>
+              <w:left w:w="100" w:type="dxa"/>
+              <w:bottom w:w="100" w:type="dxa"/>
+              <w:right w:w="100" w:type="dxa"/>
+            </w:tcMar>
+          </w:tcPr>
+          <w:p>
+            <w:pPr>
+              <w:ind w:left="140" w:right="140"/>
+              <w:rPr>
+                <w:rFonts w:cs="David"/>
+                <w:sz w:val="24"/>
+                <w:szCs w:val="24"/>
+                <w:rtl/>
+                <w:lang w:val="en-IL"/>
+              </w:rPr>
+            </w:pPr>
+            <w:r>
+              <w:rPr>
+                <w:rFonts w:cs="David" w:hint="cs"/>
+                <w:sz w:val="24"/>
+                <w:szCs w:val="24"/>
+                <w:rtl/>
+                <w:lang w:val="en-IL"/>
+              </w:rPr>
+              <w:t>בקשה לקבלת מידע על הקבצים שהמשתמש העלה</w:t>
+            </w:r>
+          </w:p>
+        </w:tc>
+        <w:tc>
+          <w:tcPr>
+            <w:tcW w:w="5387" w:type="dxa"/>
+            <w:tcBorders>
+              <w:top w:val="single" w:sz="6" w:space="0" w:color="000000"/>
+              <w:left w:val="single" w:sz="6" w:space="0" w:color="000000"/>
+              <w:bottom w:val="single" w:sz="6" w:space="0" w:color="000000"/>
+              <w:right w:val="single" w:sz="8" w:space="0" w:color="000000"/>
+            </w:tcBorders>
+            <w:shd w:val="clear" w:color="auto" w:fill="A6A6A6" w:themeFill="background1" w:themeFillShade="A6"/>
+            <w:tcMar>
+              <w:top w:w="100" w:type="dxa"/>
+              <w:left w:w="100" w:type="dxa"/>
+              <w:bottom w:w="100" w:type="dxa"/>
+              <w:right w:w="100" w:type="dxa"/>
+            </w:tcMar>
+          </w:tcPr>
+          <w:p>
+            <w:pPr>
+              <w:tabs>
+                <w:tab w:val="left" w:pos="1830"/>
+              </w:tabs>
+              <w:bidi w:val="0"/>
+              <w:ind w:left="140" w:right="140"/>
+              <w:rPr>
+                <w:rFonts w:cs="David"/>
+                <w:sz w:val="24"/>
+                <w:szCs w:val="24"/>
+                <w:rtl/>
+                <w:lang w:val="en-IL"/>
+              </w:rPr>
+            </w:pPr>
+            <w:r>
+              <w:rPr>
+                <w:rFonts w:cs="David"/>
+                <w:sz w:val="24"/>
+                <w:szCs w:val="24"/>
+                <w:lang w:val="en-IL"/>
+              </w:rPr>
+              <w:t>[213]</w:t>
+            </w:r>
+          </w:p>
+        </w:tc>
+      </w:tr>
+      <w:tr>
+        <w:trPr>
+          <w:trHeight w:val="337"/>
+        </w:trPr>
+        <w:tc>
+          <w:tcPr>
+            <w:tcW w:w="1276" w:type="dxa"/>
+            <w:tcBorders>
+              <w:top w:val="single" w:sz="6" w:space="0" w:color="000000"/>
+              <w:left w:val="single" w:sz="8" w:space="0" w:color="000000"/>
+              <w:bottom w:val="single" w:sz="6" w:space="0" w:color="000000"/>
+              <w:right w:val="single" w:sz="8" w:space="0" w:color="000000"/>
+            </w:tcBorders>
+            <w:shd w:val="clear" w:color="auto" w:fill="auto"/>
+            <w:tcMar>
+              <w:top w:w="100" w:type="dxa"/>
+              <w:left w:w="100" w:type="dxa"/>
+              <w:bottom w:w="100" w:type="dxa"/>
+              <w:right w:w="100" w:type="dxa"/>
+            </w:tcMar>
+          </w:tcPr>
+          <w:p>
+            <w:pPr>
+              <w:ind w:left="140" w:right="140"/>
+              <w:rPr>
+                <w:rFonts w:cs="David"/>
+                <w:sz w:val="24"/>
+                <w:szCs w:val="24"/>
+                <w:rtl/>
+                <w:lang w:val="en-IL"/>
+              </w:rPr>
+            </w:pPr>
+            <w:r>
+              <w:rPr>
+                <w:rFonts w:cs="David" w:hint="cs"/>
+                <w:sz w:val="24"/>
+                <w:szCs w:val="24"/>
+                <w:rtl/>
+                <w:lang w:val="en-IL"/>
+              </w:rPr>
+              <w:t>106</w:t>
+            </w:r>
+          </w:p>
+        </w:tc>
+        <w:tc>
+          <w:tcPr>
+            <w:tcW w:w="1276" w:type="dxa"/>
+            <w:tcBorders>
+              <w:top w:val="single" w:sz="6" w:space="0" w:color="000000"/>
+              <w:left w:val="single" w:sz="6" w:space="0" w:color="000000"/>
+              <w:bottom w:val="single" w:sz="6" w:space="0" w:color="000000"/>
+              <w:right w:val="single" w:sz="8" w:space="0" w:color="000000"/>
+            </w:tcBorders>
+            <w:shd w:val="clear" w:color="auto" w:fill="auto"/>
+            <w:tcMar>
+              <w:top w:w="100" w:type="dxa"/>
+              <w:left w:w="100" w:type="dxa"/>
+              <w:bottom w:w="100" w:type="dxa"/>
+              <w:right w:w="100" w:type="dxa"/>
+            </w:tcMar>
+          </w:tcPr>
+          <w:p>
+            <w:pPr>
+              <w:ind w:left="140" w:right="140"/>
+              <w:rPr>
+                <w:rFonts w:cs="David"/>
+                <w:sz w:val="24"/>
+                <w:szCs w:val="24"/>
+                <w:rtl/>
+              </w:rPr>
+            </w:pPr>
+            <w:r>
+              <w:rPr>
+                <w:rFonts w:cs="David" w:hint="cs"/>
+                <w:sz w:val="24"/>
+                <w:szCs w:val="24"/>
+                <w:rtl/>
+              </w:rPr>
+              <w:t>סרבר - קליינט</w:t>
+            </w:r>
+          </w:p>
+        </w:tc>
+        <w:tc>
+          <w:tcPr>
+            <w:tcW w:w="2126" w:type="dxa"/>
+            <w:tcBorders>
+              <w:top w:val="single" w:sz="6" w:space="0" w:color="000000"/>
+              <w:left w:val="single" w:sz="6" w:space="0" w:color="000000"/>
+              <w:bottom w:val="single" w:sz="6" w:space="0" w:color="000000"/>
+              <w:right w:val="single" w:sz="8" w:space="0" w:color="000000"/>
+            </w:tcBorders>
+            <w:shd w:val="clear" w:color="auto" w:fill="auto"/>
+            <w:tcMar>
+              <w:top w:w="100" w:type="dxa"/>
+              <w:left w:w="100" w:type="dxa"/>
+              <w:bottom w:w="100" w:type="dxa"/>
+              <w:right w:w="100" w:type="dxa"/>
+            </w:tcMar>
+          </w:tcPr>
+          <w:p>
+            <w:pPr>
+              <w:ind w:left="140" w:right="140"/>
+              <w:rPr>
+                <w:rFonts w:cs="David"/>
+                <w:sz w:val="24"/>
+                <w:szCs w:val="24"/>
+                <w:rtl/>
+                <w:lang w:val="en-IL"/>
+              </w:rPr>
+            </w:pPr>
+            <w:r>
+              <w:rPr>
+                <w:rFonts w:cs="David" w:hint="cs"/>
+                <w:sz w:val="24"/>
+                <w:szCs w:val="24"/>
+                <w:rtl/>
+                <w:lang w:val="en-IL"/>
+              </w:rPr>
+              <w:t>שליחת רשימה עם מידע לגבי כל קובץ של המשתמש שנשלח</w:t>
+            </w:r>
+          </w:p>
+        </w:tc>
+        <w:tc>
+          <w:tcPr>
+            <w:tcW w:w="5387" w:type="dxa"/>
+            <w:tcBorders>
+              <w:top w:val="single" w:sz="6" w:space="0" w:color="000000"/>
+              <w:left w:val="single" w:sz="6" w:space="0" w:color="000000"/>
+              <w:bottom w:val="single" w:sz="6" w:space="0" w:color="000000"/>
+              <w:right w:val="single" w:sz="8" w:space="0" w:color="000000"/>
+            </w:tcBorders>
+            <w:shd w:val="clear" w:color="auto" w:fill="auto"/>
+            <w:tcMar>
+              <w:top w:w="100" w:type="dxa"/>
+              <w:left w:w="100" w:type="dxa"/>
+              <w:bottom w:w="100" w:type="dxa"/>
+              <w:right w:w="100" w:type="dxa"/>
+            </w:tcMar>
+          </w:tcPr>
+          <w:p>
+            <w:pPr>
+              <w:tabs>
+                <w:tab w:val="left" w:pos="1830"/>
+              </w:tabs>
+              <w:bidi w:val="0"/>
+              <w:ind w:left="140" w:right="140"/>
+              <w:rPr>
+                <w:rFonts w:cs="David"/>
+                <w:sz w:val="24"/>
+                <w:szCs w:val="24"/>
+                <w:lang w:val="en-IL"/>
+              </w:rPr>
+            </w:pPr>
+            <w:r>
+              <w:rPr>
+                <w:rFonts w:cs="David"/>
+                <w:sz w:val="24"/>
+                <w:szCs w:val="24"/>
+                <w:lang w:val="en-IL"/>
+              </w:rPr>
+              <w:t>[106</w:t>
+            </w:r>
+            <w:r>
+              <w:rPr>
+                <w:rFonts w:cs="David"/>
+                <w:sz w:val="24"/>
+                <w:szCs w:val="24"/>
+                <w:lang w:val="en-IL"/>
+              </w:rPr>
+              <w:t>##amount</w:t>
+            </w:r>
+            <w:r>
+              <w:rPr>
+                <w:rFonts w:cs="David"/>
+                <w:sz w:val="24"/>
+                <w:szCs w:val="24"/>
+                <w:lang w:val="en-IL"/>
+              </w:rPr>
+              <w:t>###filename##filetype##</w:t>
+            </w:r>
+            <w:r>
+              <w:rPr>
+                <w:rFonts w:cs="David"/>
+                <w:sz w:val="24"/>
+                <w:szCs w:val="24"/>
+                <w:lang w:val="en-IL"/>
+              </w:rPr>
+              <w:t>size</w:t>
+            </w:r>
+            <w:r>
+              <w:rPr>
+                <w:rFonts w:cs="David"/>
+                <w:sz w:val="24"/>
+                <w:szCs w:val="24"/>
+                <w:lang w:val="en-IL"/>
+              </w:rPr>
+              <w:t>##s</w:t>
+            </w:r>
+            <w:r>
+              <w:rPr>
+                <w:rFonts w:cs="David"/>
+                <w:sz w:val="24"/>
+                <w:szCs w:val="24"/>
+                <w:lang w:val="en-IL"/>
+              </w:rPr>
+              <w:t>endtouser</w:t>
+            </w:r>
+            <w:r>
+              <w:rPr>
+                <w:rFonts w:cs="David"/>
+                <w:sz w:val="24"/>
+                <w:szCs w:val="24"/>
+                <w:lang w:val="en-IL"/>
+              </w:rPr>
+              <w:t>...</w:t>
+            </w:r>
+            <w:r>
+              <w:rPr>
+                <w:rFonts w:cs="David"/>
+                <w:sz w:val="24"/>
+                <w:szCs w:val="24"/>
+                <w:lang w:val="en-IL"/>
+              </w:rPr>
+              <w:t>]</w:t>
+            </w:r>
+          </w:p>
+        </w:tc>
+      </w:tr>
+      <w:tr>
+        <w:trPr>
+          <w:trHeight w:val="337"/>
+        </w:trPr>
+        <w:tc>
+          <w:tcPr>
+            <w:tcW w:w="1276" w:type="dxa"/>
+            <w:tcBorders>
+              <w:top w:val="single" w:sz="6" w:space="0" w:color="000000"/>
+              <w:left w:val="single" w:sz="8" w:space="0" w:color="000000"/>
+              <w:bottom w:val="single" w:sz="6" w:space="0" w:color="000000"/>
+              <w:right w:val="single" w:sz="8" w:space="0" w:color="000000"/>
+            </w:tcBorders>
+            <w:shd w:val="clear" w:color="auto" w:fill="A6A6A6" w:themeFill="background1" w:themeFillShade="A6"/>
+            <w:tcMar>
+              <w:top w:w="100" w:type="dxa"/>
+              <w:left w:w="100" w:type="dxa"/>
+              <w:bottom w:w="100" w:type="dxa"/>
+              <w:right w:w="100" w:type="dxa"/>
+            </w:tcMar>
+          </w:tcPr>
+          <w:p>
+            <w:pPr>
+              <w:ind w:left="140" w:right="140"/>
+              <w:rPr>
+                <w:rFonts w:cs="David" w:hint="cs"/>
+                <w:sz w:val="24"/>
+                <w:szCs w:val="24"/>
+                <w:rtl/>
+                <w:lang w:val="en-IL"/>
+              </w:rPr>
+            </w:pPr>
+            <w:r>
+              <w:rPr>
+                <w:rFonts w:cs="David" w:hint="cs"/>
+                <w:sz w:val="24"/>
+                <w:szCs w:val="24"/>
+                <w:rtl/>
+                <w:lang w:val="en-IL"/>
+              </w:rPr>
+              <w:t>214</w:t>
+            </w:r>
+          </w:p>
+        </w:tc>
+        <w:tc>
+          <w:tcPr>
+            <w:tcW w:w="1276" w:type="dxa"/>
+            <w:tcBorders>
+              <w:top w:val="single" w:sz="6" w:space="0" w:color="000000"/>
+              <w:left w:val="single" w:sz="6" w:space="0" w:color="000000"/>
+              <w:bottom w:val="single" w:sz="6" w:space="0" w:color="000000"/>
+              <w:right w:val="single" w:sz="8" w:space="0" w:color="000000"/>
+            </w:tcBorders>
+            <w:shd w:val="clear" w:color="auto" w:fill="A6A6A6" w:themeFill="background1" w:themeFillShade="A6"/>
+            <w:tcMar>
+              <w:top w:w="100" w:type="dxa"/>
+              <w:left w:w="100" w:type="dxa"/>
+              <w:bottom w:w="100" w:type="dxa"/>
+              <w:right w:w="100" w:type="dxa"/>
+            </w:tcMar>
+          </w:tcPr>
+          <w:p>
+            <w:pPr>
+              <w:ind w:left="140" w:right="140"/>
+              <w:rPr>
+                <w:rFonts w:cs="David" w:hint="cs"/>
+                <w:sz w:val="24"/>
+                <w:szCs w:val="24"/>
+                <w:rtl/>
+              </w:rPr>
+            </w:pPr>
+            <w:r>
+              <w:rPr>
+                <w:rFonts w:cs="David" w:hint="cs"/>
+                <w:sz w:val="24"/>
+                <w:szCs w:val="24"/>
+                <w:rtl/>
+              </w:rPr>
+              <w:t>קליינט -סרבר</w:t>
+            </w:r>
+          </w:p>
+        </w:tc>
+        <w:tc>
+          <w:tcPr>
+            <w:tcW w:w="2126" w:type="dxa"/>
+            <w:tcBorders>
+              <w:top w:val="single" w:sz="6" w:space="0" w:color="000000"/>
+              <w:left w:val="single" w:sz="6" w:space="0" w:color="000000"/>
+              <w:bottom w:val="single" w:sz="6" w:space="0" w:color="000000"/>
+              <w:right w:val="single" w:sz="8" w:space="0" w:color="000000"/>
+            </w:tcBorders>
+            <w:shd w:val="clear" w:color="auto" w:fill="A6A6A6" w:themeFill="background1" w:themeFillShade="A6"/>
+            <w:tcMar>
+              <w:top w:w="100" w:type="dxa"/>
+              <w:left w:w="100" w:type="dxa"/>
+              <w:bottom w:w="100" w:type="dxa"/>
+              <w:right w:w="100" w:type="dxa"/>
+            </w:tcMar>
+          </w:tcPr>
+          <w:p>
+            <w:pPr>
+              <w:ind w:left="140" w:right="140"/>
+              <w:rPr>
+                <w:rFonts w:cs="David" w:hint="cs"/>
+                <w:sz w:val="24"/>
+                <w:szCs w:val="24"/>
+                <w:rtl/>
+                <w:lang w:val="en-IL"/>
+              </w:rPr>
+            </w:pPr>
+            <w:r>
+              <w:rPr>
+                <w:rFonts w:cs="David" w:hint="cs"/>
+                <w:sz w:val="24"/>
+                <w:szCs w:val="24"/>
+                <w:rtl/>
+                <w:lang w:val="en-IL"/>
+              </w:rPr>
+              <w:t>בקשה להחזרת קובץ למשתמש</w:t>
+            </w:r>
+          </w:p>
+        </w:tc>
+        <w:tc>
+          <w:tcPr>
+            <w:tcW w:w="5387" w:type="dxa"/>
+            <w:tcBorders>
+              <w:top w:val="single" w:sz="6" w:space="0" w:color="000000"/>
+              <w:left w:val="single" w:sz="6" w:space="0" w:color="000000"/>
+              <w:bottom w:val="single" w:sz="6" w:space="0" w:color="000000"/>
+              <w:right w:val="single" w:sz="8" w:space="0" w:color="000000"/>
+            </w:tcBorders>
+            <w:shd w:val="clear" w:color="auto" w:fill="A6A6A6" w:themeFill="background1" w:themeFillShade="A6"/>
+            <w:tcMar>
+              <w:top w:w="100" w:type="dxa"/>
+              <w:left w:w="100" w:type="dxa"/>
+              <w:bottom w:w="100" w:type="dxa"/>
+              <w:right w:w="100" w:type="dxa"/>
+            </w:tcMar>
+          </w:tcPr>
+          <w:p>
+            <w:pPr>
+              <w:tabs>
+                <w:tab w:val="left" w:pos="1830"/>
+              </w:tabs>
+              <w:bidi w:val="0"/>
+              <w:ind w:left="140" w:right="140"/>
+              <w:rPr>
+                <w:rFonts w:cs="David"/>
+                <w:sz w:val="24"/>
+                <w:szCs w:val="24"/>
+                <w:lang w:val="en-IL"/>
+              </w:rPr>
+            </w:pPr>
+            <w:r>
+              <w:rPr>
+                <w:rFonts w:cs="David"/>
+                <w:sz w:val="24"/>
+                <w:szCs w:val="24"/>
+                <w:lang w:val="en-IL"/>
+              </w:rPr>
+              <w:t>[214##filename##</w:t>
+            </w:r>
+            <w:proofErr w:type="spellStart"/>
+            <w:r>
+              <w:rPr>
+                <w:rFonts w:cs="David"/>
+                <w:sz w:val="24"/>
+                <w:szCs w:val="24"/>
+                <w:lang w:val="en-IL"/>
+              </w:rPr>
+              <w:t>atuser</w:t>
+            </w:r>
+            <w:proofErr w:type="spellEnd"/>
+            <w:r>
+              <w:rPr>
+                <w:rFonts w:cs="David"/>
+                <w:sz w:val="24"/>
+                <w:szCs w:val="24"/>
+                <w:lang w:val="en-IL"/>
+              </w:rPr>
+              <w:t>]</w:t>
+            </w:r>
+          </w:p>
+        </w:tc>
+      </w:tr>
+      <w:tr>
+        <w:trPr>
+          <w:trHeight w:val="337"/>
+        </w:trPr>
+        <w:tc>
+          <w:tcPr>
+            <w:tcW w:w="1276" w:type="dxa"/>
+            <w:tcBorders>
+              <w:top w:val="single" w:sz="6" w:space="0" w:color="000000"/>
+              <w:left w:val="single" w:sz="8" w:space="0" w:color="000000"/>
+              <w:bottom w:val="single" w:sz="6" w:space="0" w:color="000000"/>
+              <w:right w:val="single" w:sz="8" w:space="0" w:color="000000"/>
+            </w:tcBorders>
+            <w:shd w:val="clear" w:color="auto" w:fill="FFFFFF" w:themeFill="background1"/>
+            <w:tcMar>
+              <w:top w:w="100" w:type="dxa"/>
+              <w:left w:w="100" w:type="dxa"/>
+              <w:bottom w:w="100" w:type="dxa"/>
+              <w:right w:w="100" w:type="dxa"/>
+            </w:tcMar>
+          </w:tcPr>
+          <w:p>
+            <w:pPr>
+              <w:ind w:left="140" w:right="140"/>
+              <w:rPr>
+                <w:rFonts w:cs="David" w:hint="cs"/>
+                <w:sz w:val="24"/>
+                <w:szCs w:val="24"/>
+                <w:rtl/>
+                <w:lang w:val="en-IL"/>
+              </w:rPr>
+            </w:pPr>
+            <w:r>
+              <w:rPr>
+                <w:rFonts w:cs="David" w:hint="cs"/>
+                <w:sz w:val="24"/>
+                <w:szCs w:val="24"/>
+                <w:rtl/>
+                <w:lang w:val="en-IL"/>
+              </w:rPr>
+              <w:lastRenderedPageBreak/>
+              <w:t>107</w:t>
+            </w:r>
+          </w:p>
+        </w:tc>
+        <w:tc>
+          <w:tcPr>
+            <w:tcW w:w="1276" w:type="dxa"/>
+            <w:tcBorders>
+              <w:top w:val="single" w:sz="6" w:space="0" w:color="000000"/>
+              <w:left w:val="single" w:sz="6" w:space="0" w:color="000000"/>
+              <w:bottom w:val="single" w:sz="6" w:space="0" w:color="000000"/>
+              <w:right w:val="single" w:sz="8" w:space="0" w:color="000000"/>
+            </w:tcBorders>
+            <w:shd w:val="clear" w:color="auto" w:fill="FFFFFF" w:themeFill="background1"/>
+            <w:tcMar>
+              <w:top w:w="100" w:type="dxa"/>
+              <w:left w:w="100" w:type="dxa"/>
+              <w:bottom w:w="100" w:type="dxa"/>
+              <w:right w:w="100" w:type="dxa"/>
+            </w:tcMar>
+          </w:tcPr>
+          <w:p>
+            <w:pPr>
+              <w:ind w:left="140" w:right="140"/>
+              <w:rPr>
+                <w:rFonts w:cs="David" w:hint="cs"/>
+                <w:sz w:val="24"/>
+                <w:szCs w:val="24"/>
+                <w:rtl/>
+              </w:rPr>
+            </w:pPr>
+            <w:r>
+              <w:rPr>
+                <w:rFonts w:cs="David" w:hint="cs"/>
+                <w:sz w:val="24"/>
+                <w:szCs w:val="24"/>
+                <w:rtl/>
+              </w:rPr>
+              <w:t>סרבר - קליינט</w:t>
+            </w:r>
+          </w:p>
+        </w:tc>
+        <w:tc>
+          <w:tcPr>
+            <w:tcW w:w="2126" w:type="dxa"/>
+            <w:tcBorders>
+              <w:top w:val="single" w:sz="6" w:space="0" w:color="000000"/>
+              <w:left w:val="single" w:sz="6" w:space="0" w:color="000000"/>
+              <w:bottom w:val="single" w:sz="6" w:space="0" w:color="000000"/>
+              <w:right w:val="single" w:sz="8" w:space="0" w:color="000000"/>
+            </w:tcBorders>
+            <w:shd w:val="clear" w:color="auto" w:fill="FFFFFF" w:themeFill="background1"/>
+            <w:tcMar>
+              <w:top w:w="100" w:type="dxa"/>
+              <w:left w:w="100" w:type="dxa"/>
+              <w:bottom w:w="100" w:type="dxa"/>
+              <w:right w:w="100" w:type="dxa"/>
+            </w:tcMar>
+          </w:tcPr>
+          <w:p>
+            <w:pPr>
+              <w:ind w:left="140" w:right="140"/>
+              <w:rPr>
+                <w:rFonts w:cs="David" w:hint="cs"/>
+                <w:sz w:val="24"/>
+                <w:szCs w:val="24"/>
+                <w:rtl/>
+                <w:lang w:val="en-IL"/>
+              </w:rPr>
+            </w:pPr>
+            <w:r>
+              <w:rPr>
+                <w:rFonts w:cs="David" w:hint="cs"/>
+                <w:sz w:val="24"/>
+                <w:szCs w:val="24"/>
+                <w:rtl/>
+                <w:lang w:val="en-IL"/>
+              </w:rPr>
+              <w:t>מענה לבקשת החזרת קובץ למשתמש</w:t>
+            </w:r>
+          </w:p>
+        </w:tc>
+        <w:tc>
+          <w:tcPr>
+            <w:tcW w:w="5387" w:type="dxa"/>
+            <w:tcBorders>
+              <w:top w:val="single" w:sz="6" w:space="0" w:color="000000"/>
+              <w:left w:val="single" w:sz="6" w:space="0" w:color="000000"/>
+              <w:bottom w:val="single" w:sz="6" w:space="0" w:color="000000"/>
+              <w:right w:val="single" w:sz="8" w:space="0" w:color="000000"/>
+            </w:tcBorders>
+            <w:shd w:val="clear" w:color="auto" w:fill="FFFFFF" w:themeFill="background1"/>
+            <w:tcMar>
+              <w:top w:w="100" w:type="dxa"/>
+              <w:left w:w="100" w:type="dxa"/>
+              <w:bottom w:w="100" w:type="dxa"/>
+              <w:right w:w="100" w:type="dxa"/>
+            </w:tcMar>
+          </w:tcPr>
+          <w:p>
+            <w:pPr>
+              <w:tabs>
+                <w:tab w:val="left" w:pos="1830"/>
+              </w:tabs>
+              <w:bidi w:val="0"/>
+              <w:ind w:left="140" w:right="140"/>
+              <w:rPr>
+                <w:rFonts w:cs="David"/>
+                <w:sz w:val="24"/>
+                <w:szCs w:val="24"/>
+                <w:lang w:val="en-IL"/>
+              </w:rPr>
+            </w:pPr>
+            <w:r>
+              <w:rPr>
+                <w:rFonts w:cs="David"/>
+                <w:sz w:val="24"/>
+                <w:szCs w:val="24"/>
+                <w:lang w:val="en-IL"/>
+              </w:rPr>
+              <w:t>[1070</w:t>
+            </w:r>
+            <w:proofErr w:type="gramStart"/>
+            <w:r>
+              <w:rPr>
+                <w:rFonts w:cs="David"/>
+                <w:sz w:val="24"/>
+                <w:szCs w:val="24"/>
+                <w:lang w:val="en-IL"/>
+              </w:rPr>
+              <w:t>]</w:t>
+            </w:r>
+            <w:r>
+              <w:rPr>
+                <w:rFonts w:cs="David" w:hint="cs"/>
+                <w:sz w:val="24"/>
+                <w:szCs w:val="24"/>
+                <w:rtl/>
+                <w:lang w:val="en-IL"/>
+              </w:rPr>
+              <w:t xml:space="preserve"> </w:t>
+            </w:r>
+            <w:r>
+              <w:rPr>
+                <w:rFonts w:cs="David"/>
+                <w:sz w:val="24"/>
+                <w:szCs w:val="24"/>
+                <w:lang w:val="en-IL"/>
+              </w:rPr>
+              <w:t xml:space="preserve"> /</w:t>
+            </w:r>
+            <w:proofErr w:type="gramEnd"/>
+            <w:r>
+              <w:rPr>
+                <w:rFonts w:cs="David"/>
+                <w:sz w:val="24"/>
+                <w:szCs w:val="24"/>
+                <w:lang w:val="en-IL"/>
+              </w:rPr>
+              <w:t>/ success</w:t>
+            </w:r>
+          </w:p>
+          <w:p>
+            <w:pPr>
+              <w:tabs>
+                <w:tab w:val="left" w:pos="1830"/>
+              </w:tabs>
+              <w:bidi w:val="0"/>
+              <w:ind w:left="140" w:right="140"/>
+              <w:rPr>
+                <w:rFonts w:cs="David"/>
+                <w:sz w:val="24"/>
+                <w:szCs w:val="24"/>
+                <w:lang w:val="en-IL"/>
+              </w:rPr>
+            </w:pPr>
+            <w:r>
+              <w:rPr>
+                <w:rFonts w:cs="David"/>
+                <w:sz w:val="24"/>
+                <w:szCs w:val="24"/>
+                <w:lang w:val="en-IL"/>
+              </w:rPr>
+              <w:t>[1071] // other user is not online</w:t>
+            </w:r>
+            <w:bookmarkStart w:id="0" w:name="_GoBack"/>
+            <w:bookmarkEnd w:id="0"/>
           </w:p>
         </w:tc>
       </w:tr>
@@ -4520,8 +5338,6 @@
           <w:lang w:val="en-IL"/>
         </w:rPr>
       </w:pPr>
-      <w:bookmarkStart w:id="0" w:name="_GoBack"/>
-      <w:bookmarkEnd w:id="0"/>
     </w:p>
     <w:sectPr>
       <w:pgSz w:w="12240" w:h="15840"/>
@@ -5237,7 +6053,7 @@
 </file>
 
 <file path=customXml/itemProps1.xml><?xml version="1.0" encoding="utf-8"?>
-<ds:datastoreItem xmlns:ds="http://schemas.openxmlformats.org/officeDocument/2006/customXml" ds:itemID="{3C334510-D07F-49C1-AE62-BA58AB278495}">
+<ds:datastoreItem xmlns:ds="http://schemas.openxmlformats.org/officeDocument/2006/customXml" ds:itemID="{A5DAE938-642E-4F60-B364-83E251373754}">
   <ds:schemaRefs>
     <ds:schemaRef ds:uri="http://schemas.openxmlformats.org/officeDocument/2006/bibliography"/>
   </ds:schemaRefs>

</xml_diff>

<commit_message>
Start of notifier work. User can accept group invite
</commit_message>
<xml_diff>
--- a/Nuvola/ClientServerProtocol.docx
+++ b/Nuvola/ClientServerProtocol.docx
@@ -50,8 +50,6 @@
                 <w:bCs/>
               </w:rPr>
             </w:pPr>
-            <w:bookmarkStart w:id="0" w:name="_GoBack"/>
-            <w:bookmarkEnd w:id="0"/>
             <w:r>
               <w:rPr>
                 <w:rFonts w:cs="David"/>
@@ -5748,7 +5746,7 @@
             <w:pPr>
               <w:ind w:left="140" w:right="140"/>
               <w:rPr>
-                <w:rFonts w:cs="David" w:hint="cs"/>
+                <w:rFonts w:cs="David"/>
                 <w:sz w:val="24"/>
                 <w:szCs w:val="24"/>
                 <w:rtl/>
@@ -5778,7 +5776,7 @@
             <w:pPr>
               <w:ind w:left="140" w:right="140"/>
               <w:rPr>
-                <w:rFonts w:cs="David" w:hint="cs"/>
+                <w:rFonts w:cs="David"/>
                 <w:sz w:val="24"/>
                 <w:szCs w:val="24"/>
                 <w:rtl/>
@@ -5884,6 +5882,925 @@
     <w:p>
       <w:pPr>
         <w:rPr>
+          <w:lang w:val="en-IL"/>
+        </w:rPr>
+      </w:pPr>
+    </w:p>
+    <w:p>
+      <w:pPr>
+        <w:rPr>
+          <w:rtl/>
+          <w:lang w:val="en-IL"/>
+        </w:rPr>
+      </w:pPr>
+    </w:p>
+    <w:p>
+      <w:pPr>
+        <w:rPr>
+          <w:u w:val="single"/>
+          <w:rtl/>
+          <w:lang w:val="en-IL"/>
+        </w:rPr>
+      </w:pPr>
+      <w:r>
+        <w:rPr>
+          <w:rFonts w:hint="cs"/>
+          <w:u w:val="single"/>
+          <w:rtl/>
+          <w:lang w:val="en-IL"/>
+        </w:rPr>
+        <w:t>הודעות למשתמש על פעולות של משתמשים אחרים</w:t>
+      </w:r>
+    </w:p>
+    <w:p>
+      <w:pPr>
+        <w:rPr>
+          <w:rtl/>
+          <w:lang w:val="en-IL"/>
+        </w:rPr>
+      </w:pPr>
+      <w:r>
+        <w:rPr>
+          <w:rFonts w:hint="cs"/>
+          <w:rtl/>
+          <w:lang w:val="en-IL"/>
+        </w:rPr>
+        <w:t>לדוגמא:</w:t>
+      </w:r>
+      <w:r>
+        <w:rPr>
+          <w:rFonts w:hint="cs"/>
+          <w:lang w:val="en-IL"/>
+        </w:rPr>
+        <w:t xml:space="preserve"> </w:t>
+      </w:r>
+      <w:r>
+        <w:rPr>
+          <w:rFonts w:hint="cs"/>
+          <w:rtl/>
+          <w:lang w:val="en-IL"/>
+        </w:rPr>
+        <w:t>הודעה על כך שהמשתמש צורף לקבוצה אחרת.</w:t>
+      </w:r>
+    </w:p>
+    <w:tbl>
+      <w:tblPr>
+        <w:tblW w:w="10065" w:type="dxa"/>
+        <w:tblInd w:w="100" w:type="dxa"/>
+        <w:tblBorders>
+          <w:top w:val="single" w:sz="6" w:space="0" w:color="000000"/>
+          <w:left w:val="single" w:sz="6" w:space="0" w:color="000000"/>
+          <w:bottom w:val="single" w:sz="6" w:space="0" w:color="000000"/>
+          <w:right w:val="single" w:sz="6" w:space="0" w:color="000000"/>
+          <w:insideH w:val="single" w:sz="6" w:space="0" w:color="000000"/>
+          <w:insideV w:val="single" w:sz="6" w:space="0" w:color="000000"/>
+        </w:tblBorders>
+        <w:tblLayout w:type="fixed"/>
+        <w:tblLook w:val="0600" w:firstRow="0" w:lastRow="0" w:firstColumn="0" w:lastColumn="0" w:noHBand="1" w:noVBand="1"/>
+      </w:tblPr>
+      <w:tblGrid>
+        <w:gridCol w:w="1276"/>
+        <w:gridCol w:w="1276"/>
+        <w:gridCol w:w="2126"/>
+        <w:gridCol w:w="5387"/>
+      </w:tblGrid>
+      <w:tr>
+        <w:tc>
+          <w:tcPr>
+            <w:tcW w:w="1276" w:type="dxa"/>
+            <w:tcBorders>
+              <w:left w:val="single" w:sz="8" w:space="0" w:color="000000"/>
+              <w:right w:val="single" w:sz="8" w:space="0" w:color="000000"/>
+            </w:tcBorders>
+            <w:shd w:val="clear" w:color="auto" w:fill="auto"/>
+            <w:tcMar>
+              <w:top w:w="100" w:type="dxa"/>
+              <w:left w:w="100" w:type="dxa"/>
+              <w:bottom w:w="100" w:type="dxa"/>
+              <w:right w:w="100" w:type="dxa"/>
+            </w:tcMar>
+          </w:tcPr>
+          <w:p>
+            <w:pPr>
+              <w:ind w:left="140" w:right="140"/>
+              <w:rPr>
+                <w:rFonts w:cs="David"/>
+                <w:sz w:val="24"/>
+                <w:szCs w:val="24"/>
+                <w:lang w:val="en-IL"/>
+              </w:rPr>
+            </w:pPr>
+            <w:r>
+              <w:rPr>
+                <w:rFonts w:cs="David" w:hint="cs"/>
+                <w:sz w:val="24"/>
+                <w:szCs w:val="24"/>
+                <w:rtl/>
+              </w:rPr>
+              <w:t>300</w:t>
+            </w:r>
+          </w:p>
+        </w:tc>
+        <w:tc>
+          <w:tcPr>
+            <w:tcW w:w="1276" w:type="dxa"/>
+            <w:tcBorders>
+              <w:right w:val="single" w:sz="8" w:space="0" w:color="000000"/>
+            </w:tcBorders>
+            <w:shd w:val="clear" w:color="auto" w:fill="auto"/>
+            <w:tcMar>
+              <w:top w:w="100" w:type="dxa"/>
+              <w:left w:w="100" w:type="dxa"/>
+              <w:bottom w:w="100" w:type="dxa"/>
+              <w:right w:w="100" w:type="dxa"/>
+            </w:tcMar>
+          </w:tcPr>
+          <w:p>
+            <w:pPr>
+              <w:ind w:left="140" w:right="140"/>
+              <w:rPr>
+                <w:rFonts w:cs="David" w:hint="cs"/>
+                <w:sz w:val="24"/>
+                <w:szCs w:val="24"/>
+                <w:rtl/>
+                <w:lang w:val="en-IL"/>
+              </w:rPr>
+            </w:pPr>
+            <w:r>
+              <w:rPr>
+                <w:rFonts w:cs="David" w:hint="cs"/>
+                <w:sz w:val="24"/>
+                <w:szCs w:val="24"/>
+                <w:rtl/>
+                <w:lang w:val="en-IL"/>
+              </w:rPr>
+              <w:t>סרבר - סרבר</w:t>
+            </w:r>
+          </w:p>
+        </w:tc>
+        <w:tc>
+          <w:tcPr>
+            <w:tcW w:w="2126" w:type="dxa"/>
+            <w:tcBorders>
+              <w:right w:val="single" w:sz="8" w:space="0" w:color="000000"/>
+            </w:tcBorders>
+            <w:shd w:val="clear" w:color="auto" w:fill="auto"/>
+            <w:tcMar>
+              <w:top w:w="100" w:type="dxa"/>
+              <w:left w:w="100" w:type="dxa"/>
+              <w:bottom w:w="100" w:type="dxa"/>
+              <w:right w:w="100" w:type="dxa"/>
+            </w:tcMar>
+          </w:tcPr>
+          <w:p>
+            <w:pPr>
+              <w:ind w:left="140" w:right="140"/>
+              <w:rPr>
+                <w:rFonts w:cs="David"/>
+                <w:sz w:val="24"/>
+                <w:szCs w:val="24"/>
+              </w:rPr>
+            </w:pPr>
+            <w:r>
+              <w:rPr>
+                <w:rFonts w:cs="David" w:hint="cs"/>
+                <w:sz w:val="24"/>
+                <w:szCs w:val="24"/>
+                <w:rtl/>
+              </w:rPr>
+              <w:t>בקשה כללית</w:t>
+            </w:r>
+          </w:p>
+        </w:tc>
+        <w:tc>
+          <w:tcPr>
+            <w:tcW w:w="5387" w:type="dxa"/>
+            <w:tcBorders>
+              <w:right w:val="single" w:sz="8" w:space="0" w:color="000000"/>
+            </w:tcBorders>
+            <w:shd w:val="clear" w:color="auto" w:fill="auto"/>
+            <w:tcMar>
+              <w:top w:w="100" w:type="dxa"/>
+              <w:left w:w="100" w:type="dxa"/>
+              <w:bottom w:w="100" w:type="dxa"/>
+              <w:right w:w="100" w:type="dxa"/>
+            </w:tcMar>
+          </w:tcPr>
+          <w:p>
+            <w:pPr>
+              <w:bidi w:val="0"/>
+              <w:ind w:left="140" w:right="140"/>
+              <w:rPr>
+                <w:rFonts w:cs="David"/>
+                <w:sz w:val="24"/>
+                <w:szCs w:val="24"/>
+                <w:lang w:val="en-IL"/>
+              </w:rPr>
+            </w:pPr>
+            <w:r>
+              <w:rPr>
+                <w:rFonts w:cs="David"/>
+                <w:sz w:val="24"/>
+                <w:szCs w:val="24"/>
+                <w:lang w:val="en-IL"/>
+              </w:rPr>
+              <w:t>[300</w:t>
+            </w:r>
+            <w:r>
+              <w:rPr>
+                <w:rFonts w:cs="David"/>
+                <w:sz w:val="24"/>
+                <w:szCs w:val="24"/>
+                <w:lang w:val="en-IL"/>
+              </w:rPr>
+              <w:t>##</w:t>
+            </w:r>
+            <w:r>
+              <w:rPr>
+                <w:rFonts w:cs="David"/>
+                <w:sz w:val="24"/>
+                <w:szCs w:val="24"/>
+                <w:lang w:val="en-IL"/>
+              </w:rPr>
+              <w:t>#</w:t>
+            </w:r>
+            <w:r>
+              <w:rPr>
+                <w:rFonts w:cs="David"/>
+                <w:sz w:val="24"/>
+                <w:szCs w:val="24"/>
+                <w:lang w:val="en-IL"/>
+              </w:rPr>
+              <w:t>message</w:t>
+            </w:r>
+            <w:r>
+              <w:rPr>
+                <w:rFonts w:cs="David"/>
+                <w:sz w:val="24"/>
+                <w:szCs w:val="24"/>
+                <w:lang w:val="en-IL"/>
+              </w:rPr>
+              <w:t>]</w:t>
+            </w:r>
+          </w:p>
+        </w:tc>
+      </w:tr>
+      <w:tr>
+        <w:tc>
+          <w:tcPr>
+            <w:tcW w:w="1276" w:type="dxa"/>
+            <w:tcBorders>
+              <w:left w:val="single" w:sz="8" w:space="0" w:color="000000"/>
+              <w:right w:val="single" w:sz="8" w:space="0" w:color="000000"/>
+            </w:tcBorders>
+            <w:shd w:val="clear" w:color="auto" w:fill="A6A6A6" w:themeFill="background1" w:themeFillShade="A6"/>
+            <w:tcMar>
+              <w:top w:w="100" w:type="dxa"/>
+              <w:left w:w="100" w:type="dxa"/>
+              <w:bottom w:w="100" w:type="dxa"/>
+              <w:right w:w="100" w:type="dxa"/>
+            </w:tcMar>
+          </w:tcPr>
+          <w:p>
+            <w:pPr>
+              <w:ind w:left="140" w:right="140"/>
+              <w:rPr>
+                <w:rFonts w:cs="David"/>
+                <w:sz w:val="24"/>
+                <w:szCs w:val="24"/>
+                <w:lang w:val="en-IL"/>
+              </w:rPr>
+            </w:pPr>
+            <w:r>
+              <w:rPr>
+                <w:rFonts w:cs="David" w:hint="cs"/>
+                <w:sz w:val="24"/>
+                <w:szCs w:val="24"/>
+                <w:rtl/>
+              </w:rPr>
+              <w:t>400</w:t>
+            </w:r>
+          </w:p>
+        </w:tc>
+        <w:tc>
+          <w:tcPr>
+            <w:tcW w:w="1276" w:type="dxa"/>
+            <w:tcBorders>
+              <w:right w:val="single" w:sz="8" w:space="0" w:color="000000"/>
+            </w:tcBorders>
+            <w:shd w:val="clear" w:color="auto" w:fill="A6A6A6" w:themeFill="background1" w:themeFillShade="A6"/>
+            <w:tcMar>
+              <w:top w:w="100" w:type="dxa"/>
+              <w:left w:w="100" w:type="dxa"/>
+              <w:bottom w:w="100" w:type="dxa"/>
+              <w:right w:w="100" w:type="dxa"/>
+            </w:tcMar>
+          </w:tcPr>
+          <w:p>
+            <w:pPr>
+              <w:ind w:left="140" w:right="140"/>
+              <w:rPr>
+                <w:rFonts w:cs="David" w:hint="cs"/>
+                <w:sz w:val="24"/>
+                <w:szCs w:val="24"/>
+                <w:rtl/>
+                <w:lang w:val="en-IL"/>
+              </w:rPr>
+            </w:pPr>
+            <w:r>
+              <w:rPr>
+                <w:rFonts w:cs="David" w:hint="cs"/>
+                <w:sz w:val="24"/>
+                <w:szCs w:val="24"/>
+                <w:rtl/>
+                <w:lang w:val="en-IL"/>
+              </w:rPr>
+              <w:t>סרבר - סרבר</w:t>
+            </w:r>
+          </w:p>
+        </w:tc>
+        <w:tc>
+          <w:tcPr>
+            <w:tcW w:w="2126" w:type="dxa"/>
+            <w:tcBorders>
+              <w:right w:val="single" w:sz="8" w:space="0" w:color="000000"/>
+            </w:tcBorders>
+            <w:shd w:val="clear" w:color="auto" w:fill="A6A6A6" w:themeFill="background1" w:themeFillShade="A6"/>
+            <w:tcMar>
+              <w:top w:w="100" w:type="dxa"/>
+              <w:left w:w="100" w:type="dxa"/>
+              <w:bottom w:w="100" w:type="dxa"/>
+              <w:right w:w="100" w:type="dxa"/>
+            </w:tcMar>
+          </w:tcPr>
+          <w:p>
+            <w:pPr>
+              <w:ind w:left="140" w:right="140"/>
+              <w:rPr>
+                <w:rFonts w:cs="David" w:hint="cs"/>
+                <w:sz w:val="24"/>
+                <w:szCs w:val="24"/>
+                <w:rtl/>
+              </w:rPr>
+            </w:pPr>
+            <w:r>
+              <w:rPr>
+                <w:rFonts w:cs="David" w:hint="cs"/>
+                <w:sz w:val="24"/>
+                <w:szCs w:val="24"/>
+                <w:rtl/>
+              </w:rPr>
+              <w:t>מענה לבקשה כללית</w:t>
+            </w:r>
+          </w:p>
+        </w:tc>
+        <w:tc>
+          <w:tcPr>
+            <w:tcW w:w="5387" w:type="dxa"/>
+            <w:tcBorders>
+              <w:right w:val="single" w:sz="8" w:space="0" w:color="000000"/>
+            </w:tcBorders>
+            <w:shd w:val="clear" w:color="auto" w:fill="A6A6A6" w:themeFill="background1" w:themeFillShade="A6"/>
+            <w:tcMar>
+              <w:top w:w="100" w:type="dxa"/>
+              <w:left w:w="100" w:type="dxa"/>
+              <w:bottom w:w="100" w:type="dxa"/>
+              <w:right w:w="100" w:type="dxa"/>
+            </w:tcMar>
+          </w:tcPr>
+          <w:p>
+            <w:pPr>
+              <w:bidi w:val="0"/>
+              <w:ind w:left="140" w:right="140"/>
+              <w:rPr>
+                <w:rFonts w:cs="David" w:hint="cs"/>
+                <w:sz w:val="24"/>
+                <w:szCs w:val="24"/>
+                <w:rtl/>
+                <w:lang w:val="en-IL"/>
+              </w:rPr>
+            </w:pPr>
+            <w:r>
+              <w:rPr>
+                <w:rFonts w:cs="David"/>
+                <w:sz w:val="24"/>
+                <w:szCs w:val="24"/>
+                <w:lang w:val="en-IL"/>
+              </w:rPr>
+              <w:t>[400[0/1]]</w:t>
+            </w:r>
+          </w:p>
+        </w:tc>
+      </w:tr>
+      <w:tr>
+        <w:tc>
+          <w:tcPr>
+            <w:tcW w:w="1276" w:type="dxa"/>
+            <w:tcBorders>
+              <w:left w:val="single" w:sz="8" w:space="0" w:color="000000"/>
+              <w:right w:val="single" w:sz="8" w:space="0" w:color="000000"/>
+            </w:tcBorders>
+            <w:shd w:val="clear" w:color="auto" w:fill="auto"/>
+            <w:tcMar>
+              <w:top w:w="100" w:type="dxa"/>
+              <w:left w:w="100" w:type="dxa"/>
+              <w:bottom w:w="100" w:type="dxa"/>
+              <w:right w:w="100" w:type="dxa"/>
+            </w:tcMar>
+          </w:tcPr>
+          <w:p>
+            <w:pPr>
+              <w:ind w:left="140" w:right="140"/>
+              <w:rPr>
+                <w:rFonts w:cs="David"/>
+                <w:sz w:val="24"/>
+                <w:szCs w:val="24"/>
+                <w:rtl/>
+                <w:lang w:val="en-IL"/>
+              </w:rPr>
+            </w:pPr>
+            <w:r>
+              <w:rPr>
+                <w:rFonts w:cs="David"/>
+                <w:sz w:val="24"/>
+                <w:szCs w:val="24"/>
+                <w:lang w:val="en-IL"/>
+              </w:rPr>
+              <w:t>301</w:t>
+            </w:r>
+          </w:p>
+        </w:tc>
+        <w:tc>
+          <w:tcPr>
+            <w:tcW w:w="1276" w:type="dxa"/>
+            <w:tcBorders>
+              <w:right w:val="single" w:sz="8" w:space="0" w:color="000000"/>
+            </w:tcBorders>
+            <w:shd w:val="clear" w:color="auto" w:fill="auto"/>
+            <w:tcMar>
+              <w:top w:w="100" w:type="dxa"/>
+              <w:left w:w="100" w:type="dxa"/>
+              <w:bottom w:w="100" w:type="dxa"/>
+              <w:right w:w="100" w:type="dxa"/>
+            </w:tcMar>
+          </w:tcPr>
+          <w:p>
+            <w:pPr>
+              <w:ind w:left="140" w:right="140"/>
+              <w:rPr>
+                <w:rFonts w:cs="David" w:hint="cs"/>
+                <w:sz w:val="24"/>
+                <w:szCs w:val="24"/>
+                <w:rtl/>
+              </w:rPr>
+            </w:pPr>
+            <w:r>
+              <w:rPr>
+                <w:rFonts w:cs="David" w:hint="cs"/>
+                <w:sz w:val="24"/>
+                <w:szCs w:val="24"/>
+                <w:rtl/>
+              </w:rPr>
+              <w:t>סרבר - קליינט</w:t>
+            </w:r>
+          </w:p>
+        </w:tc>
+        <w:tc>
+          <w:tcPr>
+            <w:tcW w:w="2126" w:type="dxa"/>
+            <w:tcBorders>
+              <w:right w:val="single" w:sz="8" w:space="0" w:color="000000"/>
+            </w:tcBorders>
+            <w:shd w:val="clear" w:color="auto" w:fill="auto"/>
+            <w:tcMar>
+              <w:top w:w="100" w:type="dxa"/>
+              <w:left w:w="100" w:type="dxa"/>
+              <w:bottom w:w="100" w:type="dxa"/>
+              <w:right w:w="100" w:type="dxa"/>
+            </w:tcMar>
+          </w:tcPr>
+          <w:p>
+            <w:pPr>
+              <w:ind w:left="140" w:right="140"/>
+              <w:rPr>
+                <w:rFonts w:cs="David" w:hint="cs"/>
+                <w:sz w:val="24"/>
+                <w:szCs w:val="24"/>
+                <w:rtl/>
+              </w:rPr>
+            </w:pPr>
+            <w:r>
+              <w:rPr>
+                <w:rFonts w:cs="David" w:hint="cs"/>
+                <w:sz w:val="24"/>
+                <w:szCs w:val="24"/>
+                <w:rtl/>
+              </w:rPr>
+              <w:t>בקשה לצרף משתמש לקבוצה</w:t>
+            </w:r>
+          </w:p>
+        </w:tc>
+        <w:tc>
+          <w:tcPr>
+            <w:tcW w:w="5387" w:type="dxa"/>
+            <w:tcBorders>
+              <w:right w:val="single" w:sz="8" w:space="0" w:color="000000"/>
+            </w:tcBorders>
+            <w:shd w:val="clear" w:color="auto" w:fill="auto"/>
+            <w:tcMar>
+              <w:top w:w="100" w:type="dxa"/>
+              <w:left w:w="100" w:type="dxa"/>
+              <w:bottom w:w="100" w:type="dxa"/>
+              <w:right w:w="100" w:type="dxa"/>
+            </w:tcMar>
+          </w:tcPr>
+          <w:p>
+            <w:pPr>
+              <w:bidi w:val="0"/>
+              <w:ind w:left="140" w:right="140"/>
+              <w:rPr>
+                <w:rFonts w:cs="David"/>
+                <w:sz w:val="24"/>
+                <w:szCs w:val="24"/>
+                <w:lang w:val="en-IL"/>
+              </w:rPr>
+            </w:pPr>
+            <w:r>
+              <w:rPr>
+                <w:rFonts w:cs="David"/>
+                <w:sz w:val="24"/>
+                <w:szCs w:val="24"/>
+                <w:lang w:val="en-IL"/>
+              </w:rPr>
+              <w:t>[30</w:t>
+            </w:r>
+            <w:r>
+              <w:rPr>
+                <w:rFonts w:cs="David"/>
+                <w:sz w:val="24"/>
+                <w:szCs w:val="24"/>
+                <w:lang w:val="en-IL"/>
+              </w:rPr>
+              <w:t>1</w:t>
+            </w:r>
+            <w:r>
+              <w:rPr>
+                <w:rFonts w:cs="David"/>
+                <w:sz w:val="24"/>
+                <w:szCs w:val="24"/>
+                <w:lang w:val="en-IL"/>
+              </w:rPr>
+              <w:t>##</w:t>
+            </w:r>
+            <w:proofErr w:type="spellStart"/>
+            <w:r>
+              <w:rPr>
+                <w:rFonts w:cs="David"/>
+                <w:sz w:val="24"/>
+                <w:szCs w:val="24"/>
+                <w:lang w:val="en-IL"/>
+              </w:rPr>
+              <w:t>groupname</w:t>
+            </w:r>
+            <w:proofErr w:type="spellEnd"/>
+            <w:r>
+              <w:rPr>
+                <w:rFonts w:cs="David"/>
+                <w:sz w:val="24"/>
+                <w:szCs w:val="24"/>
+                <w:lang w:val="en-IL"/>
+              </w:rPr>
+              <w:t>]</w:t>
+            </w:r>
+          </w:p>
+        </w:tc>
+      </w:tr>
+      <w:tr>
+        <w:tc>
+          <w:tcPr>
+            <w:tcW w:w="1276" w:type="dxa"/>
+            <w:tcBorders>
+              <w:left w:val="single" w:sz="8" w:space="0" w:color="000000"/>
+              <w:right w:val="single" w:sz="8" w:space="0" w:color="000000"/>
+            </w:tcBorders>
+            <w:shd w:val="clear" w:color="auto" w:fill="A6A6A6" w:themeFill="background1" w:themeFillShade="A6"/>
+            <w:tcMar>
+              <w:top w:w="100" w:type="dxa"/>
+              <w:left w:w="100" w:type="dxa"/>
+              <w:bottom w:w="100" w:type="dxa"/>
+              <w:right w:w="100" w:type="dxa"/>
+            </w:tcMar>
+          </w:tcPr>
+          <w:p>
+            <w:pPr>
+              <w:ind w:left="140" w:right="140"/>
+              <w:rPr>
+                <w:rFonts w:cs="David"/>
+                <w:sz w:val="24"/>
+                <w:szCs w:val="24"/>
+                <w:lang w:val="en-IL"/>
+              </w:rPr>
+            </w:pPr>
+            <w:r>
+              <w:rPr>
+                <w:rFonts w:cs="David"/>
+                <w:sz w:val="24"/>
+                <w:szCs w:val="24"/>
+                <w:lang w:val="en-IL"/>
+              </w:rPr>
+              <w:t>401</w:t>
+            </w:r>
+          </w:p>
+        </w:tc>
+        <w:tc>
+          <w:tcPr>
+            <w:tcW w:w="1276" w:type="dxa"/>
+            <w:tcBorders>
+              <w:right w:val="single" w:sz="8" w:space="0" w:color="000000"/>
+            </w:tcBorders>
+            <w:shd w:val="clear" w:color="auto" w:fill="A6A6A6" w:themeFill="background1" w:themeFillShade="A6"/>
+            <w:tcMar>
+              <w:top w:w="100" w:type="dxa"/>
+              <w:left w:w="100" w:type="dxa"/>
+              <w:bottom w:w="100" w:type="dxa"/>
+              <w:right w:w="100" w:type="dxa"/>
+            </w:tcMar>
+          </w:tcPr>
+          <w:p>
+            <w:pPr>
+              <w:ind w:left="140" w:right="140"/>
+              <w:rPr>
+                <w:rFonts w:cs="David" w:hint="cs"/>
+                <w:sz w:val="24"/>
+                <w:szCs w:val="24"/>
+                <w:rtl/>
+              </w:rPr>
+            </w:pPr>
+            <w:r>
+              <w:rPr>
+                <w:rFonts w:cs="David" w:hint="cs"/>
+                <w:sz w:val="24"/>
+                <w:szCs w:val="24"/>
+                <w:rtl/>
+              </w:rPr>
+              <w:t>קליינט - סרבר</w:t>
+            </w:r>
+          </w:p>
+        </w:tc>
+        <w:tc>
+          <w:tcPr>
+            <w:tcW w:w="2126" w:type="dxa"/>
+            <w:tcBorders>
+              <w:right w:val="single" w:sz="8" w:space="0" w:color="000000"/>
+            </w:tcBorders>
+            <w:shd w:val="clear" w:color="auto" w:fill="A6A6A6" w:themeFill="background1" w:themeFillShade="A6"/>
+            <w:tcMar>
+              <w:top w:w="100" w:type="dxa"/>
+              <w:left w:w="100" w:type="dxa"/>
+              <w:bottom w:w="100" w:type="dxa"/>
+              <w:right w:w="100" w:type="dxa"/>
+            </w:tcMar>
+          </w:tcPr>
+          <w:p>
+            <w:pPr>
+              <w:ind w:left="140" w:right="140"/>
+              <w:rPr>
+                <w:rFonts w:cs="David" w:hint="cs"/>
+                <w:sz w:val="24"/>
+                <w:szCs w:val="24"/>
+                <w:rtl/>
+              </w:rPr>
+            </w:pPr>
+            <w:r>
+              <w:rPr>
+                <w:rFonts w:cs="David" w:hint="cs"/>
+                <w:sz w:val="24"/>
+                <w:szCs w:val="24"/>
+                <w:rtl/>
+              </w:rPr>
+              <w:t>מענה לבקשת צירוף משתמש לקבוצה</w:t>
+            </w:r>
+          </w:p>
+        </w:tc>
+        <w:tc>
+          <w:tcPr>
+            <w:tcW w:w="5387" w:type="dxa"/>
+            <w:tcBorders>
+              <w:right w:val="single" w:sz="8" w:space="0" w:color="000000"/>
+            </w:tcBorders>
+            <w:shd w:val="clear" w:color="auto" w:fill="A6A6A6" w:themeFill="background1" w:themeFillShade="A6"/>
+            <w:tcMar>
+              <w:top w:w="100" w:type="dxa"/>
+              <w:left w:w="100" w:type="dxa"/>
+              <w:bottom w:w="100" w:type="dxa"/>
+              <w:right w:w="100" w:type="dxa"/>
+            </w:tcMar>
+          </w:tcPr>
+          <w:p>
+            <w:pPr>
+              <w:bidi w:val="0"/>
+              <w:ind w:left="140" w:right="140"/>
+              <w:rPr>
+                <w:rFonts w:cs="David"/>
+                <w:sz w:val="24"/>
+                <w:szCs w:val="24"/>
+                <w:lang w:val="en-IL"/>
+              </w:rPr>
+            </w:pPr>
+            <w:r>
+              <w:rPr>
+                <w:rFonts w:cs="David"/>
+                <w:sz w:val="24"/>
+                <w:szCs w:val="24"/>
+                <w:lang w:val="en-IL"/>
+              </w:rPr>
+              <w:t>[40</w:t>
+            </w:r>
+            <w:r>
+              <w:rPr>
+                <w:rFonts w:cs="David"/>
+                <w:sz w:val="24"/>
+                <w:szCs w:val="24"/>
+                <w:lang w:val="en-IL"/>
+              </w:rPr>
+              <w:t>1</w:t>
+            </w:r>
+            <w:r>
+              <w:rPr>
+                <w:rFonts w:cs="David"/>
+                <w:sz w:val="24"/>
+                <w:szCs w:val="24"/>
+                <w:lang w:val="en-IL"/>
+              </w:rPr>
+              <w:t>[0/1]]</w:t>
+            </w:r>
+          </w:p>
+        </w:tc>
+      </w:tr>
+      <w:tr>
+        <w:tc>
+          <w:tcPr>
+            <w:tcW w:w="1276" w:type="dxa"/>
+            <w:tcBorders>
+              <w:left w:val="single" w:sz="8" w:space="0" w:color="000000"/>
+              <w:bottom w:val="single" w:sz="8" w:space="0" w:color="000000"/>
+              <w:right w:val="single" w:sz="8" w:space="0" w:color="000000"/>
+            </w:tcBorders>
+            <w:shd w:val="clear" w:color="auto" w:fill="FFFFFF" w:themeFill="background1"/>
+            <w:tcMar>
+              <w:top w:w="100" w:type="dxa"/>
+              <w:left w:w="100" w:type="dxa"/>
+              <w:bottom w:w="100" w:type="dxa"/>
+              <w:right w:w="100" w:type="dxa"/>
+            </w:tcMar>
+          </w:tcPr>
+          <w:p>
+            <w:pPr>
+              <w:ind w:left="140" w:right="140"/>
+              <w:rPr>
+                <w:rFonts w:cs="David"/>
+                <w:sz w:val="24"/>
+                <w:szCs w:val="24"/>
+                <w:lang w:val="en-IL"/>
+              </w:rPr>
+            </w:pPr>
+            <w:r>
+              <w:rPr>
+                <w:rFonts w:cs="David"/>
+                <w:sz w:val="24"/>
+                <w:szCs w:val="24"/>
+                <w:lang w:val="en-IL"/>
+              </w:rPr>
+              <w:t>500</w:t>
+            </w:r>
+            <w:bookmarkStart w:id="0" w:name="_GoBack"/>
+            <w:bookmarkEnd w:id="0"/>
+          </w:p>
+        </w:tc>
+        <w:tc>
+          <w:tcPr>
+            <w:tcW w:w="1276" w:type="dxa"/>
+            <w:tcBorders>
+              <w:bottom w:val="single" w:sz="8" w:space="0" w:color="000000"/>
+              <w:right w:val="single" w:sz="8" w:space="0" w:color="000000"/>
+            </w:tcBorders>
+            <w:shd w:val="clear" w:color="auto" w:fill="FFFFFF" w:themeFill="background1"/>
+            <w:tcMar>
+              <w:top w:w="100" w:type="dxa"/>
+              <w:left w:w="100" w:type="dxa"/>
+              <w:bottom w:w="100" w:type="dxa"/>
+              <w:right w:w="100" w:type="dxa"/>
+            </w:tcMar>
+          </w:tcPr>
+          <w:p>
+            <w:pPr>
+              <w:ind w:left="140" w:right="140"/>
+              <w:rPr>
+                <w:rFonts w:cs="David" w:hint="cs"/>
+                <w:sz w:val="24"/>
+                <w:szCs w:val="24"/>
+                <w:rtl/>
+              </w:rPr>
+            </w:pPr>
+            <w:r>
+              <w:rPr>
+                <w:rFonts w:cs="David" w:hint="cs"/>
+                <w:sz w:val="24"/>
+                <w:szCs w:val="24"/>
+                <w:rtl/>
+              </w:rPr>
+              <w:t>סרבר - קליינט</w:t>
+            </w:r>
+          </w:p>
+        </w:tc>
+        <w:tc>
+          <w:tcPr>
+            <w:tcW w:w="2126" w:type="dxa"/>
+            <w:tcBorders>
+              <w:bottom w:val="single" w:sz="8" w:space="0" w:color="000000"/>
+              <w:right w:val="single" w:sz="8" w:space="0" w:color="000000"/>
+            </w:tcBorders>
+            <w:shd w:val="clear" w:color="auto" w:fill="FFFFFF" w:themeFill="background1"/>
+            <w:tcMar>
+              <w:top w:w="100" w:type="dxa"/>
+              <w:left w:w="100" w:type="dxa"/>
+              <w:bottom w:w="100" w:type="dxa"/>
+              <w:right w:w="100" w:type="dxa"/>
+            </w:tcMar>
+          </w:tcPr>
+          <w:p>
+            <w:pPr>
+              <w:ind w:left="140" w:right="140"/>
+              <w:rPr>
+                <w:rFonts w:cs="David" w:hint="cs"/>
+                <w:sz w:val="24"/>
+                <w:szCs w:val="24"/>
+                <w:rtl/>
+              </w:rPr>
+            </w:pPr>
+            <w:r>
+              <w:rPr>
+                <w:rFonts w:cs="David" w:hint="cs"/>
+                <w:sz w:val="24"/>
+                <w:szCs w:val="24"/>
+                <w:rtl/>
+              </w:rPr>
+              <w:t>הודעה כללית</w:t>
+            </w:r>
+          </w:p>
+        </w:tc>
+        <w:tc>
+          <w:tcPr>
+            <w:tcW w:w="5387" w:type="dxa"/>
+            <w:tcBorders>
+              <w:bottom w:val="single" w:sz="8" w:space="0" w:color="000000"/>
+              <w:right w:val="single" w:sz="8" w:space="0" w:color="000000"/>
+            </w:tcBorders>
+            <w:shd w:val="clear" w:color="auto" w:fill="FFFFFF" w:themeFill="background1"/>
+            <w:tcMar>
+              <w:top w:w="100" w:type="dxa"/>
+              <w:left w:w="100" w:type="dxa"/>
+              <w:bottom w:w="100" w:type="dxa"/>
+              <w:right w:w="100" w:type="dxa"/>
+            </w:tcMar>
+          </w:tcPr>
+          <w:p>
+            <w:pPr>
+              <w:bidi w:val="0"/>
+              <w:ind w:left="140" w:right="140"/>
+              <w:rPr>
+                <w:rFonts w:cs="David" w:hint="cs"/>
+                <w:sz w:val="24"/>
+                <w:szCs w:val="24"/>
+                <w:rtl/>
+                <w:lang w:val="en-IL"/>
+              </w:rPr>
+            </w:pPr>
+            <w:r>
+              <w:rPr>
+                <w:rFonts w:cs="David"/>
+                <w:sz w:val="24"/>
+                <w:szCs w:val="24"/>
+                <w:lang w:val="en-IL"/>
+              </w:rPr>
+              <w:t>[500###message]</w:t>
+            </w:r>
+          </w:p>
+        </w:tc>
+      </w:tr>
+    </w:tbl>
+    <w:p>
+      <w:pPr>
+        <w:rPr>
+          <w:lang w:val="en-IL"/>
+        </w:rPr>
+      </w:pPr>
+    </w:p>
+    <w:p>
+      <w:pPr>
+        <w:rPr>
+          <w:rFonts w:hint="cs"/>
+          <w:rtl/>
           <w:lang w:val="en-IL"/>
         </w:rPr>
       </w:pPr>
@@ -6602,7 +7519,7 @@
 </file>
 
 <file path=customXml/itemProps1.xml><?xml version="1.0" encoding="utf-8"?>
-<ds:datastoreItem xmlns:ds="http://schemas.openxmlformats.org/officeDocument/2006/customXml" ds:itemID="{FD94BE54-FDE3-4540-A32E-F956CB39A297}">
+<ds:datastoreItem xmlns:ds="http://schemas.openxmlformats.org/officeDocument/2006/customXml" ds:itemID="{954F2A48-397A-49F9-88E0-CFCD301D7AE9}">
   <ds:schemaRefs>
     <ds:schemaRef ds:uri="http://schemas.openxmlformats.org/officeDocument/2006/bibliography"/>
   </ds:schemaRefs>

</xml_diff>

<commit_message>
Backup before the work on the messages
</commit_message>
<xml_diff>
--- a/Nuvola/ClientServerProtocol.docx
+++ b/Nuvola/ClientServerProtocol.docx
@@ -912,6 +912,7 @@
           <w:tcPr>
             <w:tcW w:w="1276" w:type="dxa"/>
             <w:tcBorders>
+              <w:top w:val="single" w:sz="6" w:space="0" w:color="000000"/>
               <w:left w:val="single" w:sz="8" w:space="0" w:color="000000"/>
               <w:bottom w:val="single" w:sz="8" w:space="0" w:color="000000"/>
               <w:right w:val="single" w:sz="8" w:space="0" w:color="000000"/>
@@ -931,15 +932,25 @@
                 <w:rFonts w:cs="David"/>
                 <w:sz w:val="24"/>
                 <w:szCs w:val="24"/>
-                <w:rtl/>
-              </w:rPr>
-            </w:pPr>
+              </w:rPr>
+            </w:pPr>
+            <w:r>
+              <w:rPr>
+                <w:rFonts w:cs="David" w:hint="cs"/>
+                <w:sz w:val="24"/>
+                <w:szCs w:val="24"/>
+                <w:rtl/>
+              </w:rPr>
+              <w:t>202</w:t>
+            </w:r>
           </w:p>
         </w:tc>
         <w:tc>
           <w:tcPr>
             <w:tcW w:w="1276" w:type="dxa"/>
             <w:tcBorders>
+              <w:top w:val="single" w:sz="6" w:space="0" w:color="000000"/>
+              <w:left w:val="single" w:sz="6" w:space="0" w:color="000000"/>
               <w:bottom w:val="single" w:sz="8" w:space="0" w:color="000000"/>
               <w:right w:val="single" w:sz="8" w:space="0" w:color="000000"/>
             </w:tcBorders>
@@ -958,15 +969,25 @@
                 <w:rFonts w:cs="David"/>
                 <w:sz w:val="24"/>
                 <w:szCs w:val="24"/>
-                <w:rtl/>
-              </w:rPr>
-            </w:pPr>
+              </w:rPr>
+            </w:pPr>
+            <w:r>
+              <w:rPr>
+                <w:rFonts w:cs="David"/>
+                <w:sz w:val="24"/>
+                <w:szCs w:val="24"/>
+                <w:rtl/>
+              </w:rPr>
+              <w:t>קליינט-סרבר</w:t>
+            </w:r>
           </w:p>
         </w:tc>
         <w:tc>
           <w:tcPr>
             <w:tcW w:w="2126" w:type="dxa"/>
             <w:tcBorders>
+              <w:top w:val="single" w:sz="6" w:space="0" w:color="000000"/>
+              <w:left w:val="single" w:sz="6" w:space="0" w:color="000000"/>
               <w:bottom w:val="single" w:sz="8" w:space="0" w:color="000000"/>
               <w:right w:val="single" w:sz="8" w:space="0" w:color="000000"/>
             </w:tcBorders>
@@ -988,12 +1009,31 @@
                 <w:rtl/>
               </w:rPr>
             </w:pPr>
+            <w:r>
+              <w:rPr>
+                <w:rFonts w:cs="David"/>
+                <w:sz w:val="24"/>
+                <w:szCs w:val="24"/>
+                <w:rtl/>
+              </w:rPr>
+              <w:t>בקשת הירשמות-</w:t>
+            </w:r>
+            <w:r>
+              <w:rPr>
+                <w:rFonts w:cs="David"/>
+                <w:sz w:val="24"/>
+                <w:szCs w:val="24"/>
+              </w:rPr>
+              <w:t>sign up</w:t>
+            </w:r>
           </w:p>
         </w:tc>
         <w:tc>
           <w:tcPr>
             <w:tcW w:w="5387" w:type="dxa"/>
             <w:tcBorders>
+              <w:top w:val="single" w:sz="6" w:space="0" w:color="000000"/>
+              <w:left w:val="single" w:sz="6" w:space="0" w:color="000000"/>
               <w:bottom w:val="single" w:sz="8" w:space="0" w:color="000000"/>
               <w:right w:val="single" w:sz="8" w:space="0" w:color="000000"/>
             </w:tcBorders>
@@ -1015,6 +1055,245 @@
                 <w:szCs w:val="24"/>
               </w:rPr>
             </w:pPr>
+            <w:r>
+              <w:rPr>
+                <w:rFonts w:cs="David"/>
+                <w:sz w:val="24"/>
+                <w:szCs w:val="24"/>
+                <w:rtl/>
+              </w:rPr>
+              <w:t>קוד הודעה = 3 בתים</w:t>
+            </w:r>
+          </w:p>
+          <w:p>
+            <w:pPr>
+              <w:bidi w:val="0"/>
+              <w:ind w:left="140" w:right="140"/>
+              <w:rPr>
+                <w:rFonts w:cs="David"/>
+                <w:sz w:val="24"/>
+                <w:szCs w:val="24"/>
+              </w:rPr>
+            </w:pPr>
+            <w:r>
+              <w:rPr>
+                <w:rFonts w:cs="David"/>
+                <w:sz w:val="24"/>
+                <w:szCs w:val="24"/>
+                <w:rtl/>
+              </w:rPr>
+              <w:t xml:space="preserve">מספר התווים של </w:t>
+            </w:r>
+            <w:proofErr w:type="spellStart"/>
+            <w:r>
+              <w:rPr>
+                <w:rFonts w:cs="David"/>
+                <w:sz w:val="24"/>
+                <w:szCs w:val="24"/>
+                <w:rtl/>
+              </w:rPr>
+              <w:t>היוזר</w:t>
+            </w:r>
+            <w:proofErr w:type="spellEnd"/>
+            <w:r>
+              <w:rPr>
+                <w:rFonts w:cs="David"/>
+                <w:sz w:val="24"/>
+                <w:szCs w:val="24"/>
+                <w:rtl/>
+              </w:rPr>
+              <w:t xml:space="preserve"> - 2 בתים (כמחרוזת)</w:t>
+            </w:r>
+          </w:p>
+          <w:p>
+            <w:pPr>
+              <w:bidi w:val="0"/>
+              <w:ind w:left="140" w:right="140"/>
+              <w:rPr>
+                <w:rFonts w:cs="David"/>
+                <w:sz w:val="24"/>
+                <w:szCs w:val="24"/>
+              </w:rPr>
+            </w:pPr>
+            <w:r>
+              <w:rPr>
+                <w:rFonts w:cs="David"/>
+                <w:sz w:val="24"/>
+                <w:szCs w:val="24"/>
+                <w:rtl/>
+              </w:rPr>
+              <w:t xml:space="preserve">שם משתמש </w:t>
+            </w:r>
+          </w:p>
+          <w:p>
+            <w:pPr>
+              <w:bidi w:val="0"/>
+              <w:ind w:left="140" w:right="140"/>
+              <w:rPr>
+                <w:rFonts w:cs="David"/>
+                <w:sz w:val="24"/>
+                <w:szCs w:val="24"/>
+              </w:rPr>
+            </w:pPr>
+            <w:r>
+              <w:rPr>
+                <w:rFonts w:cs="David"/>
+                <w:sz w:val="24"/>
+                <w:szCs w:val="24"/>
+                <w:rtl/>
+              </w:rPr>
+              <w:t>מספר התווים של הסיסמה -  2 בתים (כמחרוזת)</w:t>
+            </w:r>
+          </w:p>
+          <w:p>
+            <w:pPr>
+              <w:bidi w:val="0"/>
+              <w:ind w:left="140" w:right="140"/>
+              <w:rPr>
+                <w:rFonts w:cs="David"/>
+                <w:sz w:val="24"/>
+                <w:szCs w:val="24"/>
+              </w:rPr>
+            </w:pPr>
+            <w:r>
+              <w:rPr>
+                <w:rFonts w:cs="David"/>
+                <w:sz w:val="24"/>
+                <w:szCs w:val="24"/>
+                <w:rtl/>
+              </w:rPr>
+              <w:t>סיסמה</w:t>
+            </w:r>
+          </w:p>
+          <w:p>
+            <w:pPr>
+              <w:bidi w:val="0"/>
+              <w:ind w:left="140" w:right="140"/>
+              <w:rPr>
+                <w:rFonts w:cs="David"/>
+                <w:sz w:val="24"/>
+                <w:szCs w:val="24"/>
+              </w:rPr>
+            </w:pPr>
+            <w:r>
+              <w:rPr>
+                <w:rFonts w:cs="David"/>
+                <w:sz w:val="24"/>
+                <w:szCs w:val="24"/>
+                <w:rtl/>
+              </w:rPr>
+              <w:t>מספר התווים של המייל - 2 בתים (כמחרוזת)</w:t>
+            </w:r>
+          </w:p>
+          <w:p>
+            <w:pPr>
+              <w:bidi w:val="0"/>
+              <w:ind w:left="140" w:right="140"/>
+              <w:rPr>
+                <w:rFonts w:cs="David"/>
+                <w:sz w:val="24"/>
+                <w:szCs w:val="24"/>
+                <w:rtl/>
+              </w:rPr>
+            </w:pPr>
+            <w:r>
+              <w:rPr>
+                <w:rFonts w:cs="David"/>
+                <w:sz w:val="24"/>
+                <w:szCs w:val="24"/>
+                <w:rtl/>
+              </w:rPr>
+              <w:t>סיסמה</w:t>
+            </w:r>
+          </w:p>
+          <w:p>
+            <w:pPr>
+              <w:bidi w:val="0"/>
+              <w:ind w:left="140" w:right="140"/>
+              <w:rPr>
+                <w:rFonts w:cs="David"/>
+                <w:sz w:val="24"/>
+                <w:szCs w:val="24"/>
+              </w:rPr>
+            </w:pPr>
+          </w:p>
+          <w:p>
+            <w:pPr>
+              <w:bidi w:val="0"/>
+              <w:ind w:left="140" w:right="140"/>
+              <w:rPr>
+                <w:rFonts w:cs="David"/>
+                <w:sz w:val="24"/>
+                <w:szCs w:val="24"/>
+              </w:rPr>
+            </w:pPr>
+            <w:r>
+              <w:rPr>
+                <w:rFonts w:cs="David"/>
+                <w:sz w:val="24"/>
+                <w:szCs w:val="24"/>
+              </w:rPr>
+              <w:t>[20</w:t>
+            </w:r>
+            <w:r>
+              <w:rPr>
+                <w:rFonts w:cs="David" w:hint="cs"/>
+                <w:sz w:val="24"/>
+                <w:szCs w:val="24"/>
+                <w:rtl/>
+              </w:rPr>
+              <w:t>2</w:t>
+            </w:r>
+            <w:r>
+              <w:rPr>
+                <w:rFonts w:cs="David"/>
+                <w:sz w:val="24"/>
+                <w:szCs w:val="24"/>
+              </w:rPr>
+              <w:t>##username##pass##Email</w:t>
+            </w:r>
+            <w:r>
+              <w:rPr>
+                <w:rFonts w:cs="David"/>
+                <w:sz w:val="24"/>
+                <w:szCs w:val="24"/>
+              </w:rPr>
+              <w:t>##</w:t>
+            </w:r>
+            <w:proofErr w:type="spellStart"/>
+            <w:r>
+              <w:rPr>
+                <w:rFonts w:cs="David"/>
+                <w:sz w:val="24"/>
+                <w:szCs w:val="24"/>
+              </w:rPr>
+              <w:t>CloudAmo</w:t>
+            </w:r>
+            <w:r>
+              <w:rPr>
+                <w:rFonts w:cs="David"/>
+                <w:sz w:val="24"/>
+                <w:szCs w:val="24"/>
+              </w:rPr>
+              <w:t>S</w:t>
+            </w:r>
+            <w:r>
+              <w:rPr>
+                <w:rFonts w:cs="David"/>
+                <w:sz w:val="24"/>
+                <w:szCs w:val="24"/>
+              </w:rPr>
+              <w:t>unt</w:t>
+            </w:r>
+            <w:proofErr w:type="spellEnd"/>
+            <w:r>
+              <w:rPr>
+                <w:rFonts w:cs="David"/>
+                <w:sz w:val="24"/>
+                <w:szCs w:val="24"/>
+              </w:rPr>
+              <w:t>]</w:t>
+            </w:r>
           </w:p>
         </w:tc>
       </w:tr>
@@ -1025,34 +1304,34 @@
             <w:tcBorders>
               <w:top w:val="single" w:sz="6" w:space="0" w:color="000000"/>
               <w:left w:val="single" w:sz="8" w:space="0" w:color="000000"/>
-              <w:bottom w:val="single" w:sz="8" w:space="0" w:color="000000"/>
-              <w:right w:val="single" w:sz="8" w:space="0" w:color="000000"/>
-            </w:tcBorders>
-            <w:shd w:val="clear" w:color="auto" w:fill="A6A6A6" w:themeFill="background1" w:themeFillShade="A6"/>
-            <w:tcMar>
-              <w:top w:w="100" w:type="dxa"/>
-              <w:left w:w="100" w:type="dxa"/>
-              <w:bottom w:w="100" w:type="dxa"/>
-              <w:right w:w="100" w:type="dxa"/>
-            </w:tcMar>
-          </w:tcPr>
-          <w:p>
-            <w:pPr>
-              <w:ind w:left="140" w:right="140"/>
-              <w:rPr>
-                <w:rFonts w:cs="David"/>
-                <w:sz w:val="24"/>
-                <w:szCs w:val="24"/>
-              </w:rPr>
-            </w:pPr>
-            <w:r>
-              <w:rPr>
-                <w:rFonts w:cs="David" w:hint="cs"/>
-                <w:sz w:val="24"/>
-                <w:szCs w:val="24"/>
-                <w:rtl/>
-              </w:rPr>
-              <w:t>202</w:t>
+              <w:bottom w:val="single" w:sz="6" w:space="0" w:color="000000"/>
+              <w:right w:val="single" w:sz="8" w:space="0" w:color="000000"/>
+            </w:tcBorders>
+            <w:shd w:val="clear" w:color="auto" w:fill="FFFFFF" w:themeFill="background1"/>
+            <w:tcMar>
+              <w:top w:w="100" w:type="dxa"/>
+              <w:left w:w="100" w:type="dxa"/>
+              <w:bottom w:w="100" w:type="dxa"/>
+              <w:right w:w="100" w:type="dxa"/>
+            </w:tcMar>
+          </w:tcPr>
+          <w:p>
+            <w:pPr>
+              <w:ind w:left="140" w:right="140"/>
+              <w:rPr>
+                <w:rFonts w:cs="David"/>
+                <w:sz w:val="24"/>
+                <w:szCs w:val="24"/>
+              </w:rPr>
+            </w:pPr>
+            <w:r>
+              <w:rPr>
+                <w:rFonts w:cs="David" w:hint="cs"/>
+                <w:sz w:val="24"/>
+                <w:szCs w:val="24"/>
+                <w:rtl/>
+              </w:rPr>
+              <w:t>101</w:t>
             </w:r>
           </w:p>
         </w:tc>
@@ -1062,34 +1341,34 @@
             <w:tcBorders>
               <w:top w:val="single" w:sz="6" w:space="0" w:color="000000"/>
               <w:left w:val="single" w:sz="6" w:space="0" w:color="000000"/>
-              <w:bottom w:val="single" w:sz="8" w:space="0" w:color="000000"/>
-              <w:right w:val="single" w:sz="8" w:space="0" w:color="000000"/>
-            </w:tcBorders>
-            <w:shd w:val="clear" w:color="auto" w:fill="A6A6A6" w:themeFill="background1" w:themeFillShade="A6"/>
-            <w:tcMar>
-              <w:top w:w="100" w:type="dxa"/>
-              <w:left w:w="100" w:type="dxa"/>
-              <w:bottom w:w="100" w:type="dxa"/>
-              <w:right w:w="100" w:type="dxa"/>
-            </w:tcMar>
-          </w:tcPr>
-          <w:p>
-            <w:pPr>
-              <w:ind w:left="140" w:right="140"/>
-              <w:rPr>
-                <w:rFonts w:cs="David"/>
-                <w:sz w:val="24"/>
-                <w:szCs w:val="24"/>
-              </w:rPr>
-            </w:pPr>
-            <w:r>
-              <w:rPr>
-                <w:rFonts w:cs="David"/>
-                <w:sz w:val="24"/>
-                <w:szCs w:val="24"/>
-                <w:rtl/>
-              </w:rPr>
-              <w:t>קליינט-סרבר</w:t>
+              <w:bottom w:val="single" w:sz="6" w:space="0" w:color="000000"/>
+              <w:right w:val="single" w:sz="8" w:space="0" w:color="000000"/>
+            </w:tcBorders>
+            <w:shd w:val="clear" w:color="auto" w:fill="FFFFFF" w:themeFill="background1"/>
+            <w:tcMar>
+              <w:top w:w="100" w:type="dxa"/>
+              <w:left w:w="100" w:type="dxa"/>
+              <w:bottom w:w="100" w:type="dxa"/>
+              <w:right w:w="100" w:type="dxa"/>
+            </w:tcMar>
+          </w:tcPr>
+          <w:p>
+            <w:pPr>
+              <w:ind w:left="140" w:right="140"/>
+              <w:rPr>
+                <w:rFonts w:cs="David"/>
+                <w:sz w:val="24"/>
+                <w:szCs w:val="24"/>
+              </w:rPr>
+            </w:pPr>
+            <w:r>
+              <w:rPr>
+                <w:rFonts w:cs="David"/>
+                <w:sz w:val="24"/>
+                <w:szCs w:val="24"/>
+                <w:rtl/>
+              </w:rPr>
+              <w:t>סרבר-קליינט</w:t>
             </w:r>
           </w:p>
         </w:tc>
@@ -1099,35 +1378,35 @@
             <w:tcBorders>
               <w:top w:val="single" w:sz="6" w:space="0" w:color="000000"/>
               <w:left w:val="single" w:sz="6" w:space="0" w:color="000000"/>
-              <w:bottom w:val="single" w:sz="8" w:space="0" w:color="000000"/>
-              <w:right w:val="single" w:sz="8" w:space="0" w:color="000000"/>
-            </w:tcBorders>
-            <w:shd w:val="clear" w:color="auto" w:fill="A6A6A6" w:themeFill="background1" w:themeFillShade="A6"/>
-            <w:tcMar>
-              <w:top w:w="100" w:type="dxa"/>
-              <w:left w:w="100" w:type="dxa"/>
-              <w:bottom w:w="100" w:type="dxa"/>
-              <w:right w:w="100" w:type="dxa"/>
-            </w:tcMar>
-          </w:tcPr>
-          <w:p>
-            <w:pPr>
-              <w:ind w:left="140" w:right="140"/>
-              <w:rPr>
-                <w:rFonts w:cs="David"/>
-                <w:sz w:val="24"/>
-                <w:szCs w:val="24"/>
-                <w:rtl/>
-              </w:rPr>
-            </w:pPr>
-            <w:r>
-              <w:rPr>
-                <w:rFonts w:cs="David"/>
-                <w:sz w:val="24"/>
-                <w:szCs w:val="24"/>
-                <w:rtl/>
-              </w:rPr>
-              <w:t>בקשת הירשמות-</w:t>
+              <w:bottom w:val="single" w:sz="6" w:space="0" w:color="000000"/>
+              <w:right w:val="single" w:sz="8" w:space="0" w:color="000000"/>
+            </w:tcBorders>
+            <w:shd w:val="clear" w:color="auto" w:fill="FFFFFF" w:themeFill="background1"/>
+            <w:tcMar>
+              <w:top w:w="100" w:type="dxa"/>
+              <w:left w:w="100" w:type="dxa"/>
+              <w:bottom w:w="100" w:type="dxa"/>
+              <w:right w:w="100" w:type="dxa"/>
+            </w:tcMar>
+          </w:tcPr>
+          <w:p>
+            <w:pPr>
+              <w:ind w:left="140" w:right="140"/>
+              <w:rPr>
+                <w:rFonts w:cs="David"/>
+                <w:sz w:val="24"/>
+                <w:szCs w:val="24"/>
+                <w:rtl/>
+              </w:rPr>
+            </w:pPr>
+            <w:r>
+              <w:rPr>
+                <w:rFonts w:cs="David"/>
+                <w:sz w:val="24"/>
+                <w:szCs w:val="24"/>
+                <w:rtl/>
+              </w:rPr>
+              <w:t>מענה לבקשת הירשמות -</w:t>
             </w:r>
             <w:r>
               <w:rPr>
@@ -1145,10 +1424,10 @@
             <w:tcBorders>
               <w:top w:val="single" w:sz="6" w:space="0" w:color="000000"/>
               <w:left w:val="single" w:sz="6" w:space="0" w:color="000000"/>
-              <w:bottom w:val="single" w:sz="8" w:space="0" w:color="000000"/>
-              <w:right w:val="single" w:sz="8" w:space="0" w:color="000000"/>
-            </w:tcBorders>
-            <w:shd w:val="clear" w:color="auto" w:fill="A6A6A6" w:themeFill="background1" w:themeFillShade="A6"/>
+              <w:bottom w:val="single" w:sz="6" w:space="0" w:color="000000"/>
+              <w:right w:val="single" w:sz="8" w:space="0" w:color="000000"/>
+            </w:tcBorders>
+            <w:shd w:val="clear" w:color="auto" w:fill="FFFFFF" w:themeFill="background1"/>
             <w:tcMar>
               <w:top w:w="100" w:type="dxa"/>
               <w:left w:w="100" w:type="dxa"/>
@@ -1171,9 +1450,25 @@
                 <w:rFonts w:cs="David"/>
                 <w:sz w:val="24"/>
                 <w:szCs w:val="24"/>
-                <w:rtl/>
-              </w:rPr>
-              <w:t>קוד הודעה = 3 בתים</w:t>
+              </w:rPr>
+              <w:t>[10</w:t>
+            </w:r>
+            <w:r>
+              <w:rPr>
+                <w:rFonts w:cs="David" w:hint="cs"/>
+                <w:sz w:val="24"/>
+                <w:szCs w:val="24"/>
+                <w:rtl/>
+              </w:rPr>
+              <w:t>1</w:t>
+            </w:r>
+            <w:r>
+              <w:rPr>
+                <w:rFonts w:cs="David"/>
+                <w:sz w:val="24"/>
+                <w:szCs w:val="24"/>
+              </w:rPr>
+              <w:t>0]  //success</w:t>
             </w:r>
           </w:p>
           <w:p>
@@ -1191,29 +1486,25 @@
                 <w:rFonts w:cs="David"/>
                 <w:sz w:val="24"/>
                 <w:szCs w:val="24"/>
-                <w:rtl/>
-              </w:rPr>
-              <w:t xml:space="preserve">מספר התווים של </w:t>
-            </w:r>
-            <w:proofErr w:type="spellStart"/>
-            <w:r>
-              <w:rPr>
-                <w:rFonts w:cs="David"/>
-                <w:sz w:val="24"/>
-                <w:szCs w:val="24"/>
-                <w:rtl/>
-              </w:rPr>
-              <w:t>היוזר</w:t>
-            </w:r>
-            <w:proofErr w:type="spellEnd"/>
-            <w:r>
-              <w:rPr>
-                <w:rFonts w:cs="David"/>
-                <w:sz w:val="24"/>
-                <w:szCs w:val="24"/>
-                <w:rtl/>
-              </w:rPr>
-              <w:t xml:space="preserve"> - 2 בתים (כמחרוזת)</w:t>
+              </w:rPr>
+              <w:t>[10</w:t>
+            </w:r>
+            <w:r>
+              <w:rPr>
+                <w:rFonts w:cs="David" w:hint="cs"/>
+                <w:sz w:val="24"/>
+                <w:szCs w:val="24"/>
+                <w:rtl/>
+              </w:rPr>
+              <w:t>1</w:t>
+            </w:r>
+            <w:r>
+              <w:rPr>
+                <w:rFonts w:cs="David"/>
+                <w:sz w:val="24"/>
+                <w:szCs w:val="24"/>
+              </w:rPr>
+              <w:t>1] // Pass illegal</w:t>
             </w:r>
           </w:p>
           <w:p>
@@ -1231,9 +1522,25 @@
                 <w:rFonts w:cs="David"/>
                 <w:sz w:val="24"/>
                 <w:szCs w:val="24"/>
-                <w:rtl/>
-              </w:rPr>
-              <w:t xml:space="preserve">שם משתמש </w:t>
+              </w:rPr>
+              <w:t>[10</w:t>
+            </w:r>
+            <w:r>
+              <w:rPr>
+                <w:rFonts w:cs="David" w:hint="cs"/>
+                <w:sz w:val="24"/>
+                <w:szCs w:val="24"/>
+                <w:rtl/>
+              </w:rPr>
+              <w:t>1</w:t>
+            </w:r>
+            <w:r>
+              <w:rPr>
+                <w:rFonts w:cs="David"/>
+                <w:sz w:val="24"/>
+                <w:szCs w:val="24"/>
+              </w:rPr>
+              <w:t>2] // Username already exists</w:t>
             </w:r>
           </w:p>
           <w:p>
@@ -1244,16 +1551,33 @@
                 <w:rFonts w:cs="David"/>
                 <w:sz w:val="24"/>
                 <w:szCs w:val="24"/>
-              </w:rPr>
-            </w:pPr>
-            <w:r>
-              <w:rPr>
-                <w:rFonts w:cs="David"/>
-                <w:sz w:val="24"/>
-                <w:szCs w:val="24"/>
-                <w:rtl/>
-              </w:rPr>
-              <w:t>מספר התווים של הסיסמה -  2 בתים (כמחרוזת)</w:t>
+                <w:rtl/>
+              </w:rPr>
+            </w:pPr>
+            <w:r>
+              <w:rPr>
+                <w:rFonts w:cs="David"/>
+                <w:sz w:val="24"/>
+                <w:szCs w:val="24"/>
+              </w:rPr>
+              <w:t>[10</w:t>
+            </w:r>
+            <w:r>
+              <w:rPr>
+                <w:rFonts w:cs="David" w:hint="cs"/>
+                <w:sz w:val="24"/>
+                <w:szCs w:val="24"/>
+                <w:rtl/>
+              </w:rPr>
+              <w:t>1</w:t>
+            </w:r>
+            <w:r>
+              <w:rPr>
+                <w:rFonts w:cs="David"/>
+                <w:sz w:val="24"/>
+                <w:szCs w:val="24"/>
+              </w:rPr>
+              <w:t>3] // Username is illegal</w:t>
             </w:r>
           </w:p>
           <w:p>
@@ -1271,9 +1595,25 @@
                 <w:rFonts w:cs="David"/>
                 <w:sz w:val="24"/>
                 <w:szCs w:val="24"/>
-                <w:rtl/>
-              </w:rPr>
-              <w:t>סיסמה</w:t>
+              </w:rPr>
+              <w:t>[10</w:t>
+            </w:r>
+            <w:r>
+              <w:rPr>
+                <w:rFonts w:cs="David" w:hint="cs"/>
+                <w:sz w:val="24"/>
+                <w:szCs w:val="24"/>
+                <w:rtl/>
+              </w:rPr>
+              <w:t>1</w:t>
+            </w:r>
+            <w:r>
+              <w:rPr>
+                <w:rFonts w:cs="David"/>
+                <w:sz w:val="24"/>
+                <w:szCs w:val="24"/>
+              </w:rPr>
+              <w:t xml:space="preserve">4] // Other </w:t>
             </w:r>
           </w:p>
           <w:p>
@@ -1291,461 +1631,20 @@
                 <w:rFonts w:cs="David"/>
                 <w:sz w:val="24"/>
                 <w:szCs w:val="24"/>
-                <w:rtl/>
-              </w:rPr>
-              <w:t>מספר התווים של המייל - 2 בתים (כמחרוזת)</w:t>
-            </w:r>
-          </w:p>
-          <w:p>
-            <w:pPr>
-              <w:bidi w:val="0"/>
-              <w:ind w:left="140" w:right="140"/>
-              <w:rPr>
-                <w:rFonts w:cs="David"/>
-                <w:sz w:val="24"/>
-                <w:szCs w:val="24"/>
-                <w:rtl/>
-              </w:rPr>
-            </w:pPr>
-            <w:r>
-              <w:rPr>
-                <w:rFonts w:cs="David"/>
-                <w:sz w:val="24"/>
-                <w:szCs w:val="24"/>
-                <w:rtl/>
-              </w:rPr>
-              <w:t>סיסמה</w:t>
-            </w:r>
-          </w:p>
-          <w:p>
-            <w:pPr>
-              <w:bidi w:val="0"/>
-              <w:ind w:left="140" w:right="140"/>
-              <w:rPr>
-                <w:rFonts w:cs="David"/>
-                <w:sz w:val="24"/>
-                <w:szCs w:val="24"/>
-              </w:rPr>
-            </w:pPr>
-          </w:p>
-          <w:p>
-            <w:pPr>
-              <w:bidi w:val="0"/>
-              <w:ind w:left="140" w:right="140"/>
-              <w:rPr>
-                <w:rFonts w:cs="David"/>
-                <w:sz w:val="24"/>
-                <w:szCs w:val="24"/>
-              </w:rPr>
-            </w:pPr>
-            <w:r>
-              <w:rPr>
-                <w:rFonts w:cs="David"/>
-                <w:sz w:val="24"/>
-                <w:szCs w:val="24"/>
-              </w:rPr>
-              <w:t>[20</w:t>
-            </w:r>
-            <w:r>
-              <w:rPr>
-                <w:rFonts w:cs="David" w:hint="cs"/>
-                <w:sz w:val="24"/>
-                <w:szCs w:val="24"/>
-                <w:rtl/>
-              </w:rPr>
-              <w:t>2</w:t>
-            </w:r>
-            <w:r>
-              <w:rPr>
-                <w:rFonts w:cs="David"/>
-                <w:sz w:val="24"/>
-                <w:szCs w:val="24"/>
-              </w:rPr>
-              <w:t>##username##pass##Email</w:t>
-            </w:r>
-            <w:r>
-              <w:rPr>
-                <w:rFonts w:cs="David"/>
-                <w:sz w:val="24"/>
-                <w:szCs w:val="24"/>
-              </w:rPr>
-              <w:t>##</w:t>
-            </w:r>
-            <w:proofErr w:type="spellStart"/>
-            <w:r>
-              <w:rPr>
-                <w:rFonts w:cs="David"/>
-                <w:sz w:val="24"/>
-                <w:szCs w:val="24"/>
-              </w:rPr>
-              <w:t>CloudAmo</w:t>
-            </w:r>
-            <w:r>
-              <w:rPr>
-                <w:rFonts w:cs="David"/>
-                <w:sz w:val="24"/>
-                <w:szCs w:val="24"/>
-              </w:rPr>
-              <w:t>S</w:t>
-            </w:r>
-            <w:r>
-              <w:rPr>
-                <w:rFonts w:cs="David"/>
-                <w:sz w:val="24"/>
-                <w:szCs w:val="24"/>
-              </w:rPr>
-              <w:t>unt</w:t>
-            </w:r>
-            <w:proofErr w:type="spellEnd"/>
-            <w:r>
-              <w:rPr>
-                <w:rFonts w:cs="David"/>
-                <w:sz w:val="24"/>
-                <w:szCs w:val="24"/>
-              </w:rPr>
-              <w:t>]</w:t>
-            </w:r>
-          </w:p>
-        </w:tc>
-      </w:tr>
-      <w:tr>
-        <w:tc>
-          <w:tcPr>
-            <w:tcW w:w="1276" w:type="dxa"/>
-            <w:tcBorders>
-              <w:top w:val="single" w:sz="6" w:space="0" w:color="000000"/>
-              <w:left w:val="single" w:sz="8" w:space="0" w:color="000000"/>
-              <w:bottom w:val="single" w:sz="6" w:space="0" w:color="000000"/>
-              <w:right w:val="single" w:sz="8" w:space="0" w:color="000000"/>
-            </w:tcBorders>
-            <w:shd w:val="clear" w:color="auto" w:fill="FFFFFF" w:themeFill="background1"/>
-            <w:tcMar>
-              <w:top w:w="100" w:type="dxa"/>
-              <w:left w:w="100" w:type="dxa"/>
-              <w:bottom w:w="100" w:type="dxa"/>
-              <w:right w:w="100" w:type="dxa"/>
-            </w:tcMar>
-          </w:tcPr>
-          <w:p>
-            <w:pPr>
-              <w:ind w:left="140" w:right="140"/>
-              <w:rPr>
-                <w:rFonts w:cs="David"/>
-                <w:sz w:val="24"/>
-                <w:szCs w:val="24"/>
-              </w:rPr>
-            </w:pPr>
-            <w:r>
-              <w:rPr>
-                <w:rFonts w:cs="David" w:hint="cs"/>
-                <w:sz w:val="24"/>
-                <w:szCs w:val="24"/>
-                <w:rtl/>
-              </w:rPr>
-              <w:t>101</w:t>
-            </w:r>
-          </w:p>
-        </w:tc>
-        <w:tc>
-          <w:tcPr>
-            <w:tcW w:w="1276" w:type="dxa"/>
-            <w:tcBorders>
-              <w:top w:val="single" w:sz="6" w:space="0" w:color="000000"/>
-              <w:left w:val="single" w:sz="6" w:space="0" w:color="000000"/>
-              <w:bottom w:val="single" w:sz="6" w:space="0" w:color="000000"/>
-              <w:right w:val="single" w:sz="8" w:space="0" w:color="000000"/>
-            </w:tcBorders>
-            <w:shd w:val="clear" w:color="auto" w:fill="FFFFFF" w:themeFill="background1"/>
-            <w:tcMar>
-              <w:top w:w="100" w:type="dxa"/>
-              <w:left w:w="100" w:type="dxa"/>
-              <w:bottom w:w="100" w:type="dxa"/>
-              <w:right w:w="100" w:type="dxa"/>
-            </w:tcMar>
-          </w:tcPr>
-          <w:p>
-            <w:pPr>
-              <w:ind w:left="140" w:right="140"/>
-              <w:rPr>
-                <w:rFonts w:cs="David"/>
-                <w:sz w:val="24"/>
-                <w:szCs w:val="24"/>
-              </w:rPr>
-            </w:pPr>
-            <w:r>
-              <w:rPr>
-                <w:rFonts w:cs="David"/>
-                <w:sz w:val="24"/>
-                <w:szCs w:val="24"/>
-                <w:rtl/>
-              </w:rPr>
-              <w:t>סרבר-קליינט</w:t>
-            </w:r>
-          </w:p>
-        </w:tc>
-        <w:tc>
-          <w:tcPr>
-            <w:tcW w:w="2126" w:type="dxa"/>
-            <w:tcBorders>
-              <w:top w:val="single" w:sz="6" w:space="0" w:color="000000"/>
-              <w:left w:val="single" w:sz="6" w:space="0" w:color="000000"/>
-              <w:bottom w:val="single" w:sz="6" w:space="0" w:color="000000"/>
-              <w:right w:val="single" w:sz="8" w:space="0" w:color="000000"/>
-            </w:tcBorders>
-            <w:shd w:val="clear" w:color="auto" w:fill="FFFFFF" w:themeFill="background1"/>
-            <w:tcMar>
-              <w:top w:w="100" w:type="dxa"/>
-              <w:left w:w="100" w:type="dxa"/>
-              <w:bottom w:w="100" w:type="dxa"/>
-              <w:right w:w="100" w:type="dxa"/>
-            </w:tcMar>
-          </w:tcPr>
-          <w:p>
-            <w:pPr>
-              <w:ind w:left="140" w:right="140"/>
-              <w:rPr>
-                <w:rFonts w:cs="David"/>
-                <w:sz w:val="24"/>
-                <w:szCs w:val="24"/>
-                <w:rtl/>
-              </w:rPr>
-            </w:pPr>
-            <w:r>
-              <w:rPr>
-                <w:rFonts w:cs="David"/>
-                <w:sz w:val="24"/>
-                <w:szCs w:val="24"/>
-                <w:rtl/>
-              </w:rPr>
-              <w:t>מענה לבקשת הירשמות -</w:t>
-            </w:r>
-            <w:r>
-              <w:rPr>
-                <w:rFonts w:cs="David"/>
-                <w:sz w:val="24"/>
-                <w:szCs w:val="24"/>
-              </w:rPr>
-              <w:t>sign up</w:t>
-            </w:r>
-          </w:p>
-        </w:tc>
-        <w:tc>
-          <w:tcPr>
-            <w:tcW w:w="5387" w:type="dxa"/>
-            <w:tcBorders>
-              <w:top w:val="single" w:sz="6" w:space="0" w:color="000000"/>
-              <w:left w:val="single" w:sz="6" w:space="0" w:color="000000"/>
-              <w:bottom w:val="single" w:sz="6" w:space="0" w:color="000000"/>
-              <w:right w:val="single" w:sz="8" w:space="0" w:color="000000"/>
-            </w:tcBorders>
-            <w:shd w:val="clear" w:color="auto" w:fill="FFFFFF" w:themeFill="background1"/>
-            <w:tcMar>
-              <w:top w:w="100" w:type="dxa"/>
-              <w:left w:w="100" w:type="dxa"/>
-              <w:bottom w:w="100" w:type="dxa"/>
-              <w:right w:w="100" w:type="dxa"/>
-            </w:tcMar>
-          </w:tcPr>
-          <w:p>
-            <w:pPr>
-              <w:bidi w:val="0"/>
-              <w:ind w:left="140" w:right="140"/>
-              <w:rPr>
-                <w:rFonts w:cs="David"/>
-                <w:sz w:val="24"/>
-                <w:szCs w:val="24"/>
-              </w:rPr>
-            </w:pPr>
-            <w:r>
-              <w:rPr>
-                <w:rFonts w:cs="David"/>
-                <w:sz w:val="24"/>
-                <w:szCs w:val="24"/>
-              </w:rPr>
-              <w:t>[10</w:t>
-            </w:r>
-            <w:r>
-              <w:rPr>
-                <w:rFonts w:cs="David" w:hint="cs"/>
-                <w:sz w:val="24"/>
-                <w:szCs w:val="24"/>
-                <w:rtl/>
-              </w:rPr>
-              <w:t>1</w:t>
-            </w:r>
-            <w:r>
-              <w:rPr>
-                <w:rFonts w:cs="David"/>
-                <w:sz w:val="24"/>
-                <w:szCs w:val="24"/>
-              </w:rPr>
-              <w:t>0]  //success</w:t>
-            </w:r>
-          </w:p>
-          <w:p>
-            <w:pPr>
-              <w:bidi w:val="0"/>
-              <w:ind w:left="140" w:right="140"/>
-              <w:rPr>
-                <w:rFonts w:cs="David"/>
-                <w:sz w:val="24"/>
-                <w:szCs w:val="24"/>
-              </w:rPr>
-            </w:pPr>
-            <w:r>
-              <w:rPr>
-                <w:rFonts w:cs="David"/>
-                <w:sz w:val="24"/>
-                <w:szCs w:val="24"/>
-              </w:rPr>
-              <w:t>[10</w:t>
-            </w:r>
-            <w:r>
-              <w:rPr>
-                <w:rFonts w:cs="David" w:hint="cs"/>
-                <w:sz w:val="24"/>
-                <w:szCs w:val="24"/>
-                <w:rtl/>
-              </w:rPr>
-              <w:t>1</w:t>
-            </w:r>
-            <w:r>
-              <w:rPr>
-                <w:rFonts w:cs="David"/>
-                <w:sz w:val="24"/>
-                <w:szCs w:val="24"/>
-              </w:rPr>
-              <w:t>1] // Pass illegal</w:t>
-            </w:r>
-          </w:p>
-          <w:p>
-            <w:pPr>
-              <w:bidi w:val="0"/>
-              <w:ind w:left="140" w:right="140"/>
-              <w:rPr>
-                <w:rFonts w:cs="David"/>
-                <w:sz w:val="24"/>
-                <w:szCs w:val="24"/>
-              </w:rPr>
-            </w:pPr>
-            <w:r>
-              <w:rPr>
-                <w:rFonts w:cs="David"/>
-                <w:sz w:val="24"/>
-                <w:szCs w:val="24"/>
-              </w:rPr>
-              <w:t>[10</w:t>
-            </w:r>
-            <w:r>
-              <w:rPr>
-                <w:rFonts w:cs="David" w:hint="cs"/>
-                <w:sz w:val="24"/>
-                <w:szCs w:val="24"/>
-                <w:rtl/>
-              </w:rPr>
-              <w:t>1</w:t>
-            </w:r>
-            <w:r>
-              <w:rPr>
-                <w:rFonts w:cs="David"/>
-                <w:sz w:val="24"/>
-                <w:szCs w:val="24"/>
-              </w:rPr>
-              <w:t>2] // Username already exists</w:t>
-            </w:r>
-          </w:p>
-          <w:p>
-            <w:pPr>
-              <w:bidi w:val="0"/>
-              <w:ind w:left="140" w:right="140"/>
-              <w:rPr>
-                <w:rFonts w:cs="David"/>
-                <w:sz w:val="24"/>
-                <w:szCs w:val="24"/>
-                <w:rtl/>
-              </w:rPr>
-            </w:pPr>
-            <w:r>
-              <w:rPr>
-                <w:rFonts w:cs="David"/>
-                <w:sz w:val="24"/>
-                <w:szCs w:val="24"/>
-              </w:rPr>
-              <w:t>[10</w:t>
-            </w:r>
-            <w:r>
-              <w:rPr>
-                <w:rFonts w:cs="David" w:hint="cs"/>
-                <w:sz w:val="24"/>
-                <w:szCs w:val="24"/>
-                <w:rtl/>
-              </w:rPr>
-              <w:t>1</w:t>
-            </w:r>
-            <w:r>
-              <w:rPr>
-                <w:rFonts w:cs="David"/>
-                <w:sz w:val="24"/>
-                <w:szCs w:val="24"/>
-              </w:rPr>
-              <w:t>3] // Username is illegal</w:t>
-            </w:r>
-          </w:p>
-          <w:p>
-            <w:pPr>
-              <w:bidi w:val="0"/>
-              <w:ind w:left="140" w:right="140"/>
-              <w:rPr>
-                <w:rFonts w:cs="David"/>
-                <w:sz w:val="24"/>
-                <w:szCs w:val="24"/>
-              </w:rPr>
-            </w:pPr>
-            <w:r>
-              <w:rPr>
-                <w:rFonts w:cs="David"/>
-                <w:sz w:val="24"/>
-                <w:szCs w:val="24"/>
-              </w:rPr>
-              <w:t>[10</w:t>
-            </w:r>
-            <w:r>
-              <w:rPr>
-                <w:rFonts w:cs="David" w:hint="cs"/>
-                <w:sz w:val="24"/>
-                <w:szCs w:val="24"/>
-                <w:rtl/>
-              </w:rPr>
-              <w:t>1</w:t>
-            </w:r>
-            <w:r>
-              <w:rPr>
-                <w:rFonts w:cs="David"/>
-                <w:sz w:val="24"/>
-                <w:szCs w:val="24"/>
-              </w:rPr>
-              <w:t xml:space="preserve">4] // Other </w:t>
-            </w:r>
-          </w:p>
-          <w:p>
-            <w:pPr>
-              <w:bidi w:val="0"/>
-              <w:ind w:left="140" w:right="140"/>
-              <w:rPr>
-                <w:rFonts w:cs="David"/>
-                <w:sz w:val="24"/>
-                <w:szCs w:val="24"/>
-              </w:rPr>
-            </w:pPr>
-            <w:r>
-              <w:rPr>
-                <w:rFonts w:cs="David"/>
-                <w:sz w:val="24"/>
-                <w:szCs w:val="24"/>
-              </w:rPr>
-              <w:t>[1015] // Not enough room on the computer</w:t>
-            </w:r>
-          </w:p>
+              </w:rPr>
+              <w:t xml:space="preserve">[1015] // </w:t>
+            </w:r>
+            <w:bookmarkStart w:id="0" w:name="_GoBack"/>
+            <w:r>
+              <w:rPr>
+                <w:rFonts w:cs="David"/>
+                <w:sz w:val="24"/>
+                <w:szCs w:val="24"/>
+              </w:rPr>
+              <w:t>Not enough room on the computer</w:t>
+            </w:r>
+          </w:p>
+          <w:bookmarkEnd w:id="0"/>
           <w:p>
             <w:pPr>
               <w:bidi w:val="0"/>
@@ -4837,6 +4736,7 @@
                 <w:rFonts w:cs="David"/>
                 <w:sz w:val="24"/>
                 <w:szCs w:val="24"/>
+                <w:rtl/>
                 <w:lang w:val="en-IL"/>
               </w:rPr>
             </w:pPr>
@@ -5753,6 +5653,16 @@
                 <w:lang w:val="en-IL"/>
               </w:rPr>
             </w:pPr>
+            <w:r>
+              <w:rPr>
+                <w:rFonts w:cs="David" w:hint="cs"/>
+                <w:sz w:val="24"/>
+                <w:szCs w:val="24"/>
+                <w:rtl/>
+                <w:lang w:val="en-IL"/>
+              </w:rPr>
+              <w:t>216</w:t>
+            </w:r>
           </w:p>
         </w:tc>
         <w:tc>
@@ -5782,6 +5692,15 @@
                 <w:rtl/>
               </w:rPr>
             </w:pPr>
+            <w:r>
+              <w:rPr>
+                <w:rFonts w:cs="David" w:hint="cs"/>
+                <w:sz w:val="24"/>
+                <w:szCs w:val="24"/>
+                <w:rtl/>
+              </w:rPr>
+              <w:t>קליינט - סרבר</w:t>
+            </w:r>
           </w:p>
         </w:tc>
         <w:tc>
@@ -5874,6 +5793,193 @@
                 <w:lang w:val="en-IL"/>
               </w:rPr>
               <w:t>[216]</w:t>
+            </w:r>
+          </w:p>
+        </w:tc>
+      </w:tr>
+      <w:tr>
+        <w:trPr>
+          <w:trHeight w:val="337"/>
+        </w:trPr>
+        <w:tc>
+          <w:tcPr>
+            <w:tcW w:w="1276" w:type="dxa"/>
+            <w:tcBorders>
+              <w:top w:val="single" w:sz="6" w:space="0" w:color="000000"/>
+              <w:left w:val="single" w:sz="8" w:space="0" w:color="000000"/>
+              <w:bottom w:val="single" w:sz="6" w:space="0" w:color="000000"/>
+              <w:right w:val="single" w:sz="8" w:space="0" w:color="000000"/>
+            </w:tcBorders>
+            <w:shd w:val="clear" w:color="auto" w:fill="A6A6A6" w:themeFill="background1" w:themeFillShade="A6"/>
+            <w:tcMar>
+              <w:top w:w="100" w:type="dxa"/>
+              <w:left w:w="100" w:type="dxa"/>
+              <w:bottom w:w="100" w:type="dxa"/>
+              <w:right w:w="100" w:type="dxa"/>
+            </w:tcMar>
+          </w:tcPr>
+          <w:p>
+            <w:pPr>
+              <w:ind w:left="140" w:right="140"/>
+              <w:rPr>
+                <w:rFonts w:cs="David"/>
+                <w:sz w:val="24"/>
+                <w:szCs w:val="24"/>
+                <w:lang w:val="en-IL"/>
+              </w:rPr>
+            </w:pPr>
+            <w:r>
+              <w:rPr>
+                <w:rFonts w:cs="David" w:hint="cs"/>
+                <w:sz w:val="24"/>
+                <w:szCs w:val="24"/>
+                <w:rtl/>
+                <w:lang w:val="en-IL"/>
+              </w:rPr>
+              <w:t>217</w:t>
+            </w:r>
+          </w:p>
+        </w:tc>
+        <w:tc>
+          <w:tcPr>
+            <w:tcW w:w="1276" w:type="dxa"/>
+            <w:tcBorders>
+              <w:top w:val="single" w:sz="6" w:space="0" w:color="000000"/>
+              <w:left w:val="single" w:sz="6" w:space="0" w:color="000000"/>
+              <w:bottom w:val="single" w:sz="6" w:space="0" w:color="000000"/>
+              <w:right w:val="single" w:sz="8" w:space="0" w:color="000000"/>
+            </w:tcBorders>
+            <w:shd w:val="clear" w:color="auto" w:fill="A6A6A6" w:themeFill="background1" w:themeFillShade="A6"/>
+            <w:tcMar>
+              <w:top w:w="100" w:type="dxa"/>
+              <w:left w:w="100" w:type="dxa"/>
+              <w:bottom w:w="100" w:type="dxa"/>
+              <w:right w:w="100" w:type="dxa"/>
+            </w:tcMar>
+          </w:tcPr>
+          <w:p>
+            <w:pPr>
+              <w:ind w:left="140" w:right="140"/>
+              <w:rPr>
+                <w:rFonts w:cs="David"/>
+                <w:sz w:val="24"/>
+                <w:szCs w:val="24"/>
+                <w:rtl/>
+              </w:rPr>
+            </w:pPr>
+            <w:r>
+              <w:rPr>
+                <w:rFonts w:cs="David" w:hint="cs"/>
+                <w:sz w:val="24"/>
+                <w:szCs w:val="24"/>
+                <w:rtl/>
+              </w:rPr>
+              <w:t>סרבר - סרבר</w:t>
+            </w:r>
+          </w:p>
+        </w:tc>
+        <w:tc>
+          <w:tcPr>
+            <w:tcW w:w="2126" w:type="dxa"/>
+            <w:tcBorders>
+              <w:top w:val="single" w:sz="6" w:space="0" w:color="000000"/>
+              <w:left w:val="single" w:sz="6" w:space="0" w:color="000000"/>
+              <w:bottom w:val="single" w:sz="6" w:space="0" w:color="000000"/>
+              <w:right w:val="single" w:sz="8" w:space="0" w:color="000000"/>
+            </w:tcBorders>
+            <w:shd w:val="clear" w:color="auto" w:fill="A6A6A6" w:themeFill="background1" w:themeFillShade="A6"/>
+            <w:tcMar>
+              <w:top w:w="100" w:type="dxa"/>
+              <w:left w:w="100" w:type="dxa"/>
+              <w:bottom w:w="100" w:type="dxa"/>
+              <w:right w:w="100" w:type="dxa"/>
+            </w:tcMar>
+          </w:tcPr>
+          <w:p>
+            <w:pPr>
+              <w:tabs>
+                <w:tab w:val="center" w:pos="963"/>
+              </w:tabs>
+              <w:ind w:left="140" w:right="140"/>
+              <w:rPr>
+                <w:rFonts w:cs="David" w:hint="cs"/>
+                <w:sz w:val="24"/>
+                <w:szCs w:val="24"/>
+                <w:rtl/>
+                <w:lang w:val="en-IL"/>
+              </w:rPr>
+            </w:pPr>
+            <w:r>
+              <w:rPr>
+                <w:rFonts w:cs="David" w:hint="cs"/>
+                <w:sz w:val="24"/>
+                <w:szCs w:val="24"/>
+                <w:rtl/>
+                <w:lang w:val="en-IL"/>
+              </w:rPr>
+              <w:t>שליחת מידע לגבי קבוצה חדשה</w:t>
+            </w:r>
+          </w:p>
+        </w:tc>
+        <w:tc>
+          <w:tcPr>
+            <w:tcW w:w="5387" w:type="dxa"/>
+            <w:tcBorders>
+              <w:top w:val="single" w:sz="6" w:space="0" w:color="000000"/>
+              <w:left w:val="single" w:sz="6" w:space="0" w:color="000000"/>
+              <w:bottom w:val="single" w:sz="6" w:space="0" w:color="000000"/>
+              <w:right w:val="single" w:sz="8" w:space="0" w:color="000000"/>
+            </w:tcBorders>
+            <w:shd w:val="clear" w:color="auto" w:fill="A6A6A6" w:themeFill="background1" w:themeFillShade="A6"/>
+            <w:tcMar>
+              <w:top w:w="100" w:type="dxa"/>
+              <w:left w:w="100" w:type="dxa"/>
+              <w:bottom w:w="100" w:type="dxa"/>
+              <w:right w:w="100" w:type="dxa"/>
+            </w:tcMar>
+          </w:tcPr>
+          <w:p>
+            <w:pPr>
+              <w:tabs>
+                <w:tab w:val="left" w:pos="1830"/>
+              </w:tabs>
+              <w:bidi w:val="0"/>
+              <w:ind w:left="140" w:right="140"/>
+              <w:rPr>
+                <w:rFonts w:cs="David"/>
+                <w:sz w:val="24"/>
+                <w:szCs w:val="24"/>
+                <w:lang w:val="en-IL"/>
+              </w:rPr>
+            </w:pPr>
+            <w:r>
+              <w:rPr>
+                <w:rFonts w:cs="David"/>
+                <w:sz w:val="24"/>
+                <w:szCs w:val="24"/>
+                <w:lang w:val="en-IL"/>
+              </w:rPr>
+              <w:t>[217##</w:t>
+            </w:r>
+            <w:proofErr w:type="spellStart"/>
+            <w:r>
+              <w:rPr>
+                <w:rFonts w:cs="David"/>
+                <w:sz w:val="24"/>
+                <w:szCs w:val="24"/>
+                <w:lang w:val="en-IL"/>
+              </w:rPr>
+              <w:t>groupname</w:t>
+            </w:r>
+            <w:proofErr w:type="spellEnd"/>
+            <w:r>
+              <w:rPr>
+                <w:rFonts w:cs="David"/>
+                <w:sz w:val="24"/>
+                <w:szCs w:val="24"/>
+                <w:lang w:val="en-IL"/>
+              </w:rPr>
+              <w:t>##users]</w:t>
             </w:r>
           </w:p>
         </w:tc>
@@ -6019,7 +6125,7 @@
             <w:pPr>
               <w:ind w:left="140" w:right="140"/>
               <w:rPr>
-                <w:rFonts w:cs="David" w:hint="cs"/>
+                <w:rFonts w:cs="David"/>
                 <w:sz w:val="24"/>
                 <w:szCs w:val="24"/>
                 <w:rtl/>
@@ -6104,7 +6210,25 @@
                 <w:szCs w:val="24"/>
                 <w:lang w:val="en-IL"/>
               </w:rPr>
-              <w:t>[300</w:t>
+              <w:t>[</w:t>
+            </w:r>
+            <w:r>
+              <w:rPr>
+                <w:rFonts w:cs="David"/>
+                <w:sz w:val="24"/>
+                <w:szCs w:val="24"/>
+                <w:lang w:val="en-IL"/>
+              </w:rPr>
+              <w:t>[0/1]</w:t>
+            </w:r>
+            <w:r>
+              <w:rPr>
+                <w:rFonts w:cs="David"/>
+                <w:sz w:val="24"/>
+                <w:szCs w:val="24"/>
+                <w:lang w:val="en-IL"/>
+              </w:rPr>
+              <w:t>300</w:t>
             </w:r>
             <w:r>
               <w:rPr>
@@ -6200,7 +6324,7 @@
             <w:pPr>
               <w:ind w:left="140" w:right="140"/>
               <w:rPr>
-                <w:rFonts w:cs="David" w:hint="cs"/>
+                <w:rFonts w:cs="David"/>
                 <w:sz w:val="24"/>
                 <w:szCs w:val="24"/>
                 <w:rtl/>
@@ -6237,7 +6361,7 @@
             <w:pPr>
               <w:ind w:left="140" w:right="140"/>
               <w:rPr>
-                <w:rFonts w:cs="David" w:hint="cs"/>
+                <w:rFonts w:cs="David"/>
                 <w:sz w:val="24"/>
                 <w:szCs w:val="24"/>
                 <w:rtl/>
@@ -6273,7 +6397,7 @@
               <w:bidi w:val="0"/>
               <w:ind w:left="140" w:right="140"/>
               <w:rPr>
-                <w:rFonts w:cs="David" w:hint="cs"/>
+                <w:rFonts w:cs="David"/>
                 <w:sz w:val="24"/>
                 <w:szCs w:val="24"/>
                 <w:rtl/>
@@ -6348,7 +6472,7 @@
             <w:pPr>
               <w:ind w:left="140" w:right="140"/>
               <w:rPr>
-                <w:rFonts w:cs="David" w:hint="cs"/>
+                <w:rFonts w:cs="David"/>
                 <w:sz w:val="24"/>
                 <w:szCs w:val="24"/>
                 <w:rtl/>
@@ -6383,7 +6507,7 @@
             <w:pPr>
               <w:ind w:left="140" w:right="140"/>
               <w:rPr>
-                <w:rFonts w:cs="David" w:hint="cs"/>
+                <w:rFonts w:cs="David"/>
                 <w:sz w:val="24"/>
                 <w:szCs w:val="24"/>
                 <w:rtl/>
@@ -6432,25 +6556,7 @@
                 <w:szCs w:val="24"/>
                 <w:lang w:val="en-IL"/>
               </w:rPr>
-              <w:t>[30</w:t>
-            </w:r>
-            <w:r>
-              <w:rPr>
-                <w:rFonts w:cs="David"/>
-                <w:sz w:val="24"/>
-                <w:szCs w:val="24"/>
-                <w:lang w:val="en-IL"/>
-              </w:rPr>
-              <w:t>1</w:t>
-            </w:r>
-            <w:r>
-              <w:rPr>
-                <w:rFonts w:cs="David"/>
-                <w:sz w:val="24"/>
-                <w:szCs w:val="24"/>
-                <w:lang w:val="en-IL"/>
-              </w:rPr>
-              <w:t>##</w:t>
+              <w:t>[301##</w:t>
             </w:r>
             <w:proofErr w:type="spellStart"/>
             <w:r>
@@ -6530,7 +6636,7 @@
             <w:pPr>
               <w:ind w:left="140" w:right="140"/>
               <w:rPr>
-                <w:rFonts w:cs="David" w:hint="cs"/>
+                <w:rFonts w:cs="David"/>
                 <w:sz w:val="24"/>
                 <w:szCs w:val="24"/>
                 <w:rtl/>
@@ -6565,7 +6671,7 @@
             <w:pPr>
               <w:ind w:left="140" w:right="140"/>
               <w:rPr>
-                <w:rFonts w:cs="David" w:hint="cs"/>
+                <w:rFonts w:cs="David"/>
                 <w:sz w:val="24"/>
                 <w:szCs w:val="24"/>
                 <w:rtl/>
@@ -6643,6 +6749,151 @@
             <w:tcW w:w="1276" w:type="dxa"/>
             <w:tcBorders>
               <w:left w:val="single" w:sz="8" w:space="0" w:color="000000"/>
+              <w:right w:val="single" w:sz="8" w:space="0" w:color="000000"/>
+            </w:tcBorders>
+            <w:shd w:val="clear" w:color="auto" w:fill="FFFFFF" w:themeFill="background1"/>
+            <w:tcMar>
+              <w:top w:w="100" w:type="dxa"/>
+              <w:left w:w="100" w:type="dxa"/>
+              <w:bottom w:w="100" w:type="dxa"/>
+              <w:right w:w="100" w:type="dxa"/>
+            </w:tcMar>
+          </w:tcPr>
+          <w:p>
+            <w:pPr>
+              <w:ind w:left="140" w:right="140"/>
+              <w:rPr>
+                <w:rFonts w:cs="David"/>
+                <w:sz w:val="24"/>
+                <w:szCs w:val="24"/>
+                <w:lang w:val="en-IL"/>
+              </w:rPr>
+            </w:pPr>
+            <w:r>
+              <w:rPr>
+                <w:rFonts w:cs="David"/>
+                <w:sz w:val="24"/>
+                <w:szCs w:val="24"/>
+                <w:lang w:val="en-IL"/>
+              </w:rPr>
+              <w:t>500</w:t>
+            </w:r>
+          </w:p>
+        </w:tc>
+        <w:tc>
+          <w:tcPr>
+            <w:tcW w:w="1276" w:type="dxa"/>
+            <w:tcBorders>
+              <w:right w:val="single" w:sz="8" w:space="0" w:color="000000"/>
+            </w:tcBorders>
+            <w:shd w:val="clear" w:color="auto" w:fill="FFFFFF" w:themeFill="background1"/>
+            <w:tcMar>
+              <w:top w:w="100" w:type="dxa"/>
+              <w:left w:w="100" w:type="dxa"/>
+              <w:bottom w:w="100" w:type="dxa"/>
+              <w:right w:w="100" w:type="dxa"/>
+            </w:tcMar>
+          </w:tcPr>
+          <w:p>
+            <w:pPr>
+              <w:ind w:left="140" w:right="140"/>
+              <w:rPr>
+                <w:rFonts w:cs="David"/>
+                <w:sz w:val="24"/>
+                <w:szCs w:val="24"/>
+                <w:rtl/>
+              </w:rPr>
+            </w:pPr>
+            <w:r>
+              <w:rPr>
+                <w:rFonts w:cs="David" w:hint="cs"/>
+                <w:sz w:val="24"/>
+                <w:szCs w:val="24"/>
+                <w:rtl/>
+              </w:rPr>
+              <w:t>סרבר - קליינט</w:t>
+            </w:r>
+          </w:p>
+        </w:tc>
+        <w:tc>
+          <w:tcPr>
+            <w:tcW w:w="2126" w:type="dxa"/>
+            <w:tcBorders>
+              <w:right w:val="single" w:sz="8" w:space="0" w:color="000000"/>
+            </w:tcBorders>
+            <w:shd w:val="clear" w:color="auto" w:fill="FFFFFF" w:themeFill="background1"/>
+            <w:tcMar>
+              <w:top w:w="100" w:type="dxa"/>
+              <w:left w:w="100" w:type="dxa"/>
+              <w:bottom w:w="100" w:type="dxa"/>
+              <w:right w:w="100" w:type="dxa"/>
+            </w:tcMar>
+          </w:tcPr>
+          <w:p>
+            <w:pPr>
+              <w:ind w:left="140" w:right="140"/>
+              <w:rPr>
+                <w:rFonts w:cs="David"/>
+                <w:sz w:val="24"/>
+                <w:szCs w:val="24"/>
+                <w:rtl/>
+              </w:rPr>
+            </w:pPr>
+            <w:r>
+              <w:rPr>
+                <w:rFonts w:cs="David" w:hint="cs"/>
+                <w:sz w:val="24"/>
+                <w:szCs w:val="24"/>
+                <w:rtl/>
+              </w:rPr>
+              <w:t>הודעה כללית</w:t>
+            </w:r>
+          </w:p>
+        </w:tc>
+        <w:tc>
+          <w:tcPr>
+            <w:tcW w:w="5387" w:type="dxa"/>
+            <w:tcBorders>
+              <w:right w:val="single" w:sz="8" w:space="0" w:color="000000"/>
+            </w:tcBorders>
+            <w:shd w:val="clear" w:color="auto" w:fill="FFFFFF" w:themeFill="background1"/>
+            <w:tcMar>
+              <w:top w:w="100" w:type="dxa"/>
+              <w:left w:w="100" w:type="dxa"/>
+              <w:bottom w:w="100" w:type="dxa"/>
+              <w:right w:w="100" w:type="dxa"/>
+            </w:tcMar>
+          </w:tcPr>
+          <w:p>
+            <w:pPr>
+              <w:bidi w:val="0"/>
+              <w:ind w:left="140" w:right="140"/>
+              <w:rPr>
+                <w:rFonts w:cs="David"/>
+                <w:sz w:val="24"/>
+                <w:szCs w:val="24"/>
+                <w:rtl/>
+                <w:lang w:val="en-IL"/>
+              </w:rPr>
+            </w:pPr>
+            <w:r>
+              <w:rPr>
+                <w:rFonts w:cs="David"/>
+                <w:sz w:val="24"/>
+                <w:szCs w:val="24"/>
+                <w:lang w:val="en-IL"/>
+              </w:rPr>
+              <w:t>[500###message]</w:t>
+            </w:r>
+          </w:p>
+        </w:tc>
+      </w:tr>
+      <w:tr>
+        <w:tc>
+          <w:tcPr>
+            <w:tcW w:w="1276" w:type="dxa"/>
+            <w:tcBorders>
+              <w:left w:val="single" w:sz="8" w:space="0" w:color="000000"/>
               <w:bottom w:val="single" w:sz="8" w:space="0" w:color="000000"/>
               <w:right w:val="single" w:sz="8" w:space="0" w:color="000000"/>
             </w:tcBorders>
@@ -6666,15 +6917,14 @@
             </w:pPr>
             <w:r>
               <w:rPr>
-                <w:rFonts w:cs="David"/>
-                <w:sz w:val="24"/>
-                <w:szCs w:val="24"/>
-                <w:lang w:val="en-IL"/>
-              </w:rPr>
-              <w:t>500</w:t>
-            </w:r>
-            <w:bookmarkStart w:id="0" w:name="_GoBack"/>
-            <w:bookmarkEnd w:id="0"/>
+                <w:rFonts w:cs="David" w:hint="cs"/>
+                <w:sz w:val="24"/>
+                <w:szCs w:val="24"/>
+                <w:rtl/>
+                <w:lang w:val="en-IL"/>
+              </w:rPr>
+              <w:t>302</w:t>
+            </w:r>
           </w:p>
         </w:tc>
         <w:tc>
@@ -6696,7 +6946,7 @@
             <w:pPr>
               <w:ind w:left="140" w:right="140"/>
               <w:rPr>
-                <w:rFonts w:cs="David" w:hint="cs"/>
+                <w:rFonts w:cs="David"/>
                 <w:sz w:val="24"/>
                 <w:szCs w:val="24"/>
                 <w:rtl/>
@@ -6732,20 +6982,20 @@
             <w:pPr>
               <w:ind w:left="140" w:right="140"/>
               <w:rPr>
-                <w:rFonts w:cs="David" w:hint="cs"/>
-                <w:sz w:val="24"/>
-                <w:szCs w:val="24"/>
-                <w:rtl/>
-              </w:rPr>
-            </w:pPr>
-            <w:r>
-              <w:rPr>
-                <w:rFonts w:cs="David" w:hint="cs"/>
-                <w:sz w:val="24"/>
-                <w:szCs w:val="24"/>
-                <w:rtl/>
-              </w:rPr>
-              <w:t>הודעה כללית</w:t>
+                <w:rFonts w:cs="David"/>
+                <w:sz w:val="24"/>
+                <w:szCs w:val="24"/>
+                <w:rtl/>
+              </w:rPr>
+            </w:pPr>
+            <w:r>
+              <w:rPr>
+                <w:rFonts w:cs="David" w:hint="cs"/>
+                <w:sz w:val="24"/>
+                <w:szCs w:val="24"/>
+                <w:rtl/>
+              </w:rPr>
+              <w:t>אחוזי העלאה של קובץ</w:t>
             </w:r>
           </w:p>
         </w:tc>
@@ -6769,21 +7019,20 @@
               <w:bidi w:val="0"/>
               <w:ind w:left="140" w:right="140"/>
               <w:rPr>
-                <w:rFonts w:cs="David" w:hint="cs"/>
-                <w:sz w:val="24"/>
-                <w:szCs w:val="24"/>
-                <w:rtl/>
-                <w:lang w:val="en-IL"/>
-              </w:rPr>
-            </w:pPr>
-            <w:r>
-              <w:rPr>
-                <w:rFonts w:cs="David"/>
-                <w:sz w:val="24"/>
-                <w:szCs w:val="24"/>
-                <w:lang w:val="en-IL"/>
-              </w:rPr>
-              <w:t>[500###message]</w:t>
+                <w:rFonts w:cs="David"/>
+                <w:sz w:val="24"/>
+                <w:szCs w:val="24"/>
+                <w:lang w:val="en-IL"/>
+              </w:rPr>
+            </w:pPr>
+            <w:r>
+              <w:rPr>
+                <w:rFonts w:cs="David"/>
+                <w:sz w:val="24"/>
+                <w:szCs w:val="24"/>
+                <w:lang w:val="en-IL"/>
+              </w:rPr>
+              <w:t>[302###filename###(percentage)]</w:t>
             </w:r>
           </w:p>
         </w:tc>
@@ -6799,7 +7048,6 @@
     <w:p>
       <w:pPr>
         <w:rPr>
-          <w:rFonts w:hint="cs"/>
           <w:rtl/>
           <w:lang w:val="en-IL"/>
         </w:rPr>
@@ -7519,7 +7767,7 @@
 </file>
 
 <file path=customXml/itemProps1.xml><?xml version="1.0" encoding="utf-8"?>
-<ds:datastoreItem xmlns:ds="http://schemas.openxmlformats.org/officeDocument/2006/customXml" ds:itemID="{954F2A48-397A-49F9-88E0-CFCD301D7AE9}">
+<ds:datastoreItem xmlns:ds="http://schemas.openxmlformats.org/officeDocument/2006/customXml" ds:itemID="{520687B0-82A1-4F41-B033-0F3B15953D51}">
   <ds:schemaRefs>
     <ds:schemaRef ds:uri="http://schemas.openxmlformats.org/officeDocument/2006/bibliography"/>
   </ds:schemaRefs>

</xml_diff>

<commit_message>
Deleted Messages. Before the work on moving files to the drive.
</commit_message>
<xml_diff>
--- a/Nuvola/ClientServerProtocol.docx
+++ b/Nuvola/ClientServerProtocol.docx
@@ -1632,19 +1632,9 @@
                 <w:sz w:val="24"/>
                 <w:szCs w:val="24"/>
               </w:rPr>
-              <w:t xml:space="preserve">[1015] // </w:t>
-            </w:r>
-            <w:bookmarkStart w:id="0" w:name="_GoBack"/>
-            <w:r>
-              <w:rPr>
-                <w:rFonts w:cs="David"/>
-                <w:sz w:val="24"/>
-                <w:szCs w:val="24"/>
-              </w:rPr>
-              <w:t>Not enough room on the computer</w:t>
-            </w:r>
-          </w:p>
-          <w:bookmarkEnd w:id="0"/>
+              <w:t>[1015] // Not enough room on the computer</w:t>
+            </w:r>
+          </w:p>
           <w:p>
             <w:pPr>
               <w:bidi w:val="0"/>
@@ -2327,8 +2317,19 @@
                 <w:szCs w:val="24"/>
                 <w:lang w:val="en-IL"/>
               </w:rPr>
-              <w:t>##username##email##cloudSize</w:t>
-            </w:r>
+              <w:t>##username##email##</w:t>
+            </w:r>
+            <w:proofErr w:type="spellStart"/>
+            <w:r>
+              <w:rPr>
+                <w:rFonts w:cs="David"/>
+                <w:sz w:val="24"/>
+                <w:szCs w:val="24"/>
+                <w:lang w:val="en-IL"/>
+              </w:rPr>
+              <w:t>cloudSize</w:t>
+            </w:r>
+            <w:proofErr w:type="spellEnd"/>
             <w:r>
               <w:rPr>
                 <w:rFonts w:cs="David"/>
@@ -2338,6 +2339,8 @@
               </w:rPr>
               <w:t>]</w:t>
             </w:r>
+            <w:bookmarkStart w:id="0" w:name="_GoBack"/>
+            <w:bookmarkEnd w:id="0"/>
           </w:p>
         </w:tc>
       </w:tr>
@@ -2517,6 +2520,7 @@
                 <w:rFonts w:cs="David"/>
                 <w:sz w:val="24"/>
                 <w:szCs w:val="24"/>
+                <w:lang w:val="en-IL"/>
               </w:rPr>
               <w:t>]</w:t>
             </w:r>
@@ -5902,7 +5906,7 @@
               </w:tabs>
               <w:ind w:left="140" w:right="140"/>
               <w:rPr>
-                <w:rFonts w:cs="David" w:hint="cs"/>
+                <w:rFonts w:cs="David"/>
                 <w:sz w:val="24"/>
                 <w:szCs w:val="24"/>
                 <w:rtl/>
@@ -6884,6 +6888,154 @@
                 <w:lang w:val="en-IL"/>
               </w:rPr>
               <w:t>[500###message]</w:t>
+            </w:r>
+          </w:p>
+        </w:tc>
+      </w:tr>
+      <w:tr>
+        <w:tc>
+          <w:tcPr>
+            <w:tcW w:w="1276" w:type="dxa"/>
+            <w:tcBorders>
+              <w:left w:val="single" w:sz="8" w:space="0" w:color="000000"/>
+              <w:right w:val="single" w:sz="8" w:space="0" w:color="000000"/>
+            </w:tcBorders>
+            <w:shd w:val="clear" w:color="auto" w:fill="FFFFFF" w:themeFill="background1"/>
+            <w:tcMar>
+              <w:top w:w="100" w:type="dxa"/>
+              <w:left w:w="100" w:type="dxa"/>
+              <w:bottom w:w="100" w:type="dxa"/>
+              <w:right w:w="100" w:type="dxa"/>
+            </w:tcMar>
+          </w:tcPr>
+          <w:p>
+            <w:pPr>
+              <w:ind w:left="140" w:right="140"/>
+              <w:rPr>
+                <w:rFonts w:cs="David"/>
+                <w:sz w:val="24"/>
+                <w:szCs w:val="24"/>
+                <w:lang w:val="en-IL"/>
+              </w:rPr>
+            </w:pPr>
+            <w:r>
+              <w:rPr>
+                <w:rFonts w:cs="David" w:hint="cs"/>
+                <w:sz w:val="24"/>
+                <w:szCs w:val="24"/>
+                <w:rtl/>
+                <w:lang w:val="en-IL"/>
+              </w:rPr>
+              <w:t>501</w:t>
+            </w:r>
+          </w:p>
+        </w:tc>
+        <w:tc>
+          <w:tcPr>
+            <w:tcW w:w="1276" w:type="dxa"/>
+            <w:tcBorders>
+              <w:right w:val="single" w:sz="8" w:space="0" w:color="000000"/>
+            </w:tcBorders>
+            <w:shd w:val="clear" w:color="auto" w:fill="FFFFFF" w:themeFill="background1"/>
+            <w:tcMar>
+              <w:top w:w="100" w:type="dxa"/>
+              <w:left w:w="100" w:type="dxa"/>
+              <w:bottom w:w="100" w:type="dxa"/>
+              <w:right w:w="100" w:type="dxa"/>
+            </w:tcMar>
+          </w:tcPr>
+          <w:p>
+            <w:pPr>
+              <w:ind w:left="140" w:right="140"/>
+              <w:rPr>
+                <w:rFonts w:cs="David" w:hint="cs"/>
+                <w:sz w:val="24"/>
+                <w:szCs w:val="24"/>
+                <w:rtl/>
+              </w:rPr>
+            </w:pPr>
+            <w:r>
+              <w:rPr>
+                <w:rFonts w:cs="David" w:hint="cs"/>
+                <w:sz w:val="24"/>
+                <w:szCs w:val="24"/>
+                <w:rtl/>
+              </w:rPr>
+              <w:t>סרבר - קליינט</w:t>
+            </w:r>
+          </w:p>
+        </w:tc>
+        <w:tc>
+          <w:tcPr>
+            <w:tcW w:w="2126" w:type="dxa"/>
+            <w:tcBorders>
+              <w:right w:val="single" w:sz="8" w:space="0" w:color="000000"/>
+            </w:tcBorders>
+            <w:shd w:val="clear" w:color="auto" w:fill="FFFFFF" w:themeFill="background1"/>
+            <w:tcMar>
+              <w:top w:w="100" w:type="dxa"/>
+              <w:left w:w="100" w:type="dxa"/>
+              <w:bottom w:w="100" w:type="dxa"/>
+              <w:right w:w="100" w:type="dxa"/>
+            </w:tcMar>
+          </w:tcPr>
+          <w:p>
+            <w:pPr>
+              <w:ind w:left="140" w:right="140"/>
+              <w:rPr>
+                <w:rFonts w:cs="David" w:hint="cs"/>
+                <w:sz w:val="24"/>
+                <w:szCs w:val="24"/>
+                <w:rtl/>
+              </w:rPr>
+            </w:pPr>
+            <w:r>
+              <w:rPr>
+                <w:rFonts w:cs="David" w:hint="cs"/>
+                <w:sz w:val="24"/>
+                <w:szCs w:val="24"/>
+                <w:rtl/>
+              </w:rPr>
+              <w:t>הודעת שגיאה</w:t>
+            </w:r>
+          </w:p>
+        </w:tc>
+        <w:tc>
+          <w:tcPr>
+            <w:tcW w:w="5387" w:type="dxa"/>
+            <w:tcBorders>
+              <w:right w:val="single" w:sz="8" w:space="0" w:color="000000"/>
+            </w:tcBorders>
+            <w:shd w:val="clear" w:color="auto" w:fill="FFFFFF" w:themeFill="background1"/>
+            <w:tcMar>
+              <w:top w:w="100" w:type="dxa"/>
+              <w:left w:w="100" w:type="dxa"/>
+              <w:bottom w:w="100" w:type="dxa"/>
+              <w:right w:w="100" w:type="dxa"/>
+            </w:tcMar>
+          </w:tcPr>
+          <w:p>
+            <w:pPr>
+              <w:tabs>
+                <w:tab w:val="left" w:pos="1290"/>
+              </w:tabs>
+              <w:bidi w:val="0"/>
+              <w:ind w:left="140" w:right="140"/>
+              <w:rPr>
+                <w:rFonts w:cs="David"/>
+                <w:sz w:val="24"/>
+                <w:szCs w:val="24"/>
+                <w:lang w:val="en-IL"/>
+              </w:rPr>
+            </w:pPr>
+            <w:r>
+              <w:rPr>
+                <w:rFonts w:cs="David"/>
+                <w:sz w:val="24"/>
+                <w:szCs w:val="24"/>
+                <w:lang w:val="en-IL"/>
+              </w:rPr>
+              <w:t>[501###message]</w:t>
             </w:r>
           </w:p>
         </w:tc>
@@ -7767,7 +7919,7 @@
 </file>
 
 <file path=customXml/itemProps1.xml><?xml version="1.0" encoding="utf-8"?>
-<ds:datastoreItem xmlns:ds="http://schemas.openxmlformats.org/officeDocument/2006/customXml" ds:itemID="{520687B0-82A1-4F41-B033-0F3B15953D51}">
+<ds:datastoreItem xmlns:ds="http://schemas.openxmlformats.org/officeDocument/2006/customXml" ds:itemID="{A20C20D2-9AB8-48C6-B515-38A9F136C2A8}">
   <ds:schemaRefs>
     <ds:schemaRef ds:uri="http://schemas.openxmlformats.org/officeDocument/2006/bibliography"/>
   </ds:schemaRefs>

</xml_diff>